<commit_message>
Added to the Receiving Summations
</commit_message>
<xml_diff>
--- a/ReceivingSubsystemSpecification.docx
+++ b/ReceivingSubsystemSpecification.docx
@@ -106,19 +106,30 @@
       <w:r>
         <w:t xml:space="preserve">Figure </w:t>
       </w:r>
-      <w:fldSimple w:instr=" SEQ Figure \* ARABIC ">
-        <w:r>
-          <w:rPr>
-            <w:noProof/>
-          </w:rPr>
-          <w:t>1</w:t>
-        </w:r>
-      </w:fldSimple>
+      <w:r>
+        <w:fldChar w:fldCharType="begin"/>
+      </w:r>
+      <w:r>
+        <w:instrText xml:space="preserve"> SEQ Figure \* ARABIC </w:instrText>
+      </w:r>
+      <w:r>
+        <w:fldChar w:fldCharType="separate"/>
+      </w:r>
+      <w:r>
+        <w:rPr>
+          <w:noProof/>
+        </w:rPr>
+        <w:t>1</w:t>
+      </w:r>
+      <w:r>
+        <w:rPr>
+          <w:noProof/>
+        </w:rPr>
+        <w:fldChar w:fldCharType="end"/>
+      </w:r>
       <w:r>
         <w:t xml:space="preserve"> ERD for Receiving Database</w:t>
       </w:r>
-      <w:bookmarkStart w:id="0" w:name="_GoBack"/>
-      <w:bookmarkEnd w:id="0"/>
     </w:p>
     <w:p>
       <w:pPr>
@@ -226,14 +237,27 @@
       <w:r>
         <w:t xml:space="preserve">Figure </w:t>
       </w:r>
-      <w:fldSimple w:instr=" SEQ Figure \* ARABIC ">
-        <w:r>
-          <w:rPr>
-            <w:noProof/>
-          </w:rPr>
-          <w:t>2</w:t>
-        </w:r>
-      </w:fldSimple>
+      <w:r>
+        <w:fldChar w:fldCharType="begin"/>
+      </w:r>
+      <w:r>
+        <w:instrText xml:space="preserve"> SEQ Figure \* ARABIC </w:instrText>
+      </w:r>
+      <w:r>
+        <w:fldChar w:fldCharType="separate"/>
+      </w:r>
+      <w:r>
+        <w:rPr>
+          <w:noProof/>
+        </w:rPr>
+        <w:t>2</w:t>
+      </w:r>
+      <w:r>
+        <w:rPr>
+          <w:noProof/>
+        </w:rPr>
+        <w:fldChar w:fldCharType="end"/>
+      </w:r>
       <w:r>
         <w:t xml:space="preserve"> </w:t>
       </w:r>
@@ -333,14 +357,27 @@
       <w:r>
         <w:t xml:space="preserve">Figure </w:t>
       </w:r>
-      <w:fldSimple w:instr=" SEQ Figure \* ARABIC ">
-        <w:r>
-          <w:rPr>
-            <w:noProof/>
-          </w:rPr>
-          <w:t>3</w:t>
-        </w:r>
-      </w:fldSimple>
+      <w:r>
+        <w:fldChar w:fldCharType="begin"/>
+      </w:r>
+      <w:r>
+        <w:instrText xml:space="preserve"> SEQ Figure \* ARABIC </w:instrText>
+      </w:r>
+      <w:r>
+        <w:fldChar w:fldCharType="separate"/>
+      </w:r>
+      <w:r>
+        <w:rPr>
+          <w:noProof/>
+        </w:rPr>
+        <w:t>3</w:t>
+      </w:r>
+      <w:r>
+        <w:rPr>
+          <w:noProof/>
+        </w:rPr>
+        <w:fldChar w:fldCharType="end"/>
+      </w:r>
       <w:r>
         <w:t xml:space="preserve"> </w:t>
       </w:r>
@@ -441,14 +478,27 @@
       <w:r>
         <w:t xml:space="preserve">Figure </w:t>
       </w:r>
-      <w:fldSimple w:instr=" SEQ Figure \* ARABIC ">
-        <w:r>
-          <w:rPr>
-            <w:noProof/>
-          </w:rPr>
-          <w:t>4</w:t>
-        </w:r>
-      </w:fldSimple>
+      <w:r>
+        <w:fldChar w:fldCharType="begin"/>
+      </w:r>
+      <w:r>
+        <w:instrText xml:space="preserve"> SEQ Figure \* ARABIC </w:instrText>
+      </w:r>
+      <w:r>
+        <w:fldChar w:fldCharType="separate"/>
+      </w:r>
+      <w:r>
+        <w:rPr>
+          <w:noProof/>
+        </w:rPr>
+        <w:t>4</w:t>
+      </w:r>
+      <w:r>
+        <w:rPr>
+          <w:noProof/>
+        </w:rPr>
+        <w:fldChar w:fldCharType="end"/>
+      </w:r>
       <w:r>
         <w:t xml:space="preserve"> </w:t>
       </w:r>
@@ -548,14 +598,27 @@
       <w:r>
         <w:t xml:space="preserve">Figure </w:t>
       </w:r>
-      <w:fldSimple w:instr=" SEQ Figure \* ARABIC ">
-        <w:r>
-          <w:rPr>
-            <w:noProof/>
-          </w:rPr>
-          <w:t>5</w:t>
-        </w:r>
-      </w:fldSimple>
+      <w:r>
+        <w:fldChar w:fldCharType="begin"/>
+      </w:r>
+      <w:r>
+        <w:instrText xml:space="preserve"> SEQ Figure \* ARABIC </w:instrText>
+      </w:r>
+      <w:r>
+        <w:fldChar w:fldCharType="separate"/>
+      </w:r>
+      <w:r>
+        <w:rPr>
+          <w:noProof/>
+        </w:rPr>
+        <w:t>5</w:t>
+      </w:r>
+      <w:r>
+        <w:rPr>
+          <w:noProof/>
+        </w:rPr>
+        <w:fldChar w:fldCharType="end"/>
+      </w:r>
       <w:r>
         <w:t xml:space="preserve"> </w:t>
       </w:r>
@@ -590,9 +653,9 @@
         <w:tblLook w:val="04A0" w:firstRow="1" w:lastRow="0" w:firstColumn="1" w:lastColumn="0" w:noHBand="0" w:noVBand="1"/>
       </w:tblPr>
       <w:tblGrid>
-        <w:gridCol w:w="2405"/>
-        <w:gridCol w:w="2126"/>
-        <w:gridCol w:w="4819"/>
+        <w:gridCol w:w="2459"/>
+        <w:gridCol w:w="2096"/>
+        <w:gridCol w:w="4795"/>
       </w:tblGrid>
       <w:tr>
         <w:tc>
@@ -656,12 +719,14 @@
                 <w:lang w:val="en-CA"/>
               </w:rPr>
             </w:pPr>
-            <w:r>
-              <w:rPr>
-                <w:lang w:val="en-CA"/>
-              </w:rPr>
-              <w:t>control name</w:t>
-            </w:r>
+            <w:proofErr w:type="spellStart"/>
+            <w:r>
+              <w:rPr>
+                <w:lang w:val="en-CA"/>
+              </w:rPr>
+              <w:t>OutstandingOrdersListView</w:t>
+            </w:r>
+            <w:proofErr w:type="spellEnd"/>
           </w:p>
         </w:tc>
         <w:tc>
@@ -678,7 +743,7 @@
               <w:rPr>
                 <w:lang w:val="en-CA"/>
               </w:rPr>
-              <w:t>web page event or ODS message</w:t>
+              <w:t>None / wired via ODS</w:t>
             </w:r>
           </w:p>
         </w:tc>
@@ -738,12 +803,20 @@
                 <w:lang w:val="en-CA"/>
               </w:rPr>
             </w:pPr>
-            <w:r>
-              <w:rPr>
-                <w:lang w:val="en-CA"/>
-              </w:rPr>
-              <w:t>controller name</w:t>
-            </w:r>
+            <w:proofErr w:type="spellStart"/>
+            <w:r>
+              <w:rPr>
+                <w:lang w:val="en-CA"/>
+              </w:rPr>
+              <w:t>PurchaseOrder</w:t>
+            </w:r>
+            <w:r>
+              <w:rPr>
+                <w:lang w:val="en-CA"/>
+              </w:rPr>
+              <w:t>Controller</w:t>
+            </w:r>
+            <w:proofErr w:type="spellEnd"/>
           </w:p>
         </w:tc>
         <w:tc>
@@ -761,20 +834,81 @@
               <w:rPr>
                 <w:lang w:val="en-CA"/>
               </w:rPr>
-              <w:t>method header</w:t>
-            </w:r>
-          </w:p>
-          <w:p>
-            <w:pPr>
-              <w:rPr>
-                <w:lang w:val="en-CA"/>
-              </w:rPr>
-            </w:pPr>
-            <w:r>
-              <w:rPr>
-                <w:lang w:val="en-CA"/>
-              </w:rPr>
-              <w:t>statement about the method’s purpose. may include inputs and outputs</w:t>
+              <w:t>List&lt;</w:t>
+            </w:r>
+            <w:proofErr w:type="spellStart"/>
+            <w:r>
+              <w:rPr>
+                <w:lang w:val="en-CA"/>
+              </w:rPr>
+              <w:t>PurchaseOrder</w:t>
+            </w:r>
+            <w:proofErr w:type="spellEnd"/>
+            <w:r>
+              <w:rPr>
+                <w:lang w:val="en-CA"/>
+              </w:rPr>
+              <w:t xml:space="preserve">&gt; </w:t>
+            </w:r>
+            <w:proofErr w:type="spellStart"/>
+            <w:r>
+              <w:rPr>
+                <w:lang w:val="en-CA"/>
+              </w:rPr>
+              <w:t>PurchaseOrders_</w:t>
+            </w:r>
+            <w:r>
+              <w:rPr>
+                <w:lang w:val="en-CA"/>
+              </w:rPr>
+              <w:t>List</w:t>
+            </w:r>
+            <w:r>
+              <w:rPr>
+                <w:lang w:val="en-CA"/>
+              </w:rPr>
+              <w:t>OutstandingOrders</w:t>
+            </w:r>
+            <w:proofErr w:type="spellEnd"/>
+          </w:p>
+          <w:p>
+            <w:pPr>
+              <w:rPr>
+                <w:lang w:val="en-CA"/>
+              </w:rPr>
+            </w:pPr>
+            <w:r>
+              <w:rPr>
+                <w:lang w:val="en-CA"/>
+              </w:rPr>
+              <w:t xml:space="preserve">Gets a list of orders that are </w:t>
+            </w:r>
+            <w:r>
+              <w:rPr>
+                <w:b/>
+                <w:lang w:val="en-CA"/>
+              </w:rPr>
+              <w:t>not</w:t>
+            </w:r>
+            <w:r>
+              <w:rPr>
+                <w:lang w:val="en-CA"/>
+              </w:rPr>
+              <w:t xml:space="preserve"> closed, has </w:t>
+            </w:r>
+            <w:proofErr w:type="gramStart"/>
+            <w:r>
+              <w:rPr>
+                <w:lang w:val="en-CA"/>
+              </w:rPr>
+              <w:t>a</w:t>
+            </w:r>
+            <w:proofErr w:type="gramEnd"/>
+            <w:r>
+              <w:rPr>
+                <w:lang w:val="en-CA"/>
+              </w:rPr>
+              <w:t xml:space="preserve"> order date and a Purchase Order Number</w:t>
             </w:r>
           </w:p>
         </w:tc>
@@ -840,25 +974,19 @@
                 <w:lang w:val="en-CA"/>
               </w:rPr>
             </w:pPr>
-            <w:r>
-              <w:rPr>
-                <w:lang w:val="en-CA"/>
-              </w:rPr>
-              <w:t xml:space="preserve">name of </w:t>
-            </w:r>
-            <w:proofErr w:type="spellStart"/>
-            <w:r>
-              <w:rPr>
-                <w:lang w:val="en-CA"/>
-              </w:rPr>
-              <w:t>sql</w:t>
-            </w:r>
-            <w:proofErr w:type="spellEnd"/>
-            <w:r>
-              <w:rPr>
-                <w:lang w:val="en-CA"/>
-              </w:rPr>
-              <w:t xml:space="preserve"> table involved and access</w:t>
+            <w:proofErr w:type="spellStart"/>
+            <w:r>
+              <w:rPr>
+                <w:lang w:val="en-CA"/>
+              </w:rPr>
+              <w:t>PurchaseOrders</w:t>
+            </w:r>
+            <w:proofErr w:type="spellEnd"/>
+            <w:r>
+              <w:rPr>
+                <w:lang w:val="en-CA"/>
+              </w:rPr>
+              <w:t>(R)</w:t>
             </w:r>
           </w:p>
         </w:tc>
@@ -872,11 +1000,31 @@
                 <w:lang w:val="en-CA"/>
               </w:rPr>
             </w:pPr>
-            <w:r>
-              <w:rPr>
-                <w:lang w:val="en-CA"/>
-              </w:rPr>
-              <w:t>name of any new DTO or POCO class</w:t>
+            <w:proofErr w:type="spellStart"/>
+            <w:r>
+              <w:rPr>
+                <w:lang w:val="en-CA"/>
+              </w:rPr>
+              <w:t>OutstandingPurchaseOrders</w:t>
+            </w:r>
+            <w:proofErr w:type="spellEnd"/>
+            <w:r>
+              <w:rPr>
+                <w:lang w:val="en-CA"/>
+              </w:rPr>
+              <w:t>(</w:t>
+            </w:r>
+            <w:r>
+              <w:rPr>
+                <w:lang w:val="en-CA"/>
+              </w:rPr>
+              <w:t>D</w:t>
+            </w:r>
+            <w:r>
+              <w:rPr>
+                <w:lang w:val="en-CA"/>
+              </w:rPr>
+              <w:t>)</w:t>
             </w:r>
           </w:p>
         </w:tc>
@@ -898,17 +1046,11 @@
     </w:p>
     <w:p>
       <w:pPr>
-        <w:pStyle w:val="Heading1"/>
+        <w:pStyle w:val="NoSpacing"/>
         <w:rPr>
           <w:lang w:val="en-CA"/>
         </w:rPr>
       </w:pPr>
-      <w:r>
-        <w:rPr>
-          <w:lang w:val="en-CA"/>
-        </w:rPr>
-        <w:t>Samples</w:t>
-      </w:r>
     </w:p>
     <w:tbl>
       <w:tblPr>
@@ -917,9 +1059,9 @@
         <w:tblLook w:val="04A0" w:firstRow="1" w:lastRow="0" w:firstColumn="1" w:lastColumn="0" w:noHBand="0" w:noVBand="1"/>
       </w:tblPr>
       <w:tblGrid>
-        <w:gridCol w:w="2405"/>
-        <w:gridCol w:w="2126"/>
-        <w:gridCol w:w="4819"/>
+        <w:gridCol w:w="3069"/>
+        <w:gridCol w:w="1551"/>
+        <w:gridCol w:w="4730"/>
       </w:tblGrid>
       <w:tr>
         <w:tc>
@@ -987,7 +1129,7 @@
               <w:rPr>
                 <w:lang w:val="en-CA"/>
               </w:rPr>
-              <w:t>AlbumDDL</w:t>
+              <w:t>ViewOrderTextLink</w:t>
             </w:r>
             <w:proofErr w:type="spellEnd"/>
           </w:p>
@@ -1002,18 +1144,202 @@
                 <w:lang w:val="en-CA"/>
               </w:rPr>
             </w:pPr>
-            <w:r>
-              <w:rPr>
-                <w:lang w:val="en-CA"/>
-              </w:rPr>
-              <w:t xml:space="preserve">None / wired via </w:t>
-            </w:r>
-            <w:proofErr w:type="spellStart"/>
-            <w:r>
-              <w:rPr>
-                <w:lang w:val="en-CA"/>
-              </w:rPr>
-              <w:t>ObjectDataSource</w:t>
+            <w:proofErr w:type="spellStart"/>
+            <w:proofErr w:type="gramStart"/>
+            <w:r>
+              <w:rPr>
+                <w:lang w:val="en-CA"/>
+              </w:rPr>
+              <w:t>OnClick</w:t>
+            </w:r>
+            <w:proofErr w:type="spellEnd"/>
+            <w:r>
+              <w:rPr>
+                <w:lang w:val="en-CA"/>
+              </w:rPr>
+              <w:t>(</w:t>
+            </w:r>
+            <w:proofErr w:type="gramEnd"/>
+            <w:r>
+              <w:rPr>
+                <w:lang w:val="en-CA"/>
+              </w:rPr>
+              <w:t>)</w:t>
+            </w:r>
+          </w:p>
+          <w:p>
+            <w:pPr>
+              <w:pStyle w:val="ListParagraph"/>
+              <w:numPr>
+                <w:ilvl w:val="0"/>
+                <w:numId w:val="3"/>
+              </w:numPr>
+              <w:rPr>
+                <w:lang w:val="en-CA"/>
+              </w:rPr>
+            </w:pPr>
+            <w:r>
+              <w:rPr>
+                <w:lang w:val="en-CA"/>
+              </w:rPr>
+              <w:t>Display Selected Order info in a string</w:t>
+            </w:r>
+          </w:p>
+          <w:p>
+            <w:pPr>
+              <w:pStyle w:val="ListParagraph"/>
+              <w:numPr>
+                <w:ilvl w:val="0"/>
+                <w:numId w:val="3"/>
+              </w:numPr>
+              <w:rPr>
+                <w:lang w:val="en-CA"/>
+              </w:rPr>
+            </w:pPr>
+            <w:r>
+              <w:rPr>
+                <w:lang w:val="en-CA"/>
+              </w:rPr>
+              <w:t xml:space="preserve">Display </w:t>
+            </w:r>
+            <w:proofErr w:type="spellStart"/>
+            <w:r>
+              <w:rPr>
+                <w:lang w:val="en-CA"/>
+              </w:rPr>
+              <w:t>ReceiveBtn</w:t>
+            </w:r>
+            <w:proofErr w:type="spellEnd"/>
+            <w:r>
+              <w:rPr>
+                <w:lang w:val="en-CA"/>
+              </w:rPr>
+              <w:t xml:space="preserve">, </w:t>
+            </w:r>
+          </w:p>
+          <w:p>
+            <w:pPr>
+              <w:pStyle w:val="ListParagraph"/>
+              <w:numPr>
+                <w:ilvl w:val="0"/>
+                <w:numId w:val="3"/>
+              </w:numPr>
+              <w:rPr>
+                <w:lang w:val="en-CA"/>
+              </w:rPr>
+            </w:pPr>
+            <w:r>
+              <w:rPr>
+                <w:lang w:val="en-CA"/>
+              </w:rPr>
+              <w:t xml:space="preserve">Display </w:t>
+            </w:r>
+            <w:proofErr w:type="spellStart"/>
+            <w:r>
+              <w:rPr>
+                <w:lang w:val="en-CA"/>
+              </w:rPr>
+              <w:t>ForceClose</w:t>
+            </w:r>
+            <w:r>
+              <w:rPr>
+                <w:lang w:val="en-CA"/>
+              </w:rPr>
+              <w:t>r</w:t>
+            </w:r>
+            <w:r>
+              <w:rPr>
+                <w:lang w:val="en-CA"/>
+              </w:rPr>
+              <w:t>Btn</w:t>
+            </w:r>
+            <w:proofErr w:type="spellEnd"/>
+            <w:r>
+              <w:rPr>
+                <w:lang w:val="en-CA"/>
+              </w:rPr>
+              <w:t xml:space="preserve">, and </w:t>
+            </w:r>
+            <w:proofErr w:type="spellStart"/>
+            <w:r>
+              <w:rPr>
+                <w:lang w:val="en-CA"/>
+              </w:rPr>
+              <w:t>ForceCloseReasonTextBox</w:t>
+            </w:r>
+            <w:proofErr w:type="spellEnd"/>
+            <w:r>
+              <w:rPr>
+                <w:lang w:val="en-CA"/>
+              </w:rPr>
+              <w:t xml:space="preserve"> if Manage</w:t>
+            </w:r>
+            <w:r>
+              <w:rPr>
+                <w:lang w:val="en-CA"/>
+              </w:rPr>
+              <w:t>ment</w:t>
+            </w:r>
+            <w:r>
+              <w:rPr>
+                <w:lang w:val="en-CA"/>
+              </w:rPr>
+              <w:t xml:space="preserve"> role</w:t>
+            </w:r>
+          </w:p>
+          <w:p>
+            <w:pPr>
+              <w:pStyle w:val="ListParagraph"/>
+              <w:numPr>
+                <w:ilvl w:val="0"/>
+                <w:numId w:val="3"/>
+              </w:numPr>
+              <w:rPr>
+                <w:lang w:val="en-CA"/>
+              </w:rPr>
+            </w:pPr>
+            <w:r>
+              <w:rPr>
+                <w:lang w:val="en-CA"/>
+              </w:rPr>
+              <w:t>Call BLL</w:t>
+            </w:r>
+          </w:p>
+          <w:p>
+            <w:pPr>
+              <w:pStyle w:val="ListParagraph"/>
+              <w:numPr>
+                <w:ilvl w:val="0"/>
+                <w:numId w:val="3"/>
+              </w:numPr>
+              <w:rPr>
+                <w:lang w:val="en-CA"/>
+              </w:rPr>
+            </w:pPr>
+            <w:r>
+              <w:rPr>
+                <w:lang w:val="en-CA"/>
+              </w:rPr>
+              <w:t>Bind</w:t>
+            </w:r>
+            <w:r>
+              <w:rPr>
+                <w:lang w:val="en-CA"/>
+              </w:rPr>
+              <w:t xml:space="preserve"> Returned</w:t>
+            </w:r>
+            <w:r>
+              <w:rPr>
+                <w:lang w:val="en-CA"/>
+              </w:rPr>
+              <w:t xml:space="preserve"> Data to </w:t>
+            </w:r>
+            <w:proofErr w:type="spellStart"/>
+            <w:r>
+              <w:rPr>
+                <w:lang w:val="en-CA"/>
+              </w:rPr>
+              <w:t>OutstandingOrderDetailsListView</w:t>
             </w:r>
             <w:proofErr w:type="spellEnd"/>
           </w:p>
@@ -1077,7 +1403,7 @@
               <w:rPr>
                 <w:lang w:val="en-CA"/>
               </w:rPr>
-              <w:t>AlbumController</w:t>
+              <w:t>PurchaseOrderDetailsController</w:t>
             </w:r>
             <w:proofErr w:type="spellEnd"/>
           </w:p>
@@ -1099,14 +1425,12 @@
               </w:rPr>
               <w:t>List&lt;</w:t>
             </w:r>
-            <w:proofErr w:type="spellStart"/>
-            <w:r>
-              <w:rPr>
-                <w:lang w:val="en-CA"/>
-              </w:rPr>
-              <w:t>SelectionList</w:t>
-            </w:r>
-            <w:proofErr w:type="spellEnd"/>
+            <w:r>
+              <w:rPr>
+                <w:lang w:val="en-CA"/>
+              </w:rPr>
+              <w:t>Part</w:t>
+            </w:r>
             <w:r>
               <w:rPr>
                 <w:lang w:val="en-CA"/>
@@ -1118,27 +1442,69 @@
               <w:rPr>
                 <w:lang w:val="en-CA"/>
               </w:rPr>
-              <w:t>List_AlbumTitles</w:t>
-            </w:r>
-            <w:proofErr w:type="spellEnd"/>
-            <w:r>
-              <w:rPr>
-                <w:lang w:val="en-CA"/>
-              </w:rPr>
-              <w:t>()</w:t>
-            </w:r>
-          </w:p>
-          <w:p>
-            <w:pPr>
-              <w:rPr>
-                <w:lang w:val="en-CA"/>
-              </w:rPr>
-            </w:pPr>
-            <w:r>
-              <w:rPr>
-                <w:lang w:val="en-CA"/>
-              </w:rPr>
-              <w:t>Retrieve a list of album titles and album id for DDL</w:t>
+              <w:t>PurchaseOrderDetails_</w:t>
+            </w:r>
+            <w:proofErr w:type="gramStart"/>
+            <w:r>
+              <w:rPr>
+                <w:lang w:val="en-CA"/>
+              </w:rPr>
+              <w:t>List</w:t>
+            </w:r>
+            <w:r>
+              <w:rPr>
+                <w:lang w:val="en-CA"/>
+              </w:rPr>
+              <w:t>OrderDetailsByOrder</w:t>
+            </w:r>
+            <w:proofErr w:type="spellEnd"/>
+            <w:r>
+              <w:rPr>
+                <w:lang w:val="en-CA"/>
+              </w:rPr>
+              <w:t>(</w:t>
+            </w:r>
+            <w:proofErr w:type="spellStart"/>
+            <w:proofErr w:type="gramEnd"/>
+            <w:r>
+              <w:rPr>
+                <w:lang w:val="en-CA"/>
+              </w:rPr>
+              <w:t>int</w:t>
+            </w:r>
+            <w:proofErr w:type="spellEnd"/>
+            <w:r>
+              <w:rPr>
+                <w:lang w:val="en-CA"/>
+              </w:rPr>
+              <w:t xml:space="preserve"> </w:t>
+            </w:r>
+            <w:proofErr w:type="spellStart"/>
+            <w:r>
+              <w:rPr>
+                <w:lang w:val="en-CA"/>
+              </w:rPr>
+              <w:t>purchaseOrderID</w:t>
+            </w:r>
+            <w:proofErr w:type="spellEnd"/>
+            <w:r>
+              <w:rPr>
+                <w:lang w:val="en-CA"/>
+              </w:rPr>
+              <w:t>)</w:t>
+            </w:r>
+          </w:p>
+          <w:p>
+            <w:pPr>
+              <w:rPr>
+                <w:lang w:val="en-CA"/>
+              </w:rPr>
+            </w:pPr>
+            <w:r>
+              <w:rPr>
+                <w:lang w:val="en-CA"/>
+              </w:rPr>
+              <w:t>Retrieve a list of parts on the order id supplied</w:t>
             </w:r>
           </w:p>
         </w:tc>
@@ -1204,11 +1570,39 @@
                 <w:lang w:val="en-CA"/>
               </w:rPr>
             </w:pPr>
-            <w:r>
-              <w:rPr>
-                <w:lang w:val="en-CA"/>
-              </w:rPr>
-              <w:t>Albums (R)</w:t>
+            <w:proofErr w:type="spellStart"/>
+            <w:r>
+              <w:rPr>
+                <w:lang w:val="en-CA"/>
+              </w:rPr>
+              <w:t>PurchaseOrder</w:t>
+            </w:r>
+            <w:r>
+              <w:rPr>
+                <w:lang w:val="en-CA"/>
+              </w:rPr>
+              <w:t>s</w:t>
+            </w:r>
+            <w:proofErr w:type="spellEnd"/>
+            <w:r>
+              <w:rPr>
+                <w:lang w:val="en-CA"/>
+              </w:rPr>
+              <w:t xml:space="preserve">(R), </w:t>
+            </w:r>
+            <w:proofErr w:type="spellStart"/>
+            <w:r>
+              <w:rPr>
+                <w:lang w:val="en-CA"/>
+              </w:rPr>
+              <w:t>PurchaseOrderDetails</w:t>
+            </w:r>
+            <w:proofErr w:type="spellEnd"/>
+            <w:r>
+              <w:rPr>
+                <w:lang w:val="en-CA"/>
+              </w:rPr>
+              <w:t xml:space="preserve"> (R)</w:t>
             </w:r>
           </w:p>
         </w:tc>
@@ -1227,7 +1621,7 @@
               <w:rPr>
                 <w:lang w:val="en-CA"/>
               </w:rPr>
-              <w:t>SelectionList</w:t>
+              <w:t>OutstandingPurchaseOrderDetails</w:t>
             </w:r>
             <w:proofErr w:type="spellEnd"/>
             <w:r>
@@ -1254,9 +1648,9 @@
         <w:tblLook w:val="04A0" w:firstRow="1" w:lastRow="0" w:firstColumn="1" w:lastColumn="0" w:noHBand="0" w:noVBand="1"/>
       </w:tblPr>
       <w:tblGrid>
-        <w:gridCol w:w="2405"/>
-        <w:gridCol w:w="2126"/>
-        <w:gridCol w:w="4819"/>
+        <w:gridCol w:w="2459"/>
+        <w:gridCol w:w="2090"/>
+        <w:gridCol w:w="4801"/>
       </w:tblGrid>
       <w:tr>
         <w:tc>
@@ -1319,45 +1713,12 @@
                 <w:lang w:val="en-CA"/>
               </w:rPr>
             </w:pPr>
-            <w:r>
-              <w:rPr>
-                <w:lang w:val="en-CA"/>
-              </w:rPr>
-              <w:t xml:space="preserve">Fetch (Artist, MediaType, Genre, Album), </w:t>
-            </w:r>
-          </w:p>
-          <w:p>
-            <w:pPr>
-              <w:rPr>
-                <w:lang w:val="en-CA"/>
-              </w:rPr>
-            </w:pPr>
-            <w:r>
-              <w:rPr>
-                <w:lang w:val="en-CA"/>
-              </w:rPr>
-              <w:t xml:space="preserve">Tracks, </w:t>
-            </w:r>
-            <w:proofErr w:type="spellStart"/>
-            <w:r>
-              <w:rPr>
-                <w:lang w:val="en-CA"/>
-              </w:rPr>
-              <w:t>TracksBy</w:t>
-            </w:r>
-            <w:proofErr w:type="spellEnd"/>
-            <w:r>
-              <w:rPr>
-                <w:lang w:val="en-CA"/>
-              </w:rPr>
-              <w:t xml:space="preserve">, </w:t>
-            </w:r>
-            <w:proofErr w:type="spellStart"/>
-            <w:r>
-              <w:rPr>
-                <w:lang w:val="en-CA"/>
-              </w:rPr>
-              <w:t>SearchArgID</w:t>
+            <w:proofErr w:type="spellStart"/>
+            <w:r>
+              <w:rPr>
+                <w:lang w:val="en-CA"/>
+              </w:rPr>
+              <w:t>ReceiveBtn</w:t>
             </w:r>
             <w:proofErr w:type="spellEnd"/>
           </w:p>
@@ -1373,6 +1734,7 @@
               </w:rPr>
             </w:pPr>
             <w:proofErr w:type="spellStart"/>
+            <w:proofErr w:type="gramStart"/>
             <w:r>
               <w:rPr>
                 <w:lang w:val="en-CA"/>
@@ -1384,16 +1746,15 @@
               <w:rPr>
                 <w:lang w:val="en-CA"/>
               </w:rPr>
-              <w:t xml:space="preserve"> / wired via </w:t>
-            </w:r>
-            <w:proofErr w:type="spellStart"/>
-            <w:r>
-              <w:rPr>
-                <w:lang w:val="en-CA"/>
-              </w:rPr>
-              <w:t>ObjectDataSource</w:t>
-            </w:r>
-            <w:proofErr w:type="spellEnd"/>
+              <w:t>(</w:t>
+            </w:r>
+            <w:proofErr w:type="gramEnd"/>
+            <w:r>
+              <w:rPr>
+                <w:lang w:val="en-CA"/>
+              </w:rPr>
+              <w:t>)</w:t>
+            </w:r>
           </w:p>
           <w:p>
             <w:pPr>
@@ -1410,35 +1771,7 @@
               <w:rPr>
                 <w:lang w:val="en-CA"/>
               </w:rPr>
-              <w:t xml:space="preserve">Move selection value to </w:t>
-            </w:r>
-            <w:proofErr w:type="spellStart"/>
-            <w:r>
-              <w:rPr>
-                <w:lang w:val="en-CA"/>
-              </w:rPr>
-              <w:t>TracksBy</w:t>
-            </w:r>
-            <w:proofErr w:type="spellEnd"/>
-            <w:r>
-              <w:rPr>
-                <w:lang w:val="en-CA"/>
-              </w:rPr>
-              <w:t xml:space="preserve">, DDL id to </w:t>
-            </w:r>
-            <w:proofErr w:type="spellStart"/>
-            <w:r>
-              <w:rPr>
-                <w:lang w:val="en-CA"/>
-              </w:rPr>
-              <w:t>SearchArgID</w:t>
-            </w:r>
-            <w:proofErr w:type="spellEnd"/>
-            <w:r>
-              <w:rPr>
-                <w:lang w:val="en-CA"/>
-              </w:rPr>
-              <w:t xml:space="preserve">; </w:t>
+              <w:t>Validate data</w:t>
             </w:r>
           </w:p>
           <w:p>
@@ -1456,14 +1789,34 @@
               <w:rPr>
                 <w:lang w:val="en-CA"/>
               </w:rPr>
-              <w:t>Bind</w:t>
-            </w:r>
-            <w:r>
-              <w:rPr>
-                <w:lang w:val="en-CA"/>
-              </w:rPr>
-              <w:t xml:space="preserve"> data to Tracks</w:t>
-            </w:r>
+              <w:t>Call BLL</w:t>
+            </w:r>
+          </w:p>
+          <w:p>
+            <w:pPr>
+              <w:pStyle w:val="ListParagraph"/>
+              <w:numPr>
+                <w:ilvl w:val="0"/>
+                <w:numId w:val="2"/>
+              </w:numPr>
+              <w:rPr>
+                <w:lang w:val="en-CA"/>
+              </w:rPr>
+            </w:pPr>
+            <w:r>
+              <w:rPr>
+                <w:lang w:val="en-CA"/>
+              </w:rPr>
+              <w:t xml:space="preserve">Bind </w:t>
+            </w:r>
+            <w:proofErr w:type="spellStart"/>
+            <w:r>
+              <w:rPr>
+                <w:lang w:val="en-CA"/>
+              </w:rPr>
+              <w:t>OutstandingOrderDetailsListView</w:t>
+            </w:r>
+            <w:proofErr w:type="spellEnd"/>
           </w:p>
         </w:tc>
       </w:tr>
@@ -1525,7 +1878,7 @@
               <w:rPr>
                 <w:lang w:val="en-CA"/>
               </w:rPr>
-              <w:t>TracksController</w:t>
+              <w:t>PurchaseOrderController</w:t>
             </w:r>
             <w:proofErr w:type="spellEnd"/>
           </w:p>
@@ -1541,55 +1894,8 @@
                 <w:lang w:val="en-CA"/>
               </w:rPr>
             </w:pPr>
-            <w:r>
-              <w:rPr>
-                <w:lang w:val="en-CA"/>
-              </w:rPr>
-              <w:t>List&lt;</w:t>
-            </w:r>
-            <w:proofErr w:type="spellStart"/>
-            <w:r>
-              <w:rPr>
-                <w:lang w:val="en-CA"/>
-              </w:rPr>
-              <w:t>TrackList</w:t>
-            </w:r>
-            <w:proofErr w:type="spellEnd"/>
-            <w:r>
-              <w:rPr>
-                <w:lang w:val="en-CA"/>
-              </w:rPr>
-              <w:t xml:space="preserve">&gt; </w:t>
-            </w:r>
-            <w:proofErr w:type="spellStart"/>
-            <w:r>
-              <w:rPr>
-                <w:lang w:val="en-CA"/>
-              </w:rPr>
-              <w:t>List_TracksForPlaylistSelection</w:t>
-            </w:r>
-            <w:proofErr w:type="spellEnd"/>
-            <w:r>
-              <w:rPr>
-                <w:lang w:val="en-CA"/>
-              </w:rPr>
-              <w:t xml:space="preserve">(string </w:t>
-            </w:r>
-            <w:proofErr w:type="spellStart"/>
-            <w:r>
-              <w:rPr>
-                <w:lang w:val="en-CA"/>
-              </w:rPr>
-              <w:t>tracksby</w:t>
-            </w:r>
-            <w:proofErr w:type="spellEnd"/>
-            <w:r>
-              <w:rPr>
-                <w:lang w:val="en-CA"/>
-              </w:rPr>
-              <w:t xml:space="preserve">, </w:t>
-            </w:r>
-            <w:proofErr w:type="spellStart"/>
+            <w:proofErr w:type="spellStart"/>
+            <w:proofErr w:type="gramStart"/>
             <w:r>
               <w:rPr>
                 <w:lang w:val="en-CA"/>
@@ -1603,74 +1909,51 @@
               </w:rPr>
               <w:t xml:space="preserve"> </w:t>
             </w:r>
-            <w:proofErr w:type="spellStart"/>
-            <w:r>
-              <w:rPr>
-                <w:lang w:val="en-CA"/>
-              </w:rPr>
-              <w:t>argid</w:t>
-            </w:r>
-            <w:proofErr w:type="spellEnd"/>
-            <w:r>
-              <w:rPr>
-                <w:lang w:val="en-CA"/>
-              </w:rPr>
-              <w:t>)</w:t>
-            </w:r>
-          </w:p>
-          <w:p>
-            <w:pPr>
-              <w:rPr>
-                <w:lang w:val="en-CA"/>
-              </w:rPr>
-            </w:pPr>
-            <w:r>
-              <w:rPr>
-                <w:lang w:val="en-CA"/>
-              </w:rPr>
-              <w:t xml:space="preserve">Retrieve a list of tracks for supplied selection type and argument id. Return </w:t>
-            </w:r>
-            <w:proofErr w:type="spellStart"/>
-            <w:r>
-              <w:rPr>
-                <w:lang w:val="en-CA"/>
-              </w:rPr>
-              <w:t>trackid</w:t>
-            </w:r>
-            <w:proofErr w:type="spellEnd"/>
-            <w:r>
-              <w:rPr>
-                <w:lang w:val="en-CA"/>
-              </w:rPr>
-              <w:t xml:space="preserve">, title, </w:t>
-            </w:r>
-            <w:proofErr w:type="spellStart"/>
-            <w:r>
-              <w:rPr>
-                <w:lang w:val="en-CA"/>
-              </w:rPr>
-              <w:t>timelength</w:t>
-            </w:r>
-            <w:proofErr w:type="spellEnd"/>
-            <w:r>
-              <w:rPr>
-                <w:lang w:val="en-CA"/>
-              </w:rPr>
-              <w:t xml:space="preserve">, </w:t>
-            </w:r>
-            <w:proofErr w:type="spellStart"/>
-            <w:r>
-              <w:rPr>
-                <w:lang w:val="en-CA"/>
-              </w:rPr>
-              <w:t>unitprice</w:t>
-            </w:r>
-            <w:proofErr w:type="spellEnd"/>
-            <w:r>
-              <w:rPr>
-                <w:lang w:val="en-CA"/>
-              </w:rPr>
-              <w:t>. Display in Tracks.</w:t>
+            <w:r>
+              <w:rPr>
+                <w:lang w:val="en-CA"/>
+              </w:rPr>
+              <w:t xml:space="preserve"> </w:t>
+            </w:r>
+            <w:proofErr w:type="spellStart"/>
+            <w:r>
+              <w:rPr>
+                <w:lang w:val="en-CA"/>
+              </w:rPr>
+              <w:t>PurchaseOrder</w:t>
+            </w:r>
+            <w:proofErr w:type="gramEnd"/>
+            <w:r>
+              <w:rPr>
+                <w:lang w:val="en-CA"/>
+              </w:rPr>
+              <w:t>_</w:t>
+            </w:r>
+            <w:r>
+              <w:rPr>
+                <w:lang w:val="en-CA"/>
+              </w:rPr>
+              <w:t>Receive</w:t>
+            </w:r>
+            <w:proofErr w:type="spellEnd"/>
+          </w:p>
+          <w:p>
+            <w:pPr>
+              <w:rPr>
+                <w:lang w:val="en-CA"/>
+              </w:rPr>
+            </w:pPr>
+            <w:r>
+              <w:rPr>
+                <w:lang w:val="en-CA"/>
+              </w:rPr>
+              <w:t xml:space="preserve">Update the order with the </w:t>
+            </w:r>
+            <w:r>
+              <w:rPr>
+                <w:lang w:val="en-CA"/>
+              </w:rPr>
+              <w:t>Shipping Sheet info</w:t>
             </w:r>
           </w:p>
         </w:tc>
@@ -1736,11 +2019,125 @@
                 <w:lang w:val="en-CA"/>
               </w:rPr>
             </w:pPr>
-            <w:r>
-              <w:rPr>
-                <w:lang w:val="en-CA"/>
-              </w:rPr>
-              <w:t>Tracks (R)</w:t>
+            <w:proofErr w:type="spellStart"/>
+            <w:r>
+              <w:rPr>
+                <w:lang w:val="en-CA"/>
+              </w:rPr>
+              <w:t>PurchaseOrder</w:t>
+            </w:r>
+            <w:r>
+              <w:rPr>
+                <w:lang w:val="en-CA"/>
+              </w:rPr>
+              <w:t>s</w:t>
+            </w:r>
+            <w:proofErr w:type="spellEnd"/>
+            <w:r>
+              <w:rPr>
+                <w:lang w:val="en-CA"/>
+              </w:rPr>
+              <w:t>(</w:t>
+            </w:r>
+            <w:proofErr w:type="gramStart"/>
+            <w:r>
+              <w:rPr>
+                <w:lang w:val="en-CA"/>
+              </w:rPr>
+              <w:t>R,U</w:t>
+            </w:r>
+            <w:proofErr w:type="gramEnd"/>
+            <w:r>
+              <w:rPr>
+                <w:lang w:val="en-CA"/>
+              </w:rPr>
+              <w:t xml:space="preserve">), </w:t>
+            </w:r>
+            <w:proofErr w:type="spellStart"/>
+            <w:r>
+              <w:rPr>
+                <w:lang w:val="en-CA"/>
+              </w:rPr>
+              <w:t>ReceiveOrder</w:t>
+            </w:r>
+            <w:r>
+              <w:rPr>
+                <w:lang w:val="en-CA"/>
+              </w:rPr>
+              <w:t>s</w:t>
+            </w:r>
+            <w:proofErr w:type="spellEnd"/>
+            <w:r>
+              <w:rPr>
+                <w:lang w:val="en-CA"/>
+              </w:rPr>
+              <w:t xml:space="preserve">(C), </w:t>
+            </w:r>
+            <w:proofErr w:type="spellStart"/>
+            <w:r>
+              <w:rPr>
+                <w:lang w:val="en-CA"/>
+              </w:rPr>
+              <w:t>ReceiveOrderDetail</w:t>
+            </w:r>
+            <w:r>
+              <w:rPr>
+                <w:lang w:val="en-CA"/>
+              </w:rPr>
+              <w:t>s</w:t>
+            </w:r>
+            <w:proofErr w:type="spellEnd"/>
+            <w:r>
+              <w:rPr>
+                <w:lang w:val="en-CA"/>
+              </w:rPr>
+              <w:t>(C), Part</w:t>
+            </w:r>
+            <w:r>
+              <w:rPr>
+                <w:lang w:val="en-CA"/>
+              </w:rPr>
+              <w:t>s</w:t>
+            </w:r>
+            <w:r>
+              <w:rPr>
+                <w:lang w:val="en-CA"/>
+              </w:rPr>
+              <w:t xml:space="preserve">(U), </w:t>
+            </w:r>
+            <w:proofErr w:type="spellStart"/>
+            <w:r>
+              <w:rPr>
+                <w:lang w:val="en-CA"/>
+              </w:rPr>
+              <w:t>ReturnOrderDetail</w:t>
+            </w:r>
+            <w:r>
+              <w:rPr>
+                <w:lang w:val="en-CA"/>
+              </w:rPr>
+              <w:t>s</w:t>
+            </w:r>
+            <w:proofErr w:type="spellEnd"/>
+            <w:r>
+              <w:rPr>
+                <w:lang w:val="en-CA"/>
+              </w:rPr>
+              <w:t xml:space="preserve">(C), </w:t>
+            </w:r>
+            <w:proofErr w:type="spellStart"/>
+            <w:r>
+              <w:rPr>
+                <w:lang w:val="en-CA"/>
+              </w:rPr>
+              <w:t>UnorderedPurchaseItemCart</w:t>
+            </w:r>
+            <w:proofErr w:type="spellEnd"/>
+            <w:r>
+              <w:rPr>
+                <w:lang w:val="en-CA"/>
+              </w:rPr>
+              <w:t xml:space="preserve"> (D)</w:t>
             </w:r>
           </w:p>
         </w:tc>
@@ -1759,14 +2156,14 @@
               <w:rPr>
                 <w:lang w:val="en-CA"/>
               </w:rPr>
-              <w:t>TrackList</w:t>
-            </w:r>
-            <w:proofErr w:type="spellEnd"/>
-            <w:r>
-              <w:rPr>
-                <w:lang w:val="en-CA"/>
-              </w:rPr>
-              <w:t xml:space="preserve"> (P)</w:t>
+              <w:t>ReceivedPurchaseOrder</w:t>
+            </w:r>
+            <w:proofErr w:type="spellEnd"/>
+            <w:r>
+              <w:rPr>
+                <w:lang w:val="en-CA"/>
+              </w:rPr>
+              <w:t xml:space="preserve"> (D)</w:t>
             </w:r>
           </w:p>
         </w:tc>
@@ -1779,6 +2176,19 @@
           <w:lang w:val="en-CA"/>
         </w:rPr>
       </w:pPr>
+    </w:p>
+    <w:p>
+      <w:pPr>
+        <w:rPr>
+          <w:lang w:val="en-CA"/>
+        </w:rPr>
+      </w:pPr>
+      <w:r>
+        <w:rPr>
+          <w:lang w:val="en-CA"/>
+        </w:rPr>
+        <w:br w:type="page"/>
+      </w:r>
     </w:p>
     <w:tbl>
       <w:tblPr>
@@ -1787,9 +2197,9 @@
         <w:tblLook w:val="04A0" w:firstRow="1" w:lastRow="0" w:firstColumn="1" w:lastColumn="0" w:noHBand="0" w:noVBand="1"/>
       </w:tblPr>
       <w:tblGrid>
-        <w:gridCol w:w="2405"/>
-        <w:gridCol w:w="2126"/>
-        <w:gridCol w:w="4819"/>
+        <w:gridCol w:w="2459"/>
+        <w:gridCol w:w="2094"/>
+        <w:gridCol w:w="4797"/>
       </w:tblGrid>
       <w:tr>
         <w:tc>
@@ -1812,6 +2222,7 @@
                 <w:sz w:val="18"/>
                 <w:lang w:val="en-CA"/>
               </w:rPr>
+              <w:lastRenderedPageBreak/>
               <w:t>Controls</w:t>
             </w:r>
           </w:p>
@@ -1852,32 +2263,12 @@
                 <w:lang w:val="en-CA"/>
               </w:rPr>
             </w:pPr>
-            <w:r>
-              <w:rPr>
-                <w:lang w:val="en-CA"/>
-              </w:rPr>
-              <w:t>Fetch (</w:t>
-            </w:r>
-            <w:proofErr w:type="spellStart"/>
-            <w:r>
-              <w:rPr>
-                <w:lang w:val="en-CA"/>
-              </w:rPr>
-              <w:t>PlayList</w:t>
-            </w:r>
-            <w:proofErr w:type="spellEnd"/>
-            <w:r>
-              <w:rPr>
-                <w:lang w:val="en-CA"/>
-              </w:rPr>
-              <w:t xml:space="preserve">), Playlist, </w:t>
-            </w:r>
-            <w:proofErr w:type="spellStart"/>
-            <w:r>
-              <w:rPr>
-                <w:lang w:val="en-CA"/>
-              </w:rPr>
-              <w:t>PlayListName</w:t>
+            <w:proofErr w:type="spellStart"/>
+            <w:r>
+              <w:rPr>
+                <w:lang w:val="en-CA"/>
+              </w:rPr>
+              <w:t>ForceCloserBtn</w:t>
             </w:r>
             <w:proofErr w:type="spellEnd"/>
           </w:p>
@@ -1892,13 +2283,8 @@
                 <w:lang w:val="en-CA"/>
               </w:rPr>
             </w:pPr>
-            <w:r>
-              <w:rPr>
-                <w:lang w:val="en-CA"/>
-              </w:rPr>
-              <w:t xml:space="preserve">Fetch </w:t>
-            </w:r>
-            <w:proofErr w:type="spellStart"/>
+            <w:proofErr w:type="spellStart"/>
+            <w:proofErr w:type="gramStart"/>
             <w:r>
               <w:rPr>
                 <w:lang w:val="en-CA"/>
@@ -1906,6 +2292,19 @@
               <w:t>OnClick</w:t>
             </w:r>
             <w:proofErr w:type="spellEnd"/>
+            <w:r>
+              <w:rPr>
+                <w:lang w:val="en-CA"/>
+              </w:rPr>
+              <w:t>(</w:t>
+            </w:r>
+            <w:proofErr w:type="gramEnd"/>
+            <w:r>
+              <w:rPr>
+                <w:lang w:val="en-CA"/>
+              </w:rPr>
+              <w:t>)</w:t>
+            </w:r>
           </w:p>
           <w:p>
             <w:pPr>
@@ -1922,13 +2321,7 @@
               <w:rPr>
                 <w:lang w:val="en-CA"/>
               </w:rPr>
-              <w:t>Validate data present</w:t>
-            </w:r>
-            <w:r>
-              <w:rPr>
-                <w:lang w:val="en-CA"/>
-              </w:rPr>
-              <w:t>;</w:t>
+              <w:t>Validate data</w:t>
             </w:r>
           </w:p>
           <w:p>
@@ -1946,13 +2339,19 @@
               <w:rPr>
                 <w:lang w:val="en-CA"/>
               </w:rPr>
-              <w:t>call BLL</w:t>
-            </w:r>
-            <w:r>
-              <w:rPr>
-                <w:lang w:val="en-CA"/>
-              </w:rPr>
-              <w:t>;</w:t>
+              <w:t>C</w:t>
+            </w:r>
+            <w:r>
+              <w:rPr>
+                <w:lang w:val="en-CA"/>
+              </w:rPr>
+              <w:t>all BL</w:t>
+            </w:r>
+            <w:r>
+              <w:rPr>
+                <w:lang w:val="en-CA"/>
+              </w:rPr>
+              <w:t>L</w:t>
             </w:r>
             <w:r>
               <w:rPr>
@@ -1982,7 +2381,7 @@
               <w:rPr>
                 <w:lang w:val="en-CA"/>
               </w:rPr>
-              <w:t>ind returned data</w:t>
+              <w:t>ind data</w:t>
             </w:r>
             <w:r>
               <w:rPr>
@@ -1995,15 +2394,9 @@
               <w:rPr>
                 <w:lang w:val="en-CA"/>
               </w:rPr>
-              <w:t>PlayList</w:t>
-            </w:r>
-            <w:proofErr w:type="spellEnd"/>
-            <w:r>
-              <w:rPr>
-                <w:lang w:val="en-CA"/>
-              </w:rPr>
-              <w:t>.</w:t>
-            </w:r>
+              <w:t>OutstandingOrdersListView</w:t>
+            </w:r>
+            <w:proofErr w:type="spellEnd"/>
           </w:p>
         </w:tc>
       </w:tr>
@@ -2067,7 +2460,7 @@
               <w:rPr>
                 <w:lang w:val="en-CA"/>
               </w:rPr>
-              <w:t>PlaylistTracksController</w:t>
+              <w:t>PurchaseOrderController</w:t>
             </w:r>
             <w:proofErr w:type="spellEnd"/>
           </w:p>
@@ -2083,136 +2476,82 @@
                 <w:lang w:val="en-CA"/>
               </w:rPr>
             </w:pPr>
-            <w:r>
-              <w:rPr>
-                <w:lang w:val="en-CA"/>
-              </w:rPr>
-              <w:t xml:space="preserve">List&lt; </w:t>
-            </w:r>
-            <w:proofErr w:type="spellStart"/>
-            <w:r>
-              <w:rPr>
-                <w:lang w:val="en-CA"/>
-              </w:rPr>
-              <w:t>UserPlaylistTrack</w:t>
-            </w:r>
-            <w:proofErr w:type="spellEnd"/>
-            <w:r>
-              <w:rPr>
-                <w:lang w:val="en-CA"/>
-              </w:rPr>
-              <w:t xml:space="preserve"> &gt; </w:t>
-            </w:r>
-            <w:proofErr w:type="spellStart"/>
-            <w:r>
-              <w:rPr>
-                <w:lang w:val="en-CA"/>
-              </w:rPr>
-              <w:t>List_TracksForPlaylist</w:t>
-            </w:r>
-            <w:proofErr w:type="spellEnd"/>
-            <w:r>
-              <w:rPr>
-                <w:lang w:val="en-CA"/>
-              </w:rPr>
-              <w:t xml:space="preserve">(string </w:t>
-            </w:r>
-            <w:proofErr w:type="spellStart"/>
-            <w:r>
-              <w:rPr>
-                <w:lang w:val="en-CA"/>
-              </w:rPr>
-              <w:t>playlistname</w:t>
-            </w:r>
-            <w:proofErr w:type="spellEnd"/>
-            <w:r>
-              <w:rPr>
-                <w:lang w:val="en-CA"/>
-              </w:rPr>
-              <w:t>, string username)</w:t>
-            </w:r>
-          </w:p>
-          <w:p>
-            <w:pPr>
-              <w:rPr>
-                <w:lang w:val="en-CA"/>
-              </w:rPr>
-            </w:pPr>
-            <w:r>
-              <w:rPr>
-                <w:lang w:val="en-CA"/>
-              </w:rPr>
-              <w:t xml:space="preserve">Retrieve a list of tracks for supplied playlist name and username. Return </w:t>
-            </w:r>
-            <w:proofErr w:type="spellStart"/>
-            <w:r>
-              <w:rPr>
-                <w:lang w:val="en-CA"/>
-              </w:rPr>
-              <w:t>trackid</w:t>
-            </w:r>
-            <w:proofErr w:type="spellEnd"/>
-            <w:r>
-              <w:rPr>
-                <w:lang w:val="en-CA"/>
-              </w:rPr>
-              <w:t xml:space="preserve">, title, </w:t>
-            </w:r>
-            <w:proofErr w:type="spellStart"/>
-            <w:r>
-              <w:rPr>
-                <w:lang w:val="en-CA"/>
-              </w:rPr>
-              <w:t>timelength</w:t>
-            </w:r>
-            <w:proofErr w:type="spellEnd"/>
-            <w:r>
-              <w:rPr>
-                <w:lang w:val="en-CA"/>
-              </w:rPr>
-              <w:t xml:space="preserve">, </w:t>
-            </w:r>
-            <w:proofErr w:type="spellStart"/>
-            <w:r>
-              <w:rPr>
-                <w:lang w:val="en-CA"/>
-              </w:rPr>
-              <w:t>unitprice</w:t>
-            </w:r>
-            <w:proofErr w:type="spellEnd"/>
-            <w:r>
-              <w:rPr>
-                <w:lang w:val="en-CA"/>
-              </w:rPr>
-              <w:t xml:space="preserve">, </w:t>
-            </w:r>
-            <w:proofErr w:type="spellStart"/>
-            <w:r>
-              <w:rPr>
-                <w:lang w:val="en-CA"/>
-              </w:rPr>
-              <w:t>tracknumber</w:t>
-            </w:r>
-            <w:proofErr w:type="spellEnd"/>
-            <w:r>
-              <w:rPr>
-                <w:lang w:val="en-CA"/>
-              </w:rPr>
-              <w:t xml:space="preserve">. Display in </w:t>
-            </w:r>
-            <w:proofErr w:type="spellStart"/>
-            <w:r>
-              <w:rPr>
-                <w:lang w:val="en-CA"/>
-              </w:rPr>
-              <w:t>PlayList</w:t>
-            </w:r>
-            <w:proofErr w:type="spellEnd"/>
-            <w:r>
-              <w:rPr>
-                <w:lang w:val="en-CA"/>
-              </w:rPr>
-              <w:t>.</w:t>
+            <w:proofErr w:type="spellStart"/>
+            <w:r>
+              <w:rPr>
+                <w:lang w:val="en-CA"/>
+              </w:rPr>
+              <w:t>int</w:t>
+            </w:r>
+            <w:proofErr w:type="spellEnd"/>
+            <w:r>
+              <w:rPr>
+                <w:lang w:val="en-CA"/>
+              </w:rPr>
+              <w:t xml:space="preserve"> </w:t>
+            </w:r>
+            <w:proofErr w:type="spellStart"/>
+            <w:r>
+              <w:rPr>
+                <w:lang w:val="en-CA"/>
+              </w:rPr>
+              <w:t>PurchaseOrder_</w:t>
+            </w:r>
+            <w:proofErr w:type="gramStart"/>
+            <w:r>
+              <w:rPr>
+                <w:lang w:val="en-CA"/>
+              </w:rPr>
+              <w:t>ForceClose</w:t>
+            </w:r>
+            <w:proofErr w:type="spellEnd"/>
+            <w:r>
+              <w:rPr>
+                <w:lang w:val="en-CA"/>
+              </w:rPr>
+              <w:t>(</w:t>
+            </w:r>
+            <w:proofErr w:type="spellStart"/>
+            <w:proofErr w:type="gramEnd"/>
+            <w:r>
+              <w:rPr>
+                <w:lang w:val="en-CA"/>
+              </w:rPr>
+              <w:t>int</w:t>
+            </w:r>
+            <w:proofErr w:type="spellEnd"/>
+            <w:r>
+              <w:rPr>
+                <w:lang w:val="en-CA"/>
+              </w:rPr>
+              <w:t xml:space="preserve"> </w:t>
+            </w:r>
+            <w:proofErr w:type="spellStart"/>
+            <w:r>
+              <w:rPr>
+                <w:lang w:val="en-CA"/>
+              </w:rPr>
+              <w:t>purchaseOrderID</w:t>
+            </w:r>
+            <w:proofErr w:type="spellEnd"/>
+            <w:r>
+              <w:rPr>
+                <w:lang w:val="en-CA"/>
+              </w:rPr>
+              <w:t>, string notes)</w:t>
+            </w:r>
+          </w:p>
+          <w:p>
+            <w:pPr>
+              <w:rPr>
+                <w:lang w:val="en-CA"/>
+              </w:rPr>
+            </w:pPr>
+            <w:r>
+              <w:rPr>
+                <w:lang w:val="en-CA"/>
+              </w:rPr>
+              <w:t>Sets the desired PO to closed and adds the notes explaining the force close</w:t>
             </w:r>
           </w:p>
         </w:tc>
@@ -2283,21 +2622,27 @@
               <w:rPr>
                 <w:lang w:val="en-CA"/>
               </w:rPr>
-              <w:t>PlayList</w:t>
-            </w:r>
-            <w:proofErr w:type="spellEnd"/>
-            <w:r>
-              <w:rPr>
-                <w:lang w:val="en-CA"/>
-              </w:rPr>
-              <w:t xml:space="preserve"> (R), </w:t>
-            </w:r>
-            <w:proofErr w:type="spellStart"/>
-            <w:r>
-              <w:rPr>
-                <w:lang w:val="en-CA"/>
-              </w:rPr>
-              <w:t>PlaylistTracks</w:t>
+              <w:t>PurchaseOrder</w:t>
+            </w:r>
+            <w:r>
+              <w:rPr>
+                <w:lang w:val="en-CA"/>
+              </w:rPr>
+              <w:t>s</w:t>
+            </w:r>
+            <w:proofErr w:type="spellEnd"/>
+            <w:r>
+              <w:rPr>
+                <w:lang w:val="en-CA"/>
+              </w:rPr>
+              <w:t xml:space="preserve">(U), Parts(U), </w:t>
+            </w:r>
+            <w:proofErr w:type="spellStart"/>
+            <w:r>
+              <w:rPr>
+                <w:lang w:val="en-CA"/>
+              </w:rPr>
+              <w:t>PurchaseOrderDetails</w:t>
             </w:r>
             <w:proofErr w:type="spellEnd"/>
             <w:r>
@@ -2323,14 +2668,14 @@
               <w:rPr>
                 <w:lang w:val="en-CA"/>
               </w:rPr>
-              <w:t>UserPlaylistTrack</w:t>
-            </w:r>
-            <w:proofErr w:type="spellEnd"/>
-            <w:r>
-              <w:rPr>
-                <w:lang w:val="en-CA"/>
-              </w:rPr>
-              <w:t xml:space="preserve"> (P)</w:t>
+              <w:t>PurchaseOrder</w:t>
+            </w:r>
+            <w:proofErr w:type="spellEnd"/>
+            <w:r>
+              <w:rPr>
+                <w:lang w:val="en-CA"/>
+              </w:rPr>
+              <w:t>(E), Part(E)</w:t>
             </w:r>
           </w:p>
         </w:tc>
@@ -2342,6 +2687,1022 @@
           <w:lang w:val="en-CA" w:eastAsia="en-CA"/>
         </w:rPr>
       </w:pPr>
+    </w:p>
+    <w:tbl>
+      <w:tblPr>
+        <w:tblStyle w:val="TableGrid"/>
+        <w:tblW w:w="0" w:type="auto"/>
+        <w:tblLook w:val="04A0" w:firstRow="1" w:lastRow="0" w:firstColumn="1" w:lastColumn="0" w:noHBand="0" w:noVBand="1"/>
+      </w:tblPr>
+      <w:tblGrid>
+        <w:gridCol w:w="3449"/>
+        <w:gridCol w:w="1791"/>
+        <w:gridCol w:w="4110"/>
+      </w:tblGrid>
+      <w:tr>
+        <w:tc>
+          <w:tcPr>
+            <w:tcW w:w="4531" w:type="dxa"/>
+            <w:gridSpan w:val="2"/>
+            <w:shd w:val="clear" w:color="auto" w:fill="DBDBDB" w:themeFill="accent3" w:themeFillTint="66"/>
+          </w:tcPr>
+          <w:p>
+            <w:pPr>
+              <w:rPr>
+                <w:b/>
+                <w:sz w:val="18"/>
+                <w:lang w:val="en-CA"/>
+              </w:rPr>
+            </w:pPr>
+            <w:r>
+              <w:rPr>
+                <w:b/>
+                <w:sz w:val="18"/>
+                <w:lang w:val="en-CA"/>
+              </w:rPr>
+              <w:t>Controls</w:t>
+            </w:r>
+          </w:p>
+        </w:tc>
+        <w:tc>
+          <w:tcPr>
+            <w:tcW w:w="4819" w:type="dxa"/>
+            <w:shd w:val="clear" w:color="auto" w:fill="DBDBDB" w:themeFill="accent3" w:themeFillTint="66"/>
+          </w:tcPr>
+          <w:p>
+            <w:pPr>
+              <w:rPr>
+                <w:b/>
+                <w:sz w:val="18"/>
+                <w:lang w:val="en-CA"/>
+              </w:rPr>
+            </w:pPr>
+            <w:r>
+              <w:rPr>
+                <w:b/>
+                <w:sz w:val="18"/>
+                <w:lang w:val="en-CA"/>
+              </w:rPr>
+              <w:t>Events</w:t>
+            </w:r>
+          </w:p>
+        </w:tc>
+      </w:tr>
+      <w:tr>
+        <w:tc>
+          <w:tcPr>
+            <w:tcW w:w="4531" w:type="dxa"/>
+            <w:gridSpan w:val="2"/>
+          </w:tcPr>
+          <w:p>
+            <w:pPr>
+              <w:rPr>
+                <w:lang w:val="en-CA"/>
+              </w:rPr>
+            </w:pPr>
+            <w:proofErr w:type="spellStart"/>
+            <w:r>
+              <w:rPr>
+                <w:lang w:val="en-CA"/>
+              </w:rPr>
+              <w:t>InsertCartItemBtn</w:t>
+            </w:r>
+            <w:proofErr w:type="spellEnd"/>
+          </w:p>
+        </w:tc>
+        <w:tc>
+          <w:tcPr>
+            <w:tcW w:w="4819" w:type="dxa"/>
+          </w:tcPr>
+          <w:p>
+            <w:pPr>
+              <w:rPr>
+                <w:lang w:val="en-CA"/>
+              </w:rPr>
+            </w:pPr>
+            <w:proofErr w:type="spellStart"/>
+            <w:proofErr w:type="gramStart"/>
+            <w:r>
+              <w:rPr>
+                <w:lang w:val="en-CA"/>
+              </w:rPr>
+              <w:t>OnClick</w:t>
+            </w:r>
+            <w:proofErr w:type="spellEnd"/>
+            <w:r>
+              <w:rPr>
+                <w:lang w:val="en-CA"/>
+              </w:rPr>
+              <w:t>(</w:t>
+            </w:r>
+            <w:proofErr w:type="gramEnd"/>
+            <w:r>
+              <w:rPr>
+                <w:lang w:val="en-CA"/>
+              </w:rPr>
+              <w:t>)</w:t>
+            </w:r>
+          </w:p>
+          <w:p>
+            <w:pPr>
+              <w:pStyle w:val="ListParagraph"/>
+              <w:numPr>
+                <w:ilvl w:val="0"/>
+                <w:numId w:val="1"/>
+              </w:numPr>
+              <w:rPr>
+                <w:lang w:val="en-CA"/>
+              </w:rPr>
+            </w:pPr>
+            <w:r>
+              <w:rPr>
+                <w:lang w:val="en-CA"/>
+              </w:rPr>
+              <w:t>Validate data</w:t>
+            </w:r>
+          </w:p>
+          <w:p>
+            <w:pPr>
+              <w:pStyle w:val="ListParagraph"/>
+              <w:numPr>
+                <w:ilvl w:val="0"/>
+                <w:numId w:val="1"/>
+              </w:numPr>
+              <w:rPr>
+                <w:lang w:val="en-CA"/>
+              </w:rPr>
+            </w:pPr>
+            <w:r>
+              <w:rPr>
+                <w:lang w:val="en-CA"/>
+              </w:rPr>
+              <w:t>C</w:t>
+            </w:r>
+            <w:r>
+              <w:rPr>
+                <w:lang w:val="en-CA"/>
+              </w:rPr>
+              <w:t>all BL</w:t>
+            </w:r>
+            <w:r>
+              <w:rPr>
+                <w:lang w:val="en-CA"/>
+              </w:rPr>
+              <w:t>L</w:t>
+            </w:r>
+            <w:r>
+              <w:rPr>
+                <w:lang w:val="en-CA"/>
+              </w:rPr>
+              <w:t xml:space="preserve"> </w:t>
+            </w:r>
+          </w:p>
+          <w:p>
+            <w:pPr>
+              <w:pStyle w:val="ListParagraph"/>
+              <w:numPr>
+                <w:ilvl w:val="0"/>
+                <w:numId w:val="1"/>
+              </w:numPr>
+              <w:rPr>
+                <w:lang w:val="en-CA"/>
+              </w:rPr>
+            </w:pPr>
+            <w:r>
+              <w:rPr>
+                <w:lang w:val="en-CA"/>
+              </w:rPr>
+              <w:t>B</w:t>
+            </w:r>
+            <w:r>
+              <w:rPr>
+                <w:lang w:val="en-CA"/>
+              </w:rPr>
+              <w:t>ind data</w:t>
+            </w:r>
+            <w:r>
+              <w:rPr>
+                <w:lang w:val="en-CA"/>
+              </w:rPr>
+              <w:t xml:space="preserve"> to </w:t>
+            </w:r>
+            <w:proofErr w:type="spellStart"/>
+            <w:r>
+              <w:rPr>
+                <w:lang w:val="en-CA"/>
+              </w:rPr>
+              <w:t>UnorderedCartListView</w:t>
+            </w:r>
+            <w:proofErr w:type="spellEnd"/>
+          </w:p>
+        </w:tc>
+      </w:tr>
+      <w:tr>
+        <w:tc>
+          <w:tcPr>
+            <w:tcW w:w="9350" w:type="dxa"/>
+            <w:gridSpan w:val="3"/>
+            <w:shd w:val="clear" w:color="auto" w:fill="DBDBDB" w:themeFill="accent3" w:themeFillTint="66"/>
+          </w:tcPr>
+          <w:p>
+            <w:pPr>
+              <w:rPr>
+                <w:b/>
+                <w:sz w:val="18"/>
+                <w:lang w:val="en-CA"/>
+              </w:rPr>
+            </w:pPr>
+            <w:r>
+              <w:rPr>
+                <w:b/>
+                <w:sz w:val="18"/>
+                <w:lang w:val="en-CA"/>
+              </w:rPr>
+              <w:t>BBL Class(</w:t>
+            </w:r>
+            <w:proofErr w:type="spellStart"/>
+            <w:r>
+              <w:rPr>
+                <w:b/>
+                <w:sz w:val="18"/>
+                <w:lang w:val="en-CA"/>
+              </w:rPr>
+              <w:t>es</w:t>
+            </w:r>
+            <w:proofErr w:type="spellEnd"/>
+            <w:r>
+              <w:rPr>
+                <w:b/>
+                <w:sz w:val="18"/>
+                <w:lang w:val="en-CA"/>
+              </w:rPr>
+              <w:t>) and Method (s)</w:t>
+            </w:r>
+          </w:p>
+        </w:tc>
+      </w:tr>
+      <w:tr>
+        <w:tc>
+          <w:tcPr>
+            <w:tcW w:w="2405" w:type="dxa"/>
+          </w:tcPr>
+          <w:p>
+            <w:pPr>
+              <w:rPr>
+                <w:lang w:val="en-CA"/>
+              </w:rPr>
+            </w:pPr>
+            <w:proofErr w:type="spellStart"/>
+            <w:r>
+              <w:rPr>
+                <w:lang w:val="en-CA"/>
+              </w:rPr>
+              <w:t>UnorderedPurchaseItemCart</w:t>
+            </w:r>
+            <w:r>
+              <w:rPr>
+                <w:lang w:val="en-CA"/>
+              </w:rPr>
+              <w:t>Controller</w:t>
+            </w:r>
+            <w:proofErr w:type="spellEnd"/>
+          </w:p>
+        </w:tc>
+        <w:tc>
+          <w:tcPr>
+            <w:tcW w:w="6945" w:type="dxa"/>
+            <w:gridSpan w:val="2"/>
+          </w:tcPr>
+          <w:p>
+            <w:pPr>
+              <w:rPr>
+                <w:lang w:val="en-CA"/>
+              </w:rPr>
+            </w:pPr>
+            <w:proofErr w:type="spellStart"/>
+            <w:r>
+              <w:rPr>
+                <w:lang w:val="en-CA"/>
+              </w:rPr>
+              <w:t>int</w:t>
+            </w:r>
+            <w:proofErr w:type="spellEnd"/>
+            <w:r>
+              <w:rPr>
+                <w:lang w:val="en-CA"/>
+              </w:rPr>
+              <w:t xml:space="preserve"> </w:t>
+            </w:r>
+            <w:proofErr w:type="spellStart"/>
+            <w:r>
+              <w:rPr>
+                <w:lang w:val="en-CA"/>
+              </w:rPr>
+              <w:t>UnorderedPurchaseItemCart_</w:t>
+            </w:r>
+            <w:proofErr w:type="gramStart"/>
+            <w:r>
+              <w:rPr>
+                <w:lang w:val="en-CA"/>
+              </w:rPr>
+              <w:t>AddItem</w:t>
+            </w:r>
+            <w:proofErr w:type="spellEnd"/>
+            <w:r>
+              <w:rPr>
+                <w:lang w:val="en-CA"/>
+              </w:rPr>
+              <w:t>(</w:t>
+            </w:r>
+            <w:proofErr w:type="spellStart"/>
+            <w:proofErr w:type="gramEnd"/>
+            <w:r>
+              <w:rPr>
+                <w:lang w:val="en-CA"/>
+              </w:rPr>
+              <w:t>UnorderedPurchaseItemCart</w:t>
+            </w:r>
+            <w:proofErr w:type="spellEnd"/>
+            <w:r>
+              <w:rPr>
+                <w:lang w:val="en-CA"/>
+              </w:rPr>
+              <w:t xml:space="preserve"> item)</w:t>
+            </w:r>
+          </w:p>
+          <w:p>
+            <w:pPr>
+              <w:rPr>
+                <w:lang w:val="en-CA"/>
+              </w:rPr>
+            </w:pPr>
+            <w:r>
+              <w:rPr>
+                <w:lang w:val="en-CA"/>
+              </w:rPr>
+              <w:t>Adds an Unordered Item to the Cart</w:t>
+            </w:r>
+          </w:p>
+        </w:tc>
+      </w:tr>
+      <w:tr>
+        <w:tc>
+          <w:tcPr>
+            <w:tcW w:w="4531" w:type="dxa"/>
+            <w:gridSpan w:val="2"/>
+            <w:shd w:val="clear" w:color="auto" w:fill="DBDBDB" w:themeFill="accent3" w:themeFillTint="66"/>
+          </w:tcPr>
+          <w:p>
+            <w:pPr>
+              <w:rPr>
+                <w:b/>
+                <w:sz w:val="18"/>
+                <w:lang w:val="en-CA"/>
+              </w:rPr>
+            </w:pPr>
+            <w:r>
+              <w:rPr>
+                <w:b/>
+                <w:sz w:val="18"/>
+                <w:lang w:val="en-CA"/>
+              </w:rPr>
+              <w:t>SQL Table(s): (</w:t>
+            </w:r>
+            <w:proofErr w:type="gramStart"/>
+            <w:r>
+              <w:rPr>
+                <w:b/>
+                <w:sz w:val="18"/>
+                <w:lang w:val="en-CA"/>
+              </w:rPr>
+              <w:t>C,R</w:t>
+            </w:r>
+            <w:proofErr w:type="gramEnd"/>
+            <w:r>
+              <w:rPr>
+                <w:b/>
+                <w:sz w:val="18"/>
+                <w:lang w:val="en-CA"/>
+              </w:rPr>
+              <w:t>,U,D)</w:t>
+            </w:r>
+          </w:p>
+        </w:tc>
+        <w:tc>
+          <w:tcPr>
+            <w:tcW w:w="4819" w:type="dxa"/>
+            <w:shd w:val="clear" w:color="auto" w:fill="DBDBDB" w:themeFill="accent3" w:themeFillTint="66"/>
+          </w:tcPr>
+          <w:p>
+            <w:pPr>
+              <w:rPr>
+                <w:b/>
+                <w:sz w:val="18"/>
+                <w:lang w:val="en-CA"/>
+              </w:rPr>
+            </w:pPr>
+            <w:r>
+              <w:rPr>
+                <w:b/>
+                <w:sz w:val="18"/>
+                <w:lang w:val="en-CA"/>
+              </w:rPr>
+              <w:t>Entities/DTOs/POCOs</w:t>
+            </w:r>
+          </w:p>
+        </w:tc>
+      </w:tr>
+      <w:tr>
+        <w:tc>
+          <w:tcPr>
+            <w:tcW w:w="4531" w:type="dxa"/>
+            <w:gridSpan w:val="2"/>
+          </w:tcPr>
+          <w:p>
+            <w:pPr>
+              <w:rPr>
+                <w:lang w:val="en-CA"/>
+              </w:rPr>
+            </w:pPr>
+            <w:proofErr w:type="spellStart"/>
+            <w:r>
+              <w:rPr>
+                <w:lang w:val="en-CA"/>
+              </w:rPr>
+              <w:t>UnorderedPurchaseItemCart</w:t>
+            </w:r>
+            <w:proofErr w:type="spellEnd"/>
+            <w:r>
+              <w:rPr>
+                <w:lang w:val="en-CA"/>
+              </w:rPr>
+              <w:t>(</w:t>
+            </w:r>
+            <w:proofErr w:type="gramStart"/>
+            <w:r>
+              <w:rPr>
+                <w:lang w:val="en-CA"/>
+              </w:rPr>
+              <w:t>R,U</w:t>
+            </w:r>
+            <w:proofErr w:type="gramEnd"/>
+            <w:r>
+              <w:rPr>
+                <w:lang w:val="en-CA"/>
+              </w:rPr>
+              <w:t>)</w:t>
+            </w:r>
+          </w:p>
+        </w:tc>
+        <w:tc>
+          <w:tcPr>
+            <w:tcW w:w="4819" w:type="dxa"/>
+          </w:tcPr>
+          <w:p>
+            <w:pPr>
+              <w:rPr>
+                <w:lang w:val="en-CA"/>
+              </w:rPr>
+            </w:pPr>
+            <w:proofErr w:type="spellStart"/>
+            <w:r>
+              <w:rPr>
+                <w:lang w:val="en-CA"/>
+              </w:rPr>
+              <w:t>UnorderedPurchaseItemCart</w:t>
+            </w:r>
+            <w:proofErr w:type="spellEnd"/>
+            <w:r>
+              <w:rPr>
+                <w:lang w:val="en-CA"/>
+              </w:rPr>
+              <w:t xml:space="preserve"> (E)</w:t>
+            </w:r>
+          </w:p>
+        </w:tc>
+      </w:tr>
+    </w:tbl>
+    <w:p>
+      <w:pPr>
+        <w:rPr>
+          <w:lang w:val="en-CA" w:eastAsia="en-CA"/>
+        </w:rPr>
+      </w:pPr>
+    </w:p>
+    <w:tbl>
+      <w:tblPr>
+        <w:tblStyle w:val="TableGrid"/>
+        <w:tblW w:w="0" w:type="auto"/>
+        <w:tblLook w:val="04A0" w:firstRow="1" w:lastRow="0" w:firstColumn="1" w:lastColumn="0" w:noHBand="0" w:noVBand="1"/>
+      </w:tblPr>
+      <w:tblGrid>
+        <w:gridCol w:w="3698"/>
+        <w:gridCol w:w="1263"/>
+        <w:gridCol w:w="4389"/>
+      </w:tblGrid>
+      <w:tr>
+        <w:tc>
+          <w:tcPr>
+            <w:tcW w:w="4531" w:type="dxa"/>
+            <w:gridSpan w:val="2"/>
+            <w:shd w:val="clear" w:color="auto" w:fill="DBDBDB" w:themeFill="accent3" w:themeFillTint="66"/>
+          </w:tcPr>
+          <w:p>
+            <w:pPr>
+              <w:rPr>
+                <w:b/>
+                <w:sz w:val="18"/>
+                <w:lang w:val="en-CA"/>
+              </w:rPr>
+            </w:pPr>
+            <w:r>
+              <w:rPr>
+                <w:b/>
+                <w:sz w:val="18"/>
+                <w:lang w:val="en-CA"/>
+              </w:rPr>
+              <w:t>Controls</w:t>
+            </w:r>
+          </w:p>
+        </w:tc>
+        <w:tc>
+          <w:tcPr>
+            <w:tcW w:w="4819" w:type="dxa"/>
+            <w:shd w:val="clear" w:color="auto" w:fill="DBDBDB" w:themeFill="accent3" w:themeFillTint="66"/>
+          </w:tcPr>
+          <w:p>
+            <w:pPr>
+              <w:rPr>
+                <w:b/>
+                <w:sz w:val="18"/>
+                <w:lang w:val="en-CA"/>
+              </w:rPr>
+            </w:pPr>
+            <w:r>
+              <w:rPr>
+                <w:b/>
+                <w:sz w:val="18"/>
+                <w:lang w:val="en-CA"/>
+              </w:rPr>
+              <w:t>Events</w:t>
+            </w:r>
+          </w:p>
+        </w:tc>
+      </w:tr>
+      <w:tr>
+        <w:tc>
+          <w:tcPr>
+            <w:tcW w:w="4531" w:type="dxa"/>
+            <w:gridSpan w:val="2"/>
+          </w:tcPr>
+          <w:p>
+            <w:pPr>
+              <w:rPr>
+                <w:lang w:val="en-CA"/>
+              </w:rPr>
+            </w:pPr>
+            <w:proofErr w:type="spellStart"/>
+            <w:r>
+              <w:rPr>
+                <w:lang w:val="en-CA"/>
+              </w:rPr>
+              <w:t>Remove</w:t>
+            </w:r>
+            <w:r>
+              <w:rPr>
+                <w:lang w:val="en-CA"/>
+              </w:rPr>
+              <w:t>CartItemBtn</w:t>
+            </w:r>
+            <w:proofErr w:type="spellEnd"/>
+          </w:p>
+        </w:tc>
+        <w:tc>
+          <w:tcPr>
+            <w:tcW w:w="4819" w:type="dxa"/>
+          </w:tcPr>
+          <w:p>
+            <w:pPr>
+              <w:rPr>
+                <w:lang w:val="en-CA"/>
+              </w:rPr>
+            </w:pPr>
+            <w:proofErr w:type="spellStart"/>
+            <w:proofErr w:type="gramStart"/>
+            <w:r>
+              <w:rPr>
+                <w:lang w:val="en-CA"/>
+              </w:rPr>
+              <w:t>OnClick</w:t>
+            </w:r>
+            <w:proofErr w:type="spellEnd"/>
+            <w:r>
+              <w:rPr>
+                <w:lang w:val="en-CA"/>
+              </w:rPr>
+              <w:t>(</w:t>
+            </w:r>
+            <w:proofErr w:type="gramEnd"/>
+            <w:r>
+              <w:rPr>
+                <w:lang w:val="en-CA"/>
+              </w:rPr>
+              <w:t>)</w:t>
+            </w:r>
+          </w:p>
+          <w:p>
+            <w:pPr>
+              <w:pStyle w:val="ListParagraph"/>
+              <w:numPr>
+                <w:ilvl w:val="0"/>
+                <w:numId w:val="1"/>
+              </w:numPr>
+              <w:rPr>
+                <w:lang w:val="en-CA"/>
+              </w:rPr>
+            </w:pPr>
+            <w:r>
+              <w:rPr>
+                <w:lang w:val="en-CA"/>
+              </w:rPr>
+              <w:t>Validate data</w:t>
+            </w:r>
+          </w:p>
+          <w:p>
+            <w:pPr>
+              <w:pStyle w:val="ListParagraph"/>
+              <w:numPr>
+                <w:ilvl w:val="0"/>
+                <w:numId w:val="1"/>
+              </w:numPr>
+              <w:rPr>
+                <w:lang w:val="en-CA"/>
+              </w:rPr>
+            </w:pPr>
+            <w:r>
+              <w:rPr>
+                <w:lang w:val="en-CA"/>
+              </w:rPr>
+              <w:t>C</w:t>
+            </w:r>
+            <w:r>
+              <w:rPr>
+                <w:lang w:val="en-CA"/>
+              </w:rPr>
+              <w:t>all BL</w:t>
+            </w:r>
+            <w:r>
+              <w:rPr>
+                <w:lang w:val="en-CA"/>
+              </w:rPr>
+              <w:t>L</w:t>
+            </w:r>
+            <w:r>
+              <w:rPr>
+                <w:lang w:val="en-CA"/>
+              </w:rPr>
+              <w:t xml:space="preserve"> </w:t>
+            </w:r>
+          </w:p>
+          <w:p>
+            <w:pPr>
+              <w:pStyle w:val="ListParagraph"/>
+              <w:numPr>
+                <w:ilvl w:val="0"/>
+                <w:numId w:val="1"/>
+              </w:numPr>
+              <w:rPr>
+                <w:lang w:val="en-CA"/>
+              </w:rPr>
+            </w:pPr>
+            <w:r>
+              <w:rPr>
+                <w:lang w:val="en-CA"/>
+              </w:rPr>
+              <w:t>B</w:t>
+            </w:r>
+            <w:r>
+              <w:rPr>
+                <w:lang w:val="en-CA"/>
+              </w:rPr>
+              <w:t>ind data</w:t>
+            </w:r>
+            <w:r>
+              <w:rPr>
+                <w:lang w:val="en-CA"/>
+              </w:rPr>
+              <w:t xml:space="preserve"> to </w:t>
+            </w:r>
+            <w:proofErr w:type="spellStart"/>
+            <w:r>
+              <w:rPr>
+                <w:lang w:val="en-CA"/>
+              </w:rPr>
+              <w:t>UnorderedCartListView</w:t>
+            </w:r>
+            <w:proofErr w:type="spellEnd"/>
+          </w:p>
+        </w:tc>
+      </w:tr>
+      <w:tr>
+        <w:tc>
+          <w:tcPr>
+            <w:tcW w:w="9350" w:type="dxa"/>
+            <w:gridSpan w:val="3"/>
+            <w:shd w:val="clear" w:color="auto" w:fill="DBDBDB" w:themeFill="accent3" w:themeFillTint="66"/>
+          </w:tcPr>
+          <w:p>
+            <w:pPr>
+              <w:rPr>
+                <w:b/>
+                <w:sz w:val="18"/>
+                <w:lang w:val="en-CA"/>
+              </w:rPr>
+            </w:pPr>
+            <w:r>
+              <w:rPr>
+                <w:b/>
+                <w:sz w:val="18"/>
+                <w:lang w:val="en-CA"/>
+              </w:rPr>
+              <w:t>BBL Class(</w:t>
+            </w:r>
+            <w:proofErr w:type="spellStart"/>
+            <w:r>
+              <w:rPr>
+                <w:b/>
+                <w:sz w:val="18"/>
+                <w:lang w:val="en-CA"/>
+              </w:rPr>
+              <w:t>es</w:t>
+            </w:r>
+            <w:proofErr w:type="spellEnd"/>
+            <w:r>
+              <w:rPr>
+                <w:b/>
+                <w:sz w:val="18"/>
+                <w:lang w:val="en-CA"/>
+              </w:rPr>
+              <w:t>) and Method (s)</w:t>
+            </w:r>
+          </w:p>
+        </w:tc>
+      </w:tr>
+      <w:tr>
+        <w:tc>
+          <w:tcPr>
+            <w:tcW w:w="2405" w:type="dxa"/>
+          </w:tcPr>
+          <w:p>
+            <w:pPr>
+              <w:rPr>
+                <w:lang w:val="en-CA"/>
+              </w:rPr>
+            </w:pPr>
+            <w:proofErr w:type="spellStart"/>
+            <w:r>
+              <w:rPr>
+                <w:lang w:val="en-CA"/>
+              </w:rPr>
+              <w:t>UnorderedPurchaseItemCartController</w:t>
+            </w:r>
+            <w:proofErr w:type="spellEnd"/>
+          </w:p>
+        </w:tc>
+        <w:tc>
+          <w:tcPr>
+            <w:tcW w:w="6945" w:type="dxa"/>
+            <w:gridSpan w:val="2"/>
+          </w:tcPr>
+          <w:p>
+            <w:pPr>
+              <w:rPr>
+                <w:lang w:val="en-CA"/>
+              </w:rPr>
+            </w:pPr>
+            <w:proofErr w:type="spellStart"/>
+            <w:r>
+              <w:rPr>
+                <w:lang w:val="en-CA"/>
+              </w:rPr>
+              <w:t>int</w:t>
+            </w:r>
+            <w:proofErr w:type="spellEnd"/>
+            <w:r>
+              <w:rPr>
+                <w:lang w:val="en-CA"/>
+              </w:rPr>
+              <w:t xml:space="preserve"> </w:t>
+            </w:r>
+            <w:proofErr w:type="spellStart"/>
+            <w:r>
+              <w:rPr>
+                <w:lang w:val="en-CA"/>
+              </w:rPr>
+              <w:t>UnorderedPurchaseItemCart_</w:t>
+            </w:r>
+            <w:proofErr w:type="gramStart"/>
+            <w:r>
+              <w:rPr>
+                <w:lang w:val="en-CA"/>
+              </w:rPr>
+              <w:t>Remove</w:t>
+            </w:r>
+            <w:r>
+              <w:rPr>
+                <w:lang w:val="en-CA"/>
+              </w:rPr>
+              <w:t>Item</w:t>
+            </w:r>
+            <w:proofErr w:type="spellEnd"/>
+            <w:r>
+              <w:rPr>
+                <w:lang w:val="en-CA"/>
+              </w:rPr>
+              <w:t>(</w:t>
+            </w:r>
+            <w:proofErr w:type="spellStart"/>
+            <w:proofErr w:type="gramEnd"/>
+            <w:r>
+              <w:rPr>
+                <w:lang w:val="en-CA"/>
+              </w:rPr>
+              <w:t>int</w:t>
+            </w:r>
+            <w:proofErr w:type="spellEnd"/>
+            <w:r>
+              <w:rPr>
+                <w:lang w:val="en-CA"/>
+              </w:rPr>
+              <w:t xml:space="preserve"> id</w:t>
+            </w:r>
+            <w:r>
+              <w:rPr>
+                <w:lang w:val="en-CA"/>
+              </w:rPr>
+              <w:t>)</w:t>
+            </w:r>
+          </w:p>
+          <w:p>
+            <w:pPr>
+              <w:rPr>
+                <w:lang w:val="en-CA"/>
+              </w:rPr>
+            </w:pPr>
+            <w:r>
+              <w:rPr>
+                <w:lang w:val="en-CA"/>
+              </w:rPr>
+              <w:t>Deletes an item from the unordered cart</w:t>
+            </w:r>
+          </w:p>
+        </w:tc>
+      </w:tr>
+      <w:tr>
+        <w:tc>
+          <w:tcPr>
+            <w:tcW w:w="4531" w:type="dxa"/>
+            <w:gridSpan w:val="2"/>
+            <w:shd w:val="clear" w:color="auto" w:fill="DBDBDB" w:themeFill="accent3" w:themeFillTint="66"/>
+          </w:tcPr>
+          <w:p>
+            <w:pPr>
+              <w:rPr>
+                <w:b/>
+                <w:sz w:val="18"/>
+                <w:lang w:val="en-CA"/>
+              </w:rPr>
+            </w:pPr>
+            <w:r>
+              <w:rPr>
+                <w:b/>
+                <w:sz w:val="18"/>
+                <w:lang w:val="en-CA"/>
+              </w:rPr>
+              <w:t>SQL Table(s): (</w:t>
+            </w:r>
+            <w:proofErr w:type="gramStart"/>
+            <w:r>
+              <w:rPr>
+                <w:b/>
+                <w:sz w:val="18"/>
+                <w:lang w:val="en-CA"/>
+              </w:rPr>
+              <w:t>C,R</w:t>
+            </w:r>
+            <w:proofErr w:type="gramEnd"/>
+            <w:r>
+              <w:rPr>
+                <w:b/>
+                <w:sz w:val="18"/>
+                <w:lang w:val="en-CA"/>
+              </w:rPr>
+              <w:t>,U,D)</w:t>
+            </w:r>
+          </w:p>
+        </w:tc>
+        <w:tc>
+          <w:tcPr>
+            <w:tcW w:w="4819" w:type="dxa"/>
+            <w:shd w:val="clear" w:color="auto" w:fill="DBDBDB" w:themeFill="accent3" w:themeFillTint="66"/>
+          </w:tcPr>
+          <w:p>
+            <w:pPr>
+              <w:rPr>
+                <w:b/>
+                <w:sz w:val="18"/>
+                <w:lang w:val="en-CA"/>
+              </w:rPr>
+            </w:pPr>
+            <w:r>
+              <w:rPr>
+                <w:b/>
+                <w:sz w:val="18"/>
+                <w:lang w:val="en-CA"/>
+              </w:rPr>
+              <w:t>Entities/DTOs/POCOs</w:t>
+            </w:r>
+          </w:p>
+        </w:tc>
+      </w:tr>
+      <w:tr>
+        <w:tc>
+          <w:tcPr>
+            <w:tcW w:w="4531" w:type="dxa"/>
+            <w:gridSpan w:val="2"/>
+          </w:tcPr>
+          <w:p>
+            <w:pPr>
+              <w:rPr>
+                <w:lang w:val="en-CA"/>
+              </w:rPr>
+            </w:pPr>
+            <w:proofErr w:type="spellStart"/>
+            <w:r>
+              <w:rPr>
+                <w:lang w:val="en-CA"/>
+              </w:rPr>
+              <w:t>UnorderedPurchaseItemCart</w:t>
+            </w:r>
+            <w:proofErr w:type="spellEnd"/>
+            <w:r>
+              <w:rPr>
+                <w:lang w:val="en-CA"/>
+              </w:rPr>
+              <w:t>(</w:t>
+            </w:r>
+            <w:proofErr w:type="gramStart"/>
+            <w:r>
+              <w:rPr>
+                <w:lang w:val="en-CA"/>
+              </w:rPr>
+              <w:t>R,D</w:t>
+            </w:r>
+            <w:proofErr w:type="gramEnd"/>
+            <w:r>
+              <w:rPr>
+                <w:lang w:val="en-CA"/>
+              </w:rPr>
+              <w:t>)</w:t>
+            </w:r>
+          </w:p>
+        </w:tc>
+        <w:tc>
+          <w:tcPr>
+            <w:tcW w:w="4819" w:type="dxa"/>
+          </w:tcPr>
+          <w:p>
+            <w:pPr>
+              <w:rPr>
+                <w:lang w:val="en-CA"/>
+              </w:rPr>
+            </w:pPr>
+            <w:proofErr w:type="spellStart"/>
+            <w:r>
+              <w:rPr>
+                <w:lang w:val="en-CA"/>
+              </w:rPr>
+              <w:t>UnorderedPurchaseItemCart</w:t>
+            </w:r>
+            <w:proofErr w:type="spellEnd"/>
+            <w:r>
+              <w:rPr>
+                <w:lang w:val="en-CA"/>
+              </w:rPr>
+              <w:t xml:space="preserve"> (E)</w:t>
+            </w:r>
+          </w:p>
+        </w:tc>
+      </w:tr>
+    </w:tbl>
+    <w:p>
+      <w:pPr>
+        <w:rPr>
+          <w:lang w:val="en-CA" w:eastAsia="en-CA"/>
+        </w:rPr>
+      </w:pPr>
+      <w:bookmarkStart w:id="0" w:name="_GoBack"/>
+      <w:bookmarkEnd w:id="0"/>
     </w:p>
     <w:sectPr>
       <w:pgSz w:w="12240" w:h="15840"/>
@@ -2469,6 +3830,119 @@
     </w:lvl>
   </w:abstractNum>
   <w:abstractNum w:abstractNumId="1" w15:restartNumberingAfterBreak="0">
+    <w:nsid w:val="512F5011"/>
+    <w:multiLevelType w:val="hybridMultilevel"/>
+    <w:tmpl w:val="7160FA2A"/>
+    <w:lvl w:ilvl="0" w:tplc="10090001">
+      <w:start w:val="1"/>
+      <w:numFmt w:val="bullet"/>
+      <w:lvlText w:val=""/>
+      <w:lvlJc w:val="left"/>
+      <w:pPr>
+        <w:ind w:left="720" w:hanging="360"/>
+      </w:pPr>
+      <w:rPr>
+        <w:rFonts w:ascii="Symbol" w:hAnsi="Symbol" w:hint="default"/>
+      </w:rPr>
+    </w:lvl>
+    <w:lvl w:ilvl="1" w:tplc="10090003" w:tentative="1">
+      <w:start w:val="1"/>
+      <w:numFmt w:val="bullet"/>
+      <w:lvlText w:val="o"/>
+      <w:lvlJc w:val="left"/>
+      <w:pPr>
+        <w:ind w:left="1440" w:hanging="360"/>
+      </w:pPr>
+      <w:rPr>
+        <w:rFonts w:ascii="Courier New" w:hAnsi="Courier New" w:cs="Courier New" w:hint="default"/>
+      </w:rPr>
+    </w:lvl>
+    <w:lvl w:ilvl="2" w:tplc="10090005" w:tentative="1">
+      <w:start w:val="1"/>
+      <w:numFmt w:val="bullet"/>
+      <w:lvlText w:val=""/>
+      <w:lvlJc w:val="left"/>
+      <w:pPr>
+        <w:ind w:left="2160" w:hanging="360"/>
+      </w:pPr>
+      <w:rPr>
+        <w:rFonts w:ascii="Wingdings" w:hAnsi="Wingdings" w:hint="default"/>
+      </w:rPr>
+    </w:lvl>
+    <w:lvl w:ilvl="3" w:tplc="10090001" w:tentative="1">
+      <w:start w:val="1"/>
+      <w:numFmt w:val="bullet"/>
+      <w:lvlText w:val=""/>
+      <w:lvlJc w:val="left"/>
+      <w:pPr>
+        <w:ind w:left="2880" w:hanging="360"/>
+      </w:pPr>
+      <w:rPr>
+        <w:rFonts w:ascii="Symbol" w:hAnsi="Symbol" w:hint="default"/>
+      </w:rPr>
+    </w:lvl>
+    <w:lvl w:ilvl="4" w:tplc="10090003" w:tentative="1">
+      <w:start w:val="1"/>
+      <w:numFmt w:val="bullet"/>
+      <w:lvlText w:val="o"/>
+      <w:lvlJc w:val="left"/>
+      <w:pPr>
+        <w:ind w:left="3600" w:hanging="360"/>
+      </w:pPr>
+      <w:rPr>
+        <w:rFonts w:ascii="Courier New" w:hAnsi="Courier New" w:cs="Courier New" w:hint="default"/>
+      </w:rPr>
+    </w:lvl>
+    <w:lvl w:ilvl="5" w:tplc="10090005" w:tentative="1">
+      <w:start w:val="1"/>
+      <w:numFmt w:val="bullet"/>
+      <w:lvlText w:val=""/>
+      <w:lvlJc w:val="left"/>
+      <w:pPr>
+        <w:ind w:left="4320" w:hanging="360"/>
+      </w:pPr>
+      <w:rPr>
+        <w:rFonts w:ascii="Wingdings" w:hAnsi="Wingdings" w:hint="default"/>
+      </w:rPr>
+    </w:lvl>
+    <w:lvl w:ilvl="6" w:tplc="10090001" w:tentative="1">
+      <w:start w:val="1"/>
+      <w:numFmt w:val="bullet"/>
+      <w:lvlText w:val=""/>
+      <w:lvlJc w:val="left"/>
+      <w:pPr>
+        <w:ind w:left="5040" w:hanging="360"/>
+      </w:pPr>
+      <w:rPr>
+        <w:rFonts w:ascii="Symbol" w:hAnsi="Symbol" w:hint="default"/>
+      </w:rPr>
+    </w:lvl>
+    <w:lvl w:ilvl="7" w:tplc="10090003" w:tentative="1">
+      <w:start w:val="1"/>
+      <w:numFmt w:val="bullet"/>
+      <w:lvlText w:val="o"/>
+      <w:lvlJc w:val="left"/>
+      <w:pPr>
+        <w:ind w:left="5760" w:hanging="360"/>
+      </w:pPr>
+      <w:rPr>
+        <w:rFonts w:ascii="Courier New" w:hAnsi="Courier New" w:cs="Courier New" w:hint="default"/>
+      </w:rPr>
+    </w:lvl>
+    <w:lvl w:ilvl="8" w:tplc="10090005" w:tentative="1">
+      <w:start w:val="1"/>
+      <w:numFmt w:val="bullet"/>
+      <w:lvlText w:val=""/>
+      <w:lvlJc w:val="left"/>
+      <w:pPr>
+        <w:ind w:left="6480" w:hanging="360"/>
+      </w:pPr>
+      <w:rPr>
+        <w:rFonts w:ascii="Wingdings" w:hAnsi="Wingdings" w:hint="default"/>
+      </w:rPr>
+    </w:lvl>
+  </w:abstractNum>
+  <w:abstractNum w:abstractNumId="2" w15:restartNumberingAfterBreak="0">
     <w:nsid w:val="63087935"/>
     <w:multiLevelType w:val="hybridMultilevel"/>
     <w:tmpl w:val="8E6E85C0"/>
@@ -2585,6 +4059,9 @@
     <w:abstractNumId w:val="0"/>
   </w:num>
   <w:num w:numId="2">
+    <w:abstractNumId w:val="2"/>
+  </w:num>
+  <w:num w:numId="3">
     <w:abstractNumId w:val="1"/>
   </w:num>
 </w:numbering>
@@ -2713,6 +4190,7 @@
     <w:lsdException w:name="HTML Sample" w:semiHidden="1" w:unhideWhenUsed="1"/>
     <w:lsdException w:name="HTML Typewriter" w:semiHidden="1" w:unhideWhenUsed="1"/>
     <w:lsdException w:name="HTML Variable" w:semiHidden="1" w:unhideWhenUsed="1"/>
+    <w:lsdException w:name="Normal Table" w:semiHidden="1" w:unhideWhenUsed="1"/>
     <w:lsdException w:name="annotation subject" w:semiHidden="1" w:unhideWhenUsed="1"/>
     <w:lsdException w:name="No List" w:semiHidden="1" w:unhideWhenUsed="1"/>
     <w:lsdException w:name="Outline List 1" w:semiHidden="1" w:unhideWhenUsed="1"/>
@@ -2756,8 +4234,10 @@
     <w:lsdException w:name="Table Elegant" w:semiHidden="1" w:unhideWhenUsed="1"/>
     <w:lsdException w:name="Table Professional" w:semiHidden="1" w:unhideWhenUsed="1"/>
     <w:lsdException w:name="Table Subtle 1" w:semiHidden="1" w:unhideWhenUsed="1"/>
+    <w:lsdException w:name="Table Subtle 2" w:semiHidden="1" w:unhideWhenUsed="1"/>
     <w:lsdException w:name="Table Web 1" w:semiHidden="1" w:unhideWhenUsed="1"/>
     <w:lsdException w:name="Table Web 2" w:semiHidden="1" w:unhideWhenUsed="1"/>
+    <w:lsdException w:name="Table Web 3" w:semiHidden="1" w:unhideWhenUsed="1"/>
     <w:lsdException w:name="Balloon Text" w:semiHidden="1" w:unhideWhenUsed="1"/>
     <w:lsdException w:name="Table Grid" w:uiPriority="39"/>
     <w:lsdException w:name="Table Theme" w:semiHidden="1" w:unhideWhenUsed="1"/>
@@ -3164,6 +4644,15 @@
       <w:szCs w:val="18"/>
     </w:rPr>
   </w:style>
+  <w:style w:type="paragraph" w:styleId="NoSpacing">
+    <w:name w:val="No Spacing"/>
+    <w:uiPriority w:val="1"/>
+    <w:qFormat/>
+    <w:rsid w:val="00BE1D7A"/>
+    <w:pPr>
+      <w:spacing w:after="0" w:line="240" w:lineRule="auto"/>
+    </w:pPr>
+  </w:style>
 </w:styles>
 </file>
 

</xml_diff>

<commit_message>
Started work on the Receiving screen
</commit_message>
<xml_diff>
--- a/ReceivingSubsystemSpecification.docx
+++ b/ReceivingSubsystemSpecification.docx
@@ -106,27 +106,14 @@
       <w:r>
         <w:t xml:space="preserve">Figure </w:t>
       </w:r>
-      <w:r>
-        <w:fldChar w:fldCharType="begin"/>
-      </w:r>
-      <w:r>
-        <w:instrText xml:space="preserve"> SEQ Figure \* ARABIC </w:instrText>
-      </w:r>
-      <w:r>
-        <w:fldChar w:fldCharType="separate"/>
-      </w:r>
-      <w:r>
-        <w:rPr>
-          <w:noProof/>
-        </w:rPr>
-        <w:t>1</w:t>
-      </w:r>
-      <w:r>
-        <w:rPr>
-          <w:noProof/>
-        </w:rPr>
-        <w:fldChar w:fldCharType="end"/>
-      </w:r>
+      <w:fldSimple w:instr=" SEQ Figure \* ARABIC ">
+        <w:r>
+          <w:rPr>
+            <w:noProof/>
+          </w:rPr>
+          <w:t>1</w:t>
+        </w:r>
+      </w:fldSimple>
       <w:r>
         <w:t xml:space="preserve"> ERD for Receiving Database</w:t>
       </w:r>
@@ -237,27 +224,14 @@
       <w:r>
         <w:t xml:space="preserve">Figure </w:t>
       </w:r>
-      <w:r>
-        <w:fldChar w:fldCharType="begin"/>
-      </w:r>
-      <w:r>
-        <w:instrText xml:space="preserve"> SEQ Figure \* ARABIC </w:instrText>
-      </w:r>
-      <w:r>
-        <w:fldChar w:fldCharType="separate"/>
-      </w:r>
-      <w:r>
-        <w:rPr>
-          <w:noProof/>
-        </w:rPr>
-        <w:t>2</w:t>
-      </w:r>
-      <w:r>
-        <w:rPr>
-          <w:noProof/>
-        </w:rPr>
-        <w:fldChar w:fldCharType="end"/>
-      </w:r>
+      <w:fldSimple w:instr=" SEQ Figure \* ARABIC ">
+        <w:r>
+          <w:rPr>
+            <w:noProof/>
+          </w:rPr>
+          <w:t>2</w:t>
+        </w:r>
+      </w:fldSimple>
       <w:r>
         <w:t xml:space="preserve"> </w:t>
       </w:r>
@@ -357,27 +331,14 @@
       <w:r>
         <w:t xml:space="preserve">Figure </w:t>
       </w:r>
-      <w:r>
-        <w:fldChar w:fldCharType="begin"/>
-      </w:r>
-      <w:r>
-        <w:instrText xml:space="preserve"> SEQ Figure \* ARABIC </w:instrText>
-      </w:r>
-      <w:r>
-        <w:fldChar w:fldCharType="separate"/>
-      </w:r>
-      <w:r>
-        <w:rPr>
-          <w:noProof/>
-        </w:rPr>
-        <w:t>3</w:t>
-      </w:r>
-      <w:r>
-        <w:rPr>
-          <w:noProof/>
-        </w:rPr>
-        <w:fldChar w:fldCharType="end"/>
-      </w:r>
+      <w:fldSimple w:instr=" SEQ Figure \* ARABIC ">
+        <w:r>
+          <w:rPr>
+            <w:noProof/>
+          </w:rPr>
+          <w:t>3</w:t>
+        </w:r>
+      </w:fldSimple>
       <w:r>
         <w:t xml:space="preserve"> </w:t>
       </w:r>
@@ -478,27 +439,14 @@
       <w:r>
         <w:t xml:space="preserve">Figure </w:t>
       </w:r>
-      <w:r>
-        <w:fldChar w:fldCharType="begin"/>
-      </w:r>
-      <w:r>
-        <w:instrText xml:space="preserve"> SEQ Figure \* ARABIC </w:instrText>
-      </w:r>
-      <w:r>
-        <w:fldChar w:fldCharType="separate"/>
-      </w:r>
-      <w:r>
-        <w:rPr>
-          <w:noProof/>
-        </w:rPr>
-        <w:t>4</w:t>
-      </w:r>
-      <w:r>
-        <w:rPr>
-          <w:noProof/>
-        </w:rPr>
-        <w:fldChar w:fldCharType="end"/>
-      </w:r>
+      <w:fldSimple w:instr=" SEQ Figure \* ARABIC ">
+        <w:r>
+          <w:rPr>
+            <w:noProof/>
+          </w:rPr>
+          <w:t>4</w:t>
+        </w:r>
+      </w:fldSimple>
       <w:r>
         <w:t xml:space="preserve"> </w:t>
       </w:r>
@@ -598,27 +546,14 @@
       <w:r>
         <w:t xml:space="preserve">Figure </w:t>
       </w:r>
-      <w:r>
-        <w:fldChar w:fldCharType="begin"/>
-      </w:r>
-      <w:r>
-        <w:instrText xml:space="preserve"> SEQ Figure \* ARABIC </w:instrText>
-      </w:r>
-      <w:r>
-        <w:fldChar w:fldCharType="separate"/>
-      </w:r>
-      <w:r>
-        <w:rPr>
-          <w:noProof/>
-        </w:rPr>
-        <w:t>5</w:t>
-      </w:r>
-      <w:r>
-        <w:rPr>
-          <w:noProof/>
-        </w:rPr>
-        <w:fldChar w:fldCharType="end"/>
-      </w:r>
+      <w:fldSimple w:instr=" SEQ Figure \* ARABIC ">
+        <w:r>
+          <w:rPr>
+            <w:noProof/>
+          </w:rPr>
+          <w:t>5</w:t>
+        </w:r>
+      </w:fldSimple>
       <w:r>
         <w:t xml:space="preserve"> </w:t>
       </w:r>
@@ -654,8 +589,8 @@
       </w:tblPr>
       <w:tblGrid>
         <w:gridCol w:w="2459"/>
-        <w:gridCol w:w="2096"/>
-        <w:gridCol w:w="4795"/>
+        <w:gridCol w:w="2097"/>
+        <w:gridCol w:w="4794"/>
       </w:tblGrid>
       <w:tr>
         <w:tc>
@@ -1018,8 +953,10 @@
               <w:rPr>
                 <w:lang w:val="en-CA"/>
               </w:rPr>
-              <w:t>D</w:t>
-            </w:r>
+              <w:t>P</w:t>
+            </w:r>
+            <w:bookmarkStart w:id="0" w:name="_GoBack"/>
+            <w:bookmarkEnd w:id="0"/>
             <w:r>
               <w:rPr>
                 <w:lang w:val="en-CA"/>
@@ -2957,13 +2894,7 @@
               <w:rPr>
                 <w:lang w:val="en-CA"/>
               </w:rPr>
-              <w:t>UnorderedPurchaseItemCart</w:t>
-            </w:r>
-            <w:r>
-              <w:rPr>
-                <w:lang w:val="en-CA"/>
-              </w:rPr>
-              <w:t>Controller</w:t>
+              <w:t>UnorderedPurchaseItemCartController</w:t>
             </w:r>
             <w:proofErr w:type="spellEnd"/>
           </w:p>
@@ -3266,13 +3197,7 @@
               <w:rPr>
                 <w:lang w:val="en-CA"/>
               </w:rPr>
-              <w:t>Remove</w:t>
-            </w:r>
-            <w:r>
-              <w:rPr>
-                <w:lang w:val="en-CA"/>
-              </w:rPr>
-              <w:t>CartItemBtn</w:t>
+              <w:t>RemoveCartItemBtn</w:t>
             </w:r>
             <w:proofErr w:type="spellEnd"/>
           </w:p>
@@ -3506,13 +3431,7 @@
               <w:rPr>
                 <w:lang w:val="en-CA"/>
               </w:rPr>
-              <w:t>Remove</w:t>
-            </w:r>
-            <w:r>
-              <w:rPr>
-                <w:lang w:val="en-CA"/>
-              </w:rPr>
-              <w:t>Item</w:t>
+              <w:t>RemoveItem</w:t>
             </w:r>
             <w:proofErr w:type="spellEnd"/>
             <w:r>
@@ -3534,13 +3453,7 @@
               <w:rPr>
                 <w:lang w:val="en-CA"/>
               </w:rPr>
-              <w:t xml:space="preserve"> id</w:t>
-            </w:r>
-            <w:r>
-              <w:rPr>
-                <w:lang w:val="en-CA"/>
-              </w:rPr>
-              <w:t>)</w:t>
+              <w:t xml:space="preserve"> id)</w:t>
             </w:r>
           </w:p>
           <w:p>
@@ -3701,8 +3614,6 @@
           <w:lang w:val="en-CA" w:eastAsia="en-CA"/>
         </w:rPr>
       </w:pPr>
-      <w:bookmarkStart w:id="0" w:name="_GoBack"/>
-      <w:bookmarkEnd w:id="0"/>
     </w:p>
     <w:sectPr>
       <w:pgSz w:w="12240" w:h="15840"/>

</xml_diff>

<commit_message>
Finalized Receiving Subsystem Spec
</commit_message>
<xml_diff>
--- a/ReceivingSubsystemSpecification.docx
+++ b/ReceivingSubsystemSpecification.docx
@@ -106,14 +106,27 @@
       <w:r>
         <w:t xml:space="preserve">Figure </w:t>
       </w:r>
-      <w:fldSimple w:instr=" SEQ Figure \* ARABIC ">
-        <w:r>
-          <w:rPr>
-            <w:noProof/>
-          </w:rPr>
-          <w:t>1</w:t>
-        </w:r>
-      </w:fldSimple>
+      <w:r>
+        <w:fldChar w:fldCharType="begin"/>
+      </w:r>
+      <w:r>
+        <w:instrText xml:space="preserve"> SEQ Figure \* ARABIC </w:instrText>
+      </w:r>
+      <w:r>
+        <w:fldChar w:fldCharType="separate"/>
+      </w:r>
+      <w:r>
+        <w:rPr>
+          <w:noProof/>
+        </w:rPr>
+        <w:t>1</w:t>
+      </w:r>
+      <w:r>
+        <w:rPr>
+          <w:noProof/>
+        </w:rPr>
+        <w:fldChar w:fldCharType="end"/>
+      </w:r>
       <w:r>
         <w:t xml:space="preserve"> ERD for Receiving Database</w:t>
       </w:r>
@@ -224,14 +237,27 @@
       <w:r>
         <w:t xml:space="preserve">Figure </w:t>
       </w:r>
-      <w:fldSimple w:instr=" SEQ Figure \* ARABIC ">
-        <w:r>
-          <w:rPr>
-            <w:noProof/>
-          </w:rPr>
-          <w:t>2</w:t>
-        </w:r>
-      </w:fldSimple>
+      <w:r>
+        <w:fldChar w:fldCharType="begin"/>
+      </w:r>
+      <w:r>
+        <w:instrText xml:space="preserve"> SEQ Figure \* ARABIC </w:instrText>
+      </w:r>
+      <w:r>
+        <w:fldChar w:fldCharType="separate"/>
+      </w:r>
+      <w:r>
+        <w:rPr>
+          <w:noProof/>
+        </w:rPr>
+        <w:t>2</w:t>
+      </w:r>
+      <w:r>
+        <w:rPr>
+          <w:noProof/>
+        </w:rPr>
+        <w:fldChar w:fldCharType="end"/>
+      </w:r>
       <w:r>
         <w:t xml:space="preserve"> </w:t>
       </w:r>
@@ -331,14 +357,27 @@
       <w:r>
         <w:t xml:space="preserve">Figure </w:t>
       </w:r>
-      <w:fldSimple w:instr=" SEQ Figure \* ARABIC ">
-        <w:r>
-          <w:rPr>
-            <w:noProof/>
-          </w:rPr>
-          <w:t>3</w:t>
-        </w:r>
-      </w:fldSimple>
+      <w:r>
+        <w:fldChar w:fldCharType="begin"/>
+      </w:r>
+      <w:r>
+        <w:instrText xml:space="preserve"> SEQ Figure \* ARABIC </w:instrText>
+      </w:r>
+      <w:r>
+        <w:fldChar w:fldCharType="separate"/>
+      </w:r>
+      <w:r>
+        <w:rPr>
+          <w:noProof/>
+        </w:rPr>
+        <w:t>3</w:t>
+      </w:r>
+      <w:r>
+        <w:rPr>
+          <w:noProof/>
+        </w:rPr>
+        <w:fldChar w:fldCharType="end"/>
+      </w:r>
       <w:r>
         <w:t xml:space="preserve"> </w:t>
       </w:r>
@@ -439,14 +478,27 @@
       <w:r>
         <w:t xml:space="preserve">Figure </w:t>
       </w:r>
-      <w:fldSimple w:instr=" SEQ Figure \* ARABIC ">
-        <w:r>
-          <w:rPr>
-            <w:noProof/>
-          </w:rPr>
-          <w:t>4</w:t>
-        </w:r>
-      </w:fldSimple>
+      <w:r>
+        <w:fldChar w:fldCharType="begin"/>
+      </w:r>
+      <w:r>
+        <w:instrText xml:space="preserve"> SEQ Figure \* ARABIC </w:instrText>
+      </w:r>
+      <w:r>
+        <w:fldChar w:fldCharType="separate"/>
+      </w:r>
+      <w:r>
+        <w:rPr>
+          <w:noProof/>
+        </w:rPr>
+        <w:t>4</w:t>
+      </w:r>
+      <w:r>
+        <w:rPr>
+          <w:noProof/>
+        </w:rPr>
+        <w:fldChar w:fldCharType="end"/>
+      </w:r>
       <w:r>
         <w:t xml:space="preserve"> </w:t>
       </w:r>
@@ -546,14 +598,27 @@
       <w:r>
         <w:t xml:space="preserve">Figure </w:t>
       </w:r>
-      <w:fldSimple w:instr=" SEQ Figure \* ARABIC ">
-        <w:r>
-          <w:rPr>
-            <w:noProof/>
-          </w:rPr>
-          <w:t>5</w:t>
-        </w:r>
-      </w:fldSimple>
+      <w:r>
+        <w:fldChar w:fldCharType="begin"/>
+      </w:r>
+      <w:r>
+        <w:instrText xml:space="preserve"> SEQ Figure \* ARABIC </w:instrText>
+      </w:r>
+      <w:r>
+        <w:fldChar w:fldCharType="separate"/>
+      </w:r>
+      <w:r>
+        <w:rPr>
+          <w:noProof/>
+        </w:rPr>
+        <w:t>5</w:t>
+      </w:r>
+      <w:r>
+        <w:rPr>
+          <w:noProof/>
+        </w:rPr>
+        <w:fldChar w:fldCharType="end"/>
+      </w:r>
       <w:r>
         <w:t xml:space="preserve"> </w:t>
       </w:r>
@@ -589,8 +654,8 @@
       </w:tblPr>
       <w:tblGrid>
         <w:gridCol w:w="2459"/>
-        <w:gridCol w:w="2097"/>
-        <w:gridCol w:w="4794"/>
+        <w:gridCol w:w="2089"/>
+        <w:gridCol w:w="4802"/>
       </w:tblGrid>
       <w:tr>
         <w:tc>
@@ -659,7 +724,13 @@
               <w:rPr>
                 <w:lang w:val="en-CA"/>
               </w:rPr>
-              <w:t>OutstandingOrdersListView</w:t>
+              <w:t>OutstandingOrders</w:t>
+            </w:r>
+            <w:r>
+              <w:rPr>
+                <w:lang w:val="en-CA"/>
+              </w:rPr>
+              <w:t>GridView</w:t>
             </w:r>
             <w:proofErr w:type="spellEnd"/>
           </w:p>
@@ -670,15 +741,134 @@
           </w:tcPr>
           <w:p>
             <w:pPr>
-              <w:rPr>
-                <w:lang w:val="en-CA"/>
-              </w:rPr>
-            </w:pPr>
-            <w:r>
-              <w:rPr>
-                <w:lang w:val="en-CA"/>
-              </w:rPr>
-              <w:t>None / wired via ODS</w:t>
+              <w:pStyle w:val="ListParagraph"/>
+              <w:numPr>
+                <w:ilvl w:val="0"/>
+                <w:numId w:val="4"/>
+              </w:numPr>
+              <w:rPr>
+                <w:lang w:val="en-CA"/>
+              </w:rPr>
+            </w:pPr>
+            <w:r>
+              <w:rPr>
+                <w:lang w:val="en-CA"/>
+              </w:rPr>
+              <w:t>Wired via ODS</w:t>
+            </w:r>
+          </w:p>
+          <w:p>
+            <w:pPr>
+              <w:pStyle w:val="ListParagraph"/>
+              <w:numPr>
+                <w:ilvl w:val="0"/>
+                <w:numId w:val="4"/>
+              </w:numPr>
+              <w:rPr>
+                <w:lang w:val="en-CA"/>
+              </w:rPr>
+            </w:pPr>
+            <w:r>
+              <w:rPr>
+                <w:lang w:val="en-CA"/>
+              </w:rPr>
+              <w:t xml:space="preserve">Makes </w:t>
+            </w:r>
+            <w:proofErr w:type="spellStart"/>
+            <w:r>
+              <w:rPr>
+                <w:lang w:val="en-CA"/>
+              </w:rPr>
+              <w:t>OutstandingOrderDetailsGridView</w:t>
+            </w:r>
+            <w:proofErr w:type="spellEnd"/>
+            <w:r>
+              <w:rPr>
+                <w:lang w:val="en-CA"/>
+              </w:rPr>
+              <w:t xml:space="preserve"> appear in code-behind</w:t>
+            </w:r>
+          </w:p>
+          <w:p>
+            <w:pPr>
+              <w:pStyle w:val="ListParagraph"/>
+              <w:numPr>
+                <w:ilvl w:val="0"/>
+                <w:numId w:val="4"/>
+              </w:numPr>
+              <w:rPr>
+                <w:lang w:val="en-CA"/>
+              </w:rPr>
+            </w:pPr>
+            <w:proofErr w:type="spellStart"/>
+            <w:r>
+              <w:rPr>
+                <w:lang w:val="en-CA"/>
+              </w:rPr>
+              <w:t>CommandField</w:t>
+            </w:r>
+            <w:proofErr w:type="spellEnd"/>
+            <w:r>
+              <w:rPr>
+                <w:lang w:val="en-CA"/>
+              </w:rPr>
+              <w:t xml:space="preserve"> Makes </w:t>
+            </w:r>
+            <w:proofErr w:type="spellStart"/>
+            <w:r>
+              <w:rPr>
+                <w:lang w:val="en-CA"/>
+              </w:rPr>
+              <w:t>ReceiveBtn</w:t>
+            </w:r>
+            <w:proofErr w:type="spellEnd"/>
+            <w:r>
+              <w:rPr>
+                <w:lang w:val="en-CA"/>
+              </w:rPr>
+              <w:t xml:space="preserve">, </w:t>
+            </w:r>
+            <w:proofErr w:type="spellStart"/>
+            <w:r>
+              <w:rPr>
+                <w:lang w:val="en-CA"/>
+              </w:rPr>
+              <w:t>ForceCloseBtn</w:t>
+            </w:r>
+            <w:proofErr w:type="spellEnd"/>
+            <w:r>
+              <w:rPr>
+                <w:lang w:val="en-CA"/>
+              </w:rPr>
+              <w:t xml:space="preserve">, </w:t>
+            </w:r>
+            <w:proofErr w:type="spellStart"/>
+            <w:r>
+              <w:rPr>
+                <w:lang w:val="en-CA"/>
+              </w:rPr>
+              <w:t>SelectedOrderFormView</w:t>
+            </w:r>
+            <w:proofErr w:type="spellEnd"/>
+            <w:r>
+              <w:rPr>
+                <w:lang w:val="en-CA"/>
+              </w:rPr>
+              <w:t xml:space="preserve"> and </w:t>
+            </w:r>
+            <w:proofErr w:type="spellStart"/>
+            <w:r>
+              <w:rPr>
+                <w:lang w:val="en-CA"/>
+              </w:rPr>
+              <w:t>OutstandingOrderDetailsListView</w:t>
+            </w:r>
+            <w:proofErr w:type="spellEnd"/>
+            <w:r>
+              <w:rPr>
+                <w:lang w:val="en-CA"/>
+              </w:rPr>
+              <w:t xml:space="preserve"> appear</w:t>
             </w:r>
           </w:p>
         </w:tc>
@@ -955,8 +1145,6 @@
               </w:rPr>
               <w:t>P</w:t>
             </w:r>
-            <w:bookmarkStart w:id="0" w:name="_GoBack"/>
-            <w:bookmarkEnd w:id="0"/>
             <w:r>
               <w:rPr>
                 <w:lang w:val="en-CA"/>
@@ -997,8 +1185,8 @@
       </w:tblPr>
       <w:tblGrid>
         <w:gridCol w:w="3069"/>
-        <w:gridCol w:w="1551"/>
-        <w:gridCol w:w="4730"/>
+        <w:gridCol w:w="1654"/>
+        <w:gridCol w:w="4627"/>
       </w:tblGrid>
       <w:tr>
         <w:tc>
@@ -1066,7 +1254,7 @@
               <w:rPr>
                 <w:lang w:val="en-CA"/>
               </w:rPr>
-              <w:t>ViewOrderTextLink</w:t>
+              <w:t>SelectedOrderFormView</w:t>
             </w:r>
             <w:proofErr w:type="spellEnd"/>
           </w:p>
@@ -1075,35 +1263,6 @@
           <w:tcPr>
             <w:tcW w:w="4819" w:type="dxa"/>
           </w:tcPr>
-          <w:p>
-            <w:pPr>
-              <w:rPr>
-                <w:lang w:val="en-CA"/>
-              </w:rPr>
-            </w:pPr>
-            <w:proofErr w:type="spellStart"/>
-            <w:proofErr w:type="gramStart"/>
-            <w:r>
-              <w:rPr>
-                <w:lang w:val="en-CA"/>
-              </w:rPr>
-              <w:t>OnClick</w:t>
-            </w:r>
-            <w:proofErr w:type="spellEnd"/>
-            <w:r>
-              <w:rPr>
-                <w:lang w:val="en-CA"/>
-              </w:rPr>
-              <w:t>(</w:t>
-            </w:r>
-            <w:proofErr w:type="gramEnd"/>
-            <w:r>
-              <w:rPr>
-                <w:lang w:val="en-CA"/>
-              </w:rPr>
-              <w:t>)</w:t>
-            </w:r>
-          </w:p>
           <w:p>
             <w:pPr>
               <w:pStyle w:val="ListParagraph"/>
@@ -1119,7 +1278,7 @@
               <w:rPr>
                 <w:lang w:val="en-CA"/>
               </w:rPr>
-              <w:t>Display Selected Order info in a string</w:t>
+              <w:t>None</w:t>
             </w:r>
           </w:p>
           <w:p>
@@ -1137,29 +1296,358 @@
               <w:rPr>
                 <w:lang w:val="en-CA"/>
               </w:rPr>
-              <w:t xml:space="preserve">Display </w:t>
-            </w:r>
-            <w:proofErr w:type="spellStart"/>
-            <w:r>
-              <w:rPr>
-                <w:lang w:val="en-CA"/>
-              </w:rPr>
-              <w:t>ReceiveBtn</w:t>
-            </w:r>
-            <w:proofErr w:type="spellEnd"/>
-            <w:r>
-              <w:rPr>
-                <w:lang w:val="en-CA"/>
-              </w:rPr>
-              <w:t xml:space="preserve">, </w:t>
-            </w:r>
-          </w:p>
+              <w:t>Wired Via ODS</w:t>
+            </w:r>
+          </w:p>
+        </w:tc>
+      </w:tr>
+      <w:tr>
+        <w:tc>
+          <w:tcPr>
+            <w:tcW w:w="9350" w:type="dxa"/>
+            <w:gridSpan w:val="3"/>
+            <w:shd w:val="clear" w:color="auto" w:fill="DBDBDB" w:themeFill="accent3" w:themeFillTint="66"/>
+          </w:tcPr>
+          <w:p>
+            <w:pPr>
+              <w:rPr>
+                <w:lang w:val="en-CA"/>
+              </w:rPr>
+            </w:pPr>
+            <w:r>
+              <w:rPr>
+                <w:b/>
+                <w:sz w:val="18"/>
+                <w:lang w:val="en-CA"/>
+              </w:rPr>
+              <w:t>BBL Class(</w:t>
+            </w:r>
+            <w:proofErr w:type="spellStart"/>
+            <w:r>
+              <w:rPr>
+                <w:b/>
+                <w:sz w:val="18"/>
+                <w:lang w:val="en-CA"/>
+              </w:rPr>
+              <w:t>es</w:t>
+            </w:r>
+            <w:proofErr w:type="spellEnd"/>
+            <w:r>
+              <w:rPr>
+                <w:b/>
+                <w:sz w:val="18"/>
+                <w:lang w:val="en-CA"/>
+              </w:rPr>
+              <w:t>) and Method (s)</w:t>
+            </w:r>
+          </w:p>
+        </w:tc>
+      </w:tr>
+      <w:tr>
+        <w:tc>
+          <w:tcPr>
+            <w:tcW w:w="2405" w:type="dxa"/>
+          </w:tcPr>
+          <w:p>
+            <w:pPr>
+              <w:rPr>
+                <w:lang w:val="en-CA"/>
+              </w:rPr>
+            </w:pPr>
+            <w:proofErr w:type="spellStart"/>
+            <w:r>
+              <w:rPr>
+                <w:lang w:val="en-CA"/>
+              </w:rPr>
+              <w:t>PurchaseOrderDetailsController</w:t>
+            </w:r>
+            <w:proofErr w:type="spellEnd"/>
+          </w:p>
+        </w:tc>
+        <w:tc>
+          <w:tcPr>
+            <w:tcW w:w="6945" w:type="dxa"/>
+            <w:gridSpan w:val="2"/>
+          </w:tcPr>
+          <w:p>
+            <w:pPr>
+              <w:rPr>
+                <w:lang w:val="en-CA"/>
+              </w:rPr>
+            </w:pPr>
+            <w:r>
+              <w:rPr>
+                <w:lang w:val="en-CA"/>
+              </w:rPr>
+              <w:t>List&lt;</w:t>
+            </w:r>
+            <w:proofErr w:type="spellStart"/>
+            <w:r>
+              <w:rPr>
+                <w:lang w:val="en-CA"/>
+              </w:rPr>
+              <w:t>OutstandingPurchaseOrderDetails</w:t>
+            </w:r>
+            <w:proofErr w:type="spellEnd"/>
+            <w:r>
+              <w:rPr>
+                <w:lang w:val="en-CA"/>
+              </w:rPr>
+              <w:t xml:space="preserve">&gt; </w:t>
+            </w:r>
+            <w:proofErr w:type="spellStart"/>
+            <w:r>
+              <w:rPr>
+                <w:lang w:val="en-CA"/>
+              </w:rPr>
+              <w:t>PurchaseOrderDetails_GetOutstandingOrdersByPurchaseOrder</w:t>
+            </w:r>
+            <w:proofErr w:type="spellEnd"/>
+          </w:p>
+          <w:p>
+            <w:pPr>
+              <w:rPr>
+                <w:lang w:val="en-CA"/>
+              </w:rPr>
+            </w:pPr>
+            <w:r>
+              <w:rPr>
+                <w:lang w:val="en-CA"/>
+              </w:rPr>
+              <w:t xml:space="preserve">Retrieve a list of </w:t>
+            </w:r>
+            <w:r>
+              <w:rPr>
+                <w:lang w:val="en-CA"/>
+              </w:rPr>
+              <w:t>outstanding items</w:t>
+            </w:r>
+            <w:r>
+              <w:rPr>
+                <w:lang w:val="en-CA"/>
+              </w:rPr>
+              <w:t xml:space="preserve"> on the order id supplied</w:t>
+            </w:r>
+          </w:p>
+        </w:tc>
+      </w:tr>
+      <w:tr>
+        <w:tc>
+          <w:tcPr>
+            <w:tcW w:w="4531" w:type="dxa"/>
+            <w:gridSpan w:val="2"/>
+            <w:shd w:val="clear" w:color="auto" w:fill="DBDBDB" w:themeFill="accent3" w:themeFillTint="66"/>
+          </w:tcPr>
+          <w:p>
+            <w:pPr>
+              <w:rPr>
+                <w:b/>
+                <w:sz w:val="18"/>
+                <w:lang w:val="en-CA"/>
+              </w:rPr>
+            </w:pPr>
+            <w:r>
+              <w:rPr>
+                <w:b/>
+                <w:sz w:val="18"/>
+                <w:lang w:val="en-CA"/>
+              </w:rPr>
+              <w:t>SQL Table(s): (C,R,U,D)</w:t>
+            </w:r>
+          </w:p>
+        </w:tc>
+        <w:tc>
+          <w:tcPr>
+            <w:tcW w:w="4819" w:type="dxa"/>
+            <w:shd w:val="clear" w:color="auto" w:fill="DBDBDB" w:themeFill="accent3" w:themeFillTint="66"/>
+          </w:tcPr>
+          <w:p>
+            <w:pPr>
+              <w:rPr>
+                <w:b/>
+                <w:sz w:val="18"/>
+                <w:lang w:val="en-CA"/>
+              </w:rPr>
+            </w:pPr>
+            <w:r>
+              <w:rPr>
+                <w:b/>
+                <w:sz w:val="18"/>
+                <w:lang w:val="en-CA"/>
+              </w:rPr>
+              <w:t>Entities/DTOs/POCOs</w:t>
+            </w:r>
+          </w:p>
+        </w:tc>
+      </w:tr>
+      <w:tr>
+        <w:tc>
+          <w:tcPr>
+            <w:tcW w:w="4531" w:type="dxa"/>
+            <w:gridSpan w:val="2"/>
+          </w:tcPr>
+          <w:p>
+            <w:pPr>
+              <w:rPr>
+                <w:lang w:val="en-CA"/>
+              </w:rPr>
+            </w:pPr>
+            <w:proofErr w:type="spellStart"/>
+            <w:r>
+              <w:rPr>
+                <w:lang w:val="en-CA"/>
+              </w:rPr>
+              <w:t>PurchaseOrderDetails</w:t>
+            </w:r>
+            <w:proofErr w:type="spellEnd"/>
+            <w:r>
+              <w:rPr>
+                <w:lang w:val="en-CA"/>
+              </w:rPr>
+              <w:t xml:space="preserve"> (R)</w:t>
+            </w:r>
+          </w:p>
+        </w:tc>
+        <w:tc>
+          <w:tcPr>
+            <w:tcW w:w="4819" w:type="dxa"/>
+          </w:tcPr>
+          <w:p>
+            <w:pPr>
+              <w:rPr>
+                <w:lang w:val="en-CA"/>
+              </w:rPr>
+            </w:pPr>
+            <w:proofErr w:type="spellStart"/>
+            <w:r>
+              <w:rPr>
+                <w:lang w:val="en-CA"/>
+              </w:rPr>
+              <w:t>OutstandingPurchaseOrderDetails</w:t>
+            </w:r>
+            <w:proofErr w:type="spellEnd"/>
+            <w:r>
+              <w:rPr>
+                <w:lang w:val="en-CA"/>
+              </w:rPr>
+              <w:t xml:space="preserve"> (</w:t>
+            </w:r>
+            <w:r>
+              <w:rPr>
+                <w:lang w:val="en-CA"/>
+              </w:rPr>
+              <w:t>D</w:t>
+            </w:r>
+            <w:r>
+              <w:rPr>
+                <w:lang w:val="en-CA"/>
+              </w:rPr>
+              <w:t>)</w:t>
+            </w:r>
+          </w:p>
+        </w:tc>
+      </w:tr>
+    </w:tbl>
+    <w:p>
+      <w:pPr>
+        <w:rPr>
+          <w:lang w:val="en-CA"/>
+        </w:rPr>
+      </w:pPr>
+    </w:p>
+    <w:tbl>
+      <w:tblPr>
+        <w:tblStyle w:val="TableGrid"/>
+        <w:tblpPr w:leftFromText="180" w:rightFromText="180" w:vertAnchor="page" w:horzAnchor="margin" w:tblpY="8761"/>
+        <w:tblW w:w="0" w:type="auto"/>
+        <w:tblLook w:val="04A0" w:firstRow="1" w:lastRow="0" w:firstColumn="1" w:lastColumn="0" w:noHBand="0" w:noVBand="1"/>
+      </w:tblPr>
+      <w:tblGrid>
+        <w:gridCol w:w="3069"/>
+        <w:gridCol w:w="1727"/>
+        <w:gridCol w:w="4554"/>
+      </w:tblGrid>
+      <w:tr>
+        <w:tc>
+          <w:tcPr>
+            <w:tcW w:w="4796" w:type="dxa"/>
+            <w:gridSpan w:val="2"/>
+            <w:shd w:val="clear" w:color="auto" w:fill="DBDBDB" w:themeFill="accent3" w:themeFillTint="66"/>
+          </w:tcPr>
+          <w:p>
+            <w:pPr>
+              <w:rPr>
+                <w:b/>
+                <w:sz w:val="18"/>
+                <w:lang w:val="en-CA"/>
+              </w:rPr>
+            </w:pPr>
+            <w:r>
+              <w:rPr>
+                <w:b/>
+                <w:sz w:val="18"/>
+                <w:lang w:val="en-CA"/>
+              </w:rPr>
+              <w:t>Controls</w:t>
+            </w:r>
+          </w:p>
+        </w:tc>
+        <w:tc>
+          <w:tcPr>
+            <w:tcW w:w="4554" w:type="dxa"/>
+            <w:shd w:val="clear" w:color="auto" w:fill="DBDBDB" w:themeFill="accent3" w:themeFillTint="66"/>
+          </w:tcPr>
+          <w:p>
+            <w:pPr>
+              <w:rPr>
+                <w:b/>
+                <w:sz w:val="18"/>
+                <w:lang w:val="en-CA"/>
+              </w:rPr>
+            </w:pPr>
+            <w:r>
+              <w:rPr>
+                <w:b/>
+                <w:sz w:val="18"/>
+                <w:lang w:val="en-CA"/>
+              </w:rPr>
+              <w:t>Events</w:t>
+            </w:r>
+          </w:p>
+        </w:tc>
+      </w:tr>
+      <w:tr>
+        <w:tc>
+          <w:tcPr>
+            <w:tcW w:w="4796" w:type="dxa"/>
+            <w:gridSpan w:val="2"/>
+          </w:tcPr>
+          <w:p>
+            <w:pPr>
+              <w:rPr>
+                <w:lang w:val="en-CA"/>
+              </w:rPr>
+            </w:pPr>
+            <w:proofErr w:type="spellStart"/>
+            <w:r>
+              <w:rPr>
+                <w:lang w:val="en-CA"/>
+              </w:rPr>
+              <w:t>OutstandingDetailsGridView</w:t>
+            </w:r>
+            <w:proofErr w:type="spellEnd"/>
+          </w:p>
+        </w:tc>
+        <w:tc>
+          <w:tcPr>
+            <w:tcW w:w="4554" w:type="dxa"/>
+          </w:tcPr>
           <w:p>
             <w:pPr>
               <w:pStyle w:val="ListParagraph"/>
               <w:numPr>
                 <w:ilvl w:val="0"/>
-                <w:numId w:val="3"/>
+                <w:numId w:val="4"/>
               </w:numPr>
               <w:rPr>
                 <w:lang w:val="en-CA"/>
@@ -1169,59 +1657,7 @@
               <w:rPr>
                 <w:lang w:val="en-CA"/>
               </w:rPr>
-              <w:t xml:space="preserve">Display </w:t>
-            </w:r>
-            <w:proofErr w:type="spellStart"/>
-            <w:r>
-              <w:rPr>
-                <w:lang w:val="en-CA"/>
-              </w:rPr>
-              <w:t>ForceClose</w:t>
-            </w:r>
-            <w:r>
-              <w:rPr>
-                <w:lang w:val="en-CA"/>
-              </w:rPr>
-              <w:t>r</w:t>
-            </w:r>
-            <w:r>
-              <w:rPr>
-                <w:lang w:val="en-CA"/>
-              </w:rPr>
-              <w:t>Btn</w:t>
-            </w:r>
-            <w:proofErr w:type="spellEnd"/>
-            <w:r>
-              <w:rPr>
-                <w:lang w:val="en-CA"/>
-              </w:rPr>
-              <w:t xml:space="preserve">, and </w:t>
-            </w:r>
-            <w:proofErr w:type="spellStart"/>
-            <w:r>
-              <w:rPr>
-                <w:lang w:val="en-CA"/>
-              </w:rPr>
-              <w:t>ForceCloseReasonTextBox</w:t>
-            </w:r>
-            <w:proofErr w:type="spellEnd"/>
-            <w:r>
-              <w:rPr>
-                <w:lang w:val="en-CA"/>
-              </w:rPr>
-              <w:t xml:space="preserve"> if Manage</w:t>
-            </w:r>
-            <w:r>
-              <w:rPr>
-                <w:lang w:val="en-CA"/>
-              </w:rPr>
-              <w:t>ment</w:t>
-            </w:r>
-            <w:r>
-              <w:rPr>
-                <w:lang w:val="en-CA"/>
-              </w:rPr>
-              <w:t xml:space="preserve"> role</w:t>
+              <w:t>None</w:t>
             </w:r>
           </w:p>
           <w:p>
@@ -1229,7 +1665,7 @@
               <w:pStyle w:val="ListParagraph"/>
               <w:numPr>
                 <w:ilvl w:val="0"/>
-                <w:numId w:val="3"/>
+                <w:numId w:val="4"/>
               </w:numPr>
               <w:rPr>
                 <w:lang w:val="en-CA"/>
@@ -1239,46 +1675,8 @@
               <w:rPr>
                 <w:lang w:val="en-CA"/>
               </w:rPr>
-              <w:t>Call BLL</w:t>
-            </w:r>
-          </w:p>
-          <w:p>
-            <w:pPr>
-              <w:pStyle w:val="ListParagraph"/>
-              <w:numPr>
-                <w:ilvl w:val="0"/>
-                <w:numId w:val="3"/>
-              </w:numPr>
-              <w:rPr>
-                <w:lang w:val="en-CA"/>
-              </w:rPr>
-            </w:pPr>
-            <w:r>
-              <w:rPr>
-                <w:lang w:val="en-CA"/>
-              </w:rPr>
-              <w:t>Bind</w:t>
-            </w:r>
-            <w:r>
-              <w:rPr>
-                <w:lang w:val="en-CA"/>
-              </w:rPr>
-              <w:t xml:space="preserve"> Returned</w:t>
-            </w:r>
-            <w:r>
-              <w:rPr>
-                <w:lang w:val="en-CA"/>
-              </w:rPr>
-              <w:t xml:space="preserve"> Data to </w:t>
-            </w:r>
-            <w:proofErr w:type="spellStart"/>
-            <w:r>
-              <w:rPr>
-                <w:lang w:val="en-CA"/>
-              </w:rPr>
-              <w:t>OutstandingOrderDetailsListView</w:t>
-            </w:r>
-            <w:proofErr w:type="spellEnd"/>
+              <w:t>Wired via ODS</w:t>
+            </w:r>
           </w:p>
         </w:tc>
       </w:tr>
@@ -1292,6 +1690,8 @@
           <w:p>
             <w:pPr>
               <w:rPr>
+                <w:b/>
+                <w:sz w:val="18"/>
                 <w:lang w:val="en-CA"/>
               </w:rPr>
             </w:pPr>
@@ -1327,7 +1727,7 @@
       <w:tr>
         <w:tc>
           <w:tcPr>
-            <w:tcW w:w="2405" w:type="dxa"/>
+            <w:tcW w:w="3069" w:type="dxa"/>
           </w:tcPr>
           <w:p>
             <w:pPr>
@@ -1347,7 +1747,7 @@
         </w:tc>
         <w:tc>
           <w:tcPr>
-            <w:tcW w:w="6945" w:type="dxa"/>
+            <w:tcW w:w="6281" w:type="dxa"/>
             <w:gridSpan w:val="2"/>
           </w:tcPr>
           <w:p>
@@ -1362,12 +1762,14 @@
               </w:rPr>
               <w:t>List&lt;</w:t>
             </w:r>
-            <w:r>
-              <w:rPr>
-                <w:lang w:val="en-CA"/>
-              </w:rPr>
-              <w:t>Part</w:t>
-            </w:r>
+            <w:proofErr w:type="spellStart"/>
+            <w:r>
+              <w:rPr>
+                <w:lang w:val="en-CA"/>
+              </w:rPr>
+              <w:t>OutstandingPurchaseOrderDetails</w:t>
+            </w:r>
+            <w:proofErr w:type="spellEnd"/>
             <w:r>
               <w:rPr>
                 <w:lang w:val="en-CA"/>
@@ -1379,69 +1781,21 @@
               <w:rPr>
                 <w:lang w:val="en-CA"/>
               </w:rPr>
-              <w:t>PurchaseOrderDetails_</w:t>
-            </w:r>
-            <w:proofErr w:type="gramStart"/>
-            <w:r>
-              <w:rPr>
-                <w:lang w:val="en-CA"/>
-              </w:rPr>
-              <w:t>List</w:t>
-            </w:r>
-            <w:r>
-              <w:rPr>
-                <w:lang w:val="en-CA"/>
-              </w:rPr>
-              <w:t>OrderDetailsByOrder</w:t>
-            </w:r>
-            <w:proofErr w:type="spellEnd"/>
-            <w:r>
-              <w:rPr>
-                <w:lang w:val="en-CA"/>
-              </w:rPr>
-              <w:t>(</w:t>
-            </w:r>
-            <w:proofErr w:type="spellStart"/>
-            <w:proofErr w:type="gramEnd"/>
-            <w:r>
-              <w:rPr>
-                <w:lang w:val="en-CA"/>
-              </w:rPr>
-              <w:t>int</w:t>
-            </w:r>
-            <w:proofErr w:type="spellEnd"/>
-            <w:r>
-              <w:rPr>
-                <w:lang w:val="en-CA"/>
-              </w:rPr>
-              <w:t xml:space="preserve"> </w:t>
-            </w:r>
-            <w:proofErr w:type="spellStart"/>
-            <w:r>
-              <w:rPr>
-                <w:lang w:val="en-CA"/>
-              </w:rPr>
-              <w:t>purchaseOrderID</w:t>
-            </w:r>
-            <w:proofErr w:type="spellEnd"/>
-            <w:r>
-              <w:rPr>
-                <w:lang w:val="en-CA"/>
-              </w:rPr>
-              <w:t>)</w:t>
-            </w:r>
-          </w:p>
-          <w:p>
-            <w:pPr>
-              <w:rPr>
-                <w:lang w:val="en-CA"/>
-              </w:rPr>
-            </w:pPr>
-            <w:r>
-              <w:rPr>
-                <w:lang w:val="en-CA"/>
-              </w:rPr>
-              <w:t>Retrieve a list of parts on the order id supplied</w:t>
+              <w:t>PurchaseOrderDetails_GetOutstandingOrdersByPurchaseOrder</w:t>
+            </w:r>
+            <w:proofErr w:type="spellEnd"/>
+          </w:p>
+          <w:p>
+            <w:pPr>
+              <w:rPr>
+                <w:lang w:val="en-CA"/>
+              </w:rPr>
+            </w:pPr>
+            <w:r>
+              <w:rPr>
+                <w:lang w:val="en-CA"/>
+              </w:rPr>
+              <w:t>Retrieve a list of outstanding items on the order id supplied</w:t>
             </w:r>
           </w:p>
         </w:tc>
@@ -1449,7 +1803,7 @@
       <w:tr>
         <w:tc>
           <w:tcPr>
-            <w:tcW w:w="4531" w:type="dxa"/>
+            <w:tcW w:w="4796" w:type="dxa"/>
             <w:gridSpan w:val="2"/>
             <w:shd w:val="clear" w:color="auto" w:fill="DBDBDB" w:themeFill="accent3" w:themeFillTint="66"/>
           </w:tcPr>
@@ -1467,13 +1821,31 @@
                 <w:sz w:val="18"/>
                 <w:lang w:val="en-CA"/>
               </w:rPr>
-              <w:t>SQL Table(s): (C,R,U,D)</w:t>
-            </w:r>
-          </w:p>
-        </w:tc>
-        <w:tc>
-          <w:tcPr>
-            <w:tcW w:w="4819" w:type="dxa"/>
+              <w:t>SQL Table(s): (</w:t>
+            </w:r>
+            <w:proofErr w:type="gramStart"/>
+            <w:r>
+              <w:rPr>
+                <w:b/>
+                <w:sz w:val="18"/>
+                <w:lang w:val="en-CA"/>
+              </w:rPr>
+              <w:t>C,R</w:t>
+            </w:r>
+            <w:proofErr w:type="gramEnd"/>
+            <w:r>
+              <w:rPr>
+                <w:b/>
+                <w:sz w:val="18"/>
+                <w:lang w:val="en-CA"/>
+              </w:rPr>
+              <w:t>,U,D)</w:t>
+            </w:r>
+          </w:p>
+        </w:tc>
+        <w:tc>
+          <w:tcPr>
+            <w:tcW w:w="4554" w:type="dxa"/>
             <w:shd w:val="clear" w:color="auto" w:fill="DBDBDB" w:themeFill="accent3" w:themeFillTint="66"/>
           </w:tcPr>
           <w:p>
@@ -1498,7 +1870,7 @@
       <w:tr>
         <w:tc>
           <w:tcPr>
-            <w:tcW w:w="4531" w:type="dxa"/>
+            <w:tcW w:w="4796" w:type="dxa"/>
             <w:gridSpan w:val="2"/>
           </w:tcPr>
           <w:p>
@@ -1512,26 +1884,6 @@
               <w:rPr>
                 <w:lang w:val="en-CA"/>
               </w:rPr>
-              <w:t>PurchaseOrder</w:t>
-            </w:r>
-            <w:r>
-              <w:rPr>
-                <w:lang w:val="en-CA"/>
-              </w:rPr>
-              <w:t>s</w:t>
-            </w:r>
-            <w:proofErr w:type="spellEnd"/>
-            <w:r>
-              <w:rPr>
-                <w:lang w:val="en-CA"/>
-              </w:rPr>
-              <w:t xml:space="preserve">(R), </w:t>
-            </w:r>
-            <w:proofErr w:type="spellStart"/>
-            <w:r>
-              <w:rPr>
-                <w:lang w:val="en-CA"/>
-              </w:rPr>
               <w:t>PurchaseOrderDetails</w:t>
             </w:r>
             <w:proofErr w:type="spellEnd"/>
@@ -1545,27 +1897,27 @@
         </w:tc>
         <w:tc>
           <w:tcPr>
-            <w:tcW w:w="4819" w:type="dxa"/>
-          </w:tcPr>
-          <w:p>
-            <w:pPr>
-              <w:rPr>
-                <w:lang w:val="en-CA"/>
-              </w:rPr>
-            </w:pPr>
-            <w:proofErr w:type="spellStart"/>
-            <w:r>
-              <w:rPr>
-                <w:lang w:val="en-CA"/>
-              </w:rPr>
-              <w:t>OutstandingPurchaseOrderDetails</w:t>
-            </w:r>
-            <w:proofErr w:type="spellEnd"/>
-            <w:r>
-              <w:rPr>
-                <w:lang w:val="en-CA"/>
-              </w:rPr>
-              <w:t xml:space="preserve"> (P)</w:t>
+            <w:tcW w:w="4554" w:type="dxa"/>
+          </w:tcPr>
+          <w:p>
+            <w:pPr>
+              <w:rPr>
+                <w:lang w:val="en-CA"/>
+              </w:rPr>
+            </w:pPr>
+            <w:proofErr w:type="spellStart"/>
+            <w:r>
+              <w:rPr>
+                <w:lang w:val="en-CA"/>
+              </w:rPr>
+              <w:t>OutstandingPurchaseOrders</w:t>
+            </w:r>
+            <w:proofErr w:type="spellEnd"/>
+            <w:r>
+              <w:rPr>
+                <w:lang w:val="en-CA"/>
+              </w:rPr>
+              <w:t>(P)</w:t>
             </w:r>
           </w:p>
         </w:tc>
@@ -1585,9 +1937,9 @@
         <w:tblLook w:val="04A0" w:firstRow="1" w:lastRow="0" w:firstColumn="1" w:lastColumn="0" w:noHBand="0" w:noVBand="1"/>
       </w:tblPr>
       <w:tblGrid>
-        <w:gridCol w:w="2459"/>
-        <w:gridCol w:w="2090"/>
-        <w:gridCol w:w="4801"/>
+        <w:gridCol w:w="3435"/>
+        <w:gridCol w:w="1691"/>
+        <w:gridCol w:w="4224"/>
       </w:tblGrid>
       <w:tr>
         <w:tc>
@@ -1676,7 +2028,13 @@
               <w:rPr>
                 <w:lang w:val="en-CA"/>
               </w:rPr>
-              <w:t>OnClick</w:t>
+              <w:t>OnC</w:t>
+            </w:r>
+            <w:r>
+              <w:rPr>
+                <w:lang w:val="en-CA"/>
+              </w:rPr>
+              <w:t>ommand</w:t>
             </w:r>
             <w:proofErr w:type="spellEnd"/>
             <w:r>
@@ -1726,7 +2084,7 @@
               <w:rPr>
                 <w:lang w:val="en-CA"/>
               </w:rPr>
-              <w:t>Call BLL</w:t>
+              <w:t>Create a new Receiving Order</w:t>
             </w:r>
           </w:p>
           <w:p>
@@ -1744,16 +2102,163 @@
               <w:rPr>
                 <w:lang w:val="en-CA"/>
               </w:rPr>
-              <w:t xml:space="preserve">Bind </w:t>
-            </w:r>
-            <w:proofErr w:type="spellStart"/>
-            <w:r>
-              <w:rPr>
-                <w:lang w:val="en-CA"/>
-              </w:rPr>
-              <w:t>OutstandingOrderDetailsListView</w:t>
-            </w:r>
-            <w:proofErr w:type="spellEnd"/>
+              <w:t xml:space="preserve">Create new </w:t>
+            </w:r>
+            <w:proofErr w:type="spellStart"/>
+            <w:r>
+              <w:rPr>
+                <w:lang w:val="en-CA"/>
+              </w:rPr>
+              <w:t>ReceivingOrderDetail</w:t>
+            </w:r>
+            <w:proofErr w:type="spellEnd"/>
+            <w:r>
+              <w:rPr>
+                <w:lang w:val="en-CA"/>
+              </w:rPr>
+              <w:t xml:space="preserve"> for each part received</w:t>
+            </w:r>
+          </w:p>
+          <w:p>
+            <w:pPr>
+              <w:pStyle w:val="ListParagraph"/>
+              <w:numPr>
+                <w:ilvl w:val="0"/>
+                <w:numId w:val="2"/>
+              </w:numPr>
+              <w:rPr>
+                <w:lang w:val="en-CA"/>
+              </w:rPr>
+            </w:pPr>
+            <w:r>
+              <w:rPr>
+                <w:lang w:val="en-CA"/>
+              </w:rPr>
+              <w:t xml:space="preserve">Increase the </w:t>
+            </w:r>
+            <w:proofErr w:type="spellStart"/>
+            <w:r>
+              <w:rPr>
+                <w:lang w:val="en-CA"/>
+              </w:rPr>
+              <w:t>QuantityOnHand</w:t>
+            </w:r>
+            <w:proofErr w:type="spellEnd"/>
+            <w:r>
+              <w:rPr>
+                <w:lang w:val="en-CA"/>
+              </w:rPr>
+              <w:t xml:space="preserve"> of Part</w:t>
+            </w:r>
+          </w:p>
+          <w:p>
+            <w:pPr>
+              <w:pStyle w:val="ListParagraph"/>
+              <w:numPr>
+                <w:ilvl w:val="0"/>
+                <w:numId w:val="2"/>
+              </w:numPr>
+              <w:rPr>
+                <w:lang w:val="en-CA"/>
+              </w:rPr>
+            </w:pPr>
+            <w:r>
+              <w:rPr>
+                <w:lang w:val="en-CA"/>
+              </w:rPr>
+              <w:t xml:space="preserve">Decrease the </w:t>
+            </w:r>
+            <w:proofErr w:type="spellStart"/>
+            <w:r>
+              <w:rPr>
+                <w:lang w:val="en-CA"/>
+              </w:rPr>
+              <w:t>QuantityOnOrder</w:t>
+            </w:r>
+            <w:proofErr w:type="spellEnd"/>
+            <w:r>
+              <w:rPr>
+                <w:lang w:val="en-CA"/>
+              </w:rPr>
+              <w:t xml:space="preserve"> of Part</w:t>
+            </w:r>
+          </w:p>
+          <w:p>
+            <w:pPr>
+              <w:pStyle w:val="ListParagraph"/>
+              <w:numPr>
+                <w:ilvl w:val="0"/>
+                <w:numId w:val="2"/>
+              </w:numPr>
+              <w:rPr>
+                <w:lang w:val="en-CA"/>
+              </w:rPr>
+            </w:pPr>
+            <w:r>
+              <w:rPr>
+                <w:lang w:val="en-CA"/>
+              </w:rPr>
+              <w:lastRenderedPageBreak/>
+              <w:t xml:space="preserve">Make a </w:t>
+            </w:r>
+            <w:proofErr w:type="spellStart"/>
+            <w:r>
+              <w:rPr>
+                <w:lang w:val="en-CA"/>
+              </w:rPr>
+              <w:t>returnOrderDetail</w:t>
+            </w:r>
+            <w:proofErr w:type="spellEnd"/>
+            <w:r>
+              <w:rPr>
+                <w:lang w:val="en-CA"/>
+              </w:rPr>
+              <w:t xml:space="preserve"> for each return part</w:t>
+            </w:r>
+          </w:p>
+          <w:p>
+            <w:pPr>
+              <w:pStyle w:val="ListParagraph"/>
+              <w:numPr>
+                <w:ilvl w:val="0"/>
+                <w:numId w:val="2"/>
+              </w:numPr>
+              <w:rPr>
+                <w:lang w:val="en-CA"/>
+              </w:rPr>
+            </w:pPr>
+            <w:r>
+              <w:rPr>
+                <w:lang w:val="en-CA"/>
+              </w:rPr>
+              <w:t xml:space="preserve">Add anything in the cart to </w:t>
+            </w:r>
+            <w:proofErr w:type="spellStart"/>
+            <w:r>
+              <w:rPr>
+                <w:lang w:val="en-CA"/>
+              </w:rPr>
+              <w:t>returnorderdetails</w:t>
+            </w:r>
+            <w:proofErr w:type="spellEnd"/>
+          </w:p>
+          <w:p>
+            <w:pPr>
+              <w:pStyle w:val="ListParagraph"/>
+              <w:numPr>
+                <w:ilvl w:val="0"/>
+                <w:numId w:val="2"/>
+              </w:numPr>
+              <w:rPr>
+                <w:lang w:val="en-CA"/>
+              </w:rPr>
+            </w:pPr>
+            <w:r>
+              <w:rPr>
+                <w:lang w:val="en-CA"/>
+              </w:rPr>
+              <w:t>Close the order if completed</w:t>
+            </w:r>
           </w:p>
         </w:tc>
       </w:tr>
@@ -1776,6 +2281,7 @@
                 <w:sz w:val="18"/>
                 <w:lang w:val="en-CA"/>
               </w:rPr>
+              <w:lastRenderedPageBreak/>
               <w:t>BBL Class(</w:t>
             </w:r>
             <w:proofErr w:type="spellStart"/>
@@ -1815,9 +2321,15 @@
               <w:rPr>
                 <w:lang w:val="en-CA"/>
               </w:rPr>
-              <w:t>PurchaseOrderController</w:t>
-            </w:r>
-            <w:proofErr w:type="spellEnd"/>
+              <w:t>ReceiveOrderController</w:t>
+            </w:r>
+            <w:proofErr w:type="spellEnd"/>
+            <w:r>
+              <w:rPr>
+                <w:lang w:val="en-CA"/>
+              </w:rPr>
+              <w:t xml:space="preserve"> </w:t>
+            </w:r>
           </w:p>
         </w:tc>
         <w:tc>
@@ -1832,11 +2344,420 @@
               </w:rPr>
             </w:pPr>
             <w:proofErr w:type="spellStart"/>
+            <w:r>
+              <w:rPr>
+                <w:lang w:val="en-CA"/>
+              </w:rPr>
+              <w:t>Int</w:t>
+            </w:r>
+            <w:proofErr w:type="spellEnd"/>
+            <w:r>
+              <w:rPr>
+                <w:lang w:val="en-CA"/>
+              </w:rPr>
+              <w:t xml:space="preserve"> </w:t>
+            </w:r>
+            <w:proofErr w:type="spellStart"/>
+            <w:r>
+              <w:rPr>
+                <w:lang w:val="en-CA"/>
+              </w:rPr>
+              <w:t>ReceiveOrder_ReceiveNewOrder</w:t>
+            </w:r>
+            <w:proofErr w:type="spellEnd"/>
+            <w:r>
+              <w:rPr>
+                <w:lang w:val="en-CA"/>
+              </w:rPr>
+              <w:t xml:space="preserve"> (</w:t>
+            </w:r>
+            <w:proofErr w:type="spellStart"/>
+            <w:r>
+              <w:rPr>
+                <w:lang w:val="en-CA"/>
+              </w:rPr>
+              <w:t>ReceiveOrder</w:t>
+            </w:r>
+            <w:proofErr w:type="spellEnd"/>
+            <w:r>
+              <w:rPr>
+                <w:lang w:val="en-CA"/>
+              </w:rPr>
+              <w:t xml:space="preserve"> </w:t>
+            </w:r>
+            <w:proofErr w:type="spellStart"/>
+            <w:r>
+              <w:rPr>
+                <w:lang w:val="en-CA"/>
+              </w:rPr>
+              <w:t>newReceiveOrder</w:t>
+            </w:r>
+            <w:proofErr w:type="spellEnd"/>
+            <w:r>
+              <w:rPr>
+                <w:lang w:val="en-CA"/>
+              </w:rPr>
+              <w:t>)</w:t>
+            </w:r>
+          </w:p>
+          <w:p>
+            <w:pPr>
+              <w:rPr>
+                <w:lang w:val="en-CA"/>
+              </w:rPr>
+            </w:pPr>
+            <w:r>
+              <w:rPr>
+                <w:lang w:val="en-CA"/>
+              </w:rPr>
+              <w:t>Adds a new Receive Order</w:t>
+            </w:r>
+          </w:p>
+        </w:tc>
+      </w:tr>
+      <w:tr>
+        <w:tc>
+          <w:tcPr>
+            <w:tcW w:w="2405" w:type="dxa"/>
+          </w:tcPr>
+          <w:p>
+            <w:pPr>
+              <w:rPr>
+                <w:lang w:val="en-CA"/>
+              </w:rPr>
+            </w:pPr>
+            <w:proofErr w:type="spellStart"/>
+            <w:r>
+              <w:rPr>
+                <w:lang w:val="en-CA"/>
+              </w:rPr>
+              <w:t>ReceiveOrderDetailController</w:t>
+            </w:r>
+            <w:proofErr w:type="spellEnd"/>
+          </w:p>
+        </w:tc>
+        <w:tc>
+          <w:tcPr>
+            <w:tcW w:w="6945" w:type="dxa"/>
+            <w:gridSpan w:val="2"/>
+          </w:tcPr>
+          <w:p>
+            <w:pPr>
+              <w:rPr>
+                <w:lang w:val="en-CA"/>
+              </w:rPr>
+            </w:pPr>
+            <w:proofErr w:type="spellStart"/>
+            <w:r>
+              <w:rPr>
+                <w:lang w:val="en-CA"/>
+              </w:rPr>
+              <w:t>Int</w:t>
+            </w:r>
+            <w:proofErr w:type="spellEnd"/>
+            <w:r>
+              <w:rPr>
+                <w:lang w:val="en-CA"/>
+              </w:rPr>
+              <w:t xml:space="preserve"> </w:t>
+            </w:r>
+            <w:proofErr w:type="spellStart"/>
+            <w:r>
+              <w:rPr>
+                <w:lang w:val="en-CA"/>
+              </w:rPr>
+              <w:t>ReceiveOrder</w:t>
+            </w:r>
+            <w:r>
+              <w:rPr>
+                <w:lang w:val="en-CA"/>
+              </w:rPr>
+              <w:t>Detail</w:t>
+            </w:r>
+            <w:r>
+              <w:rPr>
+                <w:lang w:val="en-CA"/>
+              </w:rPr>
+              <w:t>_ReceiveNewOrder</w:t>
+            </w:r>
+            <w:r>
+              <w:rPr>
+                <w:lang w:val="en-CA"/>
+              </w:rPr>
+              <w:t>Item</w:t>
+            </w:r>
+            <w:proofErr w:type="spellEnd"/>
+            <w:r>
+              <w:rPr>
+                <w:lang w:val="en-CA"/>
+              </w:rPr>
+              <w:t xml:space="preserve"> (</w:t>
+            </w:r>
+            <w:proofErr w:type="spellStart"/>
+            <w:r>
+              <w:rPr>
+                <w:lang w:val="en-CA"/>
+              </w:rPr>
+              <w:t>ReceiveOrder</w:t>
+            </w:r>
+            <w:r>
+              <w:rPr>
+                <w:lang w:val="en-CA"/>
+              </w:rPr>
+              <w:t>Detail</w:t>
+            </w:r>
+            <w:proofErr w:type="spellEnd"/>
+            <w:r>
+              <w:rPr>
+                <w:lang w:val="en-CA"/>
+              </w:rPr>
+              <w:t xml:space="preserve"> </w:t>
+            </w:r>
+            <w:proofErr w:type="spellStart"/>
+            <w:r>
+              <w:rPr>
+                <w:lang w:val="en-CA"/>
+              </w:rPr>
+              <w:t>newReceiveOrder</w:t>
+            </w:r>
+            <w:r>
+              <w:rPr>
+                <w:lang w:val="en-CA"/>
+              </w:rPr>
+              <w:t>Detail</w:t>
+            </w:r>
+            <w:proofErr w:type="spellEnd"/>
+            <w:r>
+              <w:rPr>
+                <w:lang w:val="en-CA"/>
+              </w:rPr>
+              <w:t>)</w:t>
+            </w:r>
+          </w:p>
+          <w:p>
+            <w:pPr>
+              <w:rPr>
+                <w:lang w:val="en-CA"/>
+              </w:rPr>
+            </w:pPr>
+            <w:r>
+              <w:rPr>
+                <w:lang w:val="en-CA"/>
+              </w:rPr>
+              <w:t>Adds a new Receive Order</w:t>
+            </w:r>
+            <w:r>
+              <w:rPr>
+                <w:lang w:val="en-CA"/>
+              </w:rPr>
+              <w:t xml:space="preserve"> item</w:t>
+            </w:r>
+          </w:p>
+        </w:tc>
+      </w:tr>
+      <w:tr>
+        <w:tc>
+          <w:tcPr>
+            <w:tcW w:w="2405" w:type="dxa"/>
+          </w:tcPr>
+          <w:p>
+            <w:pPr>
+              <w:rPr>
+                <w:lang w:val="en-CA"/>
+              </w:rPr>
+            </w:pPr>
+            <w:proofErr w:type="spellStart"/>
+            <w:r>
+              <w:rPr>
+                <w:lang w:val="en-CA"/>
+              </w:rPr>
+              <w:t>PartController</w:t>
+            </w:r>
+            <w:proofErr w:type="spellEnd"/>
+          </w:p>
+        </w:tc>
+        <w:tc>
+          <w:tcPr>
+            <w:tcW w:w="6945" w:type="dxa"/>
+            <w:gridSpan w:val="2"/>
+          </w:tcPr>
+          <w:p>
+            <w:pPr>
+              <w:rPr>
+                <w:lang w:val="en-CA"/>
+              </w:rPr>
+            </w:pPr>
+            <w:r>
+              <w:rPr>
+                <w:lang w:val="en-CA"/>
+              </w:rPr>
+              <w:t xml:space="preserve">Part </w:t>
+            </w:r>
+            <w:proofErr w:type="spellStart"/>
+            <w:r>
+              <w:rPr>
+                <w:lang w:val="en-CA"/>
+              </w:rPr>
+              <w:t>Part_Get</w:t>
+            </w:r>
+            <w:proofErr w:type="spellEnd"/>
+            <w:r>
+              <w:rPr>
+                <w:lang w:val="en-CA"/>
+              </w:rPr>
+              <w:t xml:space="preserve"> (</w:t>
+            </w:r>
+            <w:proofErr w:type="spellStart"/>
+            <w:r>
+              <w:rPr>
+                <w:lang w:val="en-CA"/>
+              </w:rPr>
+              <w:t>int</w:t>
+            </w:r>
+            <w:proofErr w:type="spellEnd"/>
+            <w:r>
+              <w:rPr>
+                <w:lang w:val="en-CA"/>
+              </w:rPr>
+              <w:t xml:space="preserve"> </w:t>
+            </w:r>
+            <w:proofErr w:type="spellStart"/>
+            <w:r>
+              <w:rPr>
+                <w:lang w:val="en-CA"/>
+              </w:rPr>
+              <w:t>partID</w:t>
+            </w:r>
+            <w:proofErr w:type="spellEnd"/>
+            <w:r>
+              <w:rPr>
+                <w:lang w:val="en-CA"/>
+              </w:rPr>
+              <w:t>)</w:t>
+            </w:r>
+          </w:p>
+          <w:p>
+            <w:pPr>
+              <w:rPr>
+                <w:lang w:val="en-CA"/>
+              </w:rPr>
+            </w:pPr>
+            <w:r>
+              <w:rPr>
+                <w:lang w:val="en-CA"/>
+              </w:rPr>
+              <w:t xml:space="preserve">Get part based off </w:t>
+            </w:r>
+            <w:proofErr w:type="spellStart"/>
+            <w:r>
+              <w:rPr>
+                <w:lang w:val="en-CA"/>
+              </w:rPr>
+              <w:t>partID</w:t>
+            </w:r>
+            <w:proofErr w:type="spellEnd"/>
+          </w:p>
+          <w:p>
+            <w:pPr>
+              <w:rPr>
+                <w:lang w:val="en-CA"/>
+              </w:rPr>
+            </w:pPr>
+            <w:proofErr w:type="spellStart"/>
+            <w:r>
+              <w:rPr>
+                <w:lang w:val="en-CA"/>
+              </w:rPr>
+              <w:t>int</w:t>
+            </w:r>
+            <w:proofErr w:type="spellEnd"/>
+            <w:r>
+              <w:rPr>
+                <w:lang w:val="en-CA"/>
+              </w:rPr>
+              <w:t xml:space="preserve"> </w:t>
+            </w:r>
+            <w:proofErr w:type="spellStart"/>
+            <w:r>
+              <w:rPr>
+                <w:lang w:val="en-CA"/>
+              </w:rPr>
+              <w:t>Part_</w:t>
+            </w:r>
             <w:proofErr w:type="gramStart"/>
             <w:r>
               <w:rPr>
                 <w:lang w:val="en-CA"/>
               </w:rPr>
+              <w:t>Update</w:t>
+            </w:r>
+            <w:proofErr w:type="spellEnd"/>
+            <w:r>
+              <w:rPr>
+                <w:lang w:val="en-CA"/>
+              </w:rPr>
+              <w:t>(</w:t>
+            </w:r>
+            <w:proofErr w:type="gramEnd"/>
+            <w:r>
+              <w:rPr>
+                <w:lang w:val="en-CA"/>
+              </w:rPr>
+              <w:t>Part item)</w:t>
+            </w:r>
+          </w:p>
+          <w:p>
+            <w:pPr>
+              <w:rPr>
+                <w:lang w:val="en-CA"/>
+              </w:rPr>
+            </w:pPr>
+            <w:r>
+              <w:rPr>
+                <w:lang w:val="en-CA"/>
+              </w:rPr>
+              <w:t>Update Part to parameter item</w:t>
+            </w:r>
+          </w:p>
+        </w:tc>
+      </w:tr>
+      <w:tr>
+        <w:tc>
+          <w:tcPr>
+            <w:tcW w:w="2405" w:type="dxa"/>
+          </w:tcPr>
+          <w:p>
+            <w:pPr>
+              <w:rPr>
+                <w:lang w:val="en-CA"/>
+              </w:rPr>
+            </w:pPr>
+            <w:proofErr w:type="spellStart"/>
+            <w:r>
+              <w:rPr>
+                <w:lang w:val="en-CA"/>
+              </w:rPr>
+              <w:t>ReturnOrderDetailController</w:t>
+            </w:r>
+            <w:proofErr w:type="spellEnd"/>
+          </w:p>
+        </w:tc>
+        <w:tc>
+          <w:tcPr>
+            <w:tcW w:w="6945" w:type="dxa"/>
+            <w:gridSpan w:val="2"/>
+          </w:tcPr>
+          <w:p>
+            <w:pPr>
+              <w:rPr>
+                <w:lang w:val="en-CA"/>
+              </w:rPr>
+            </w:pPr>
+            <w:proofErr w:type="spellStart"/>
+            <w:r>
+              <w:rPr>
+                <w:lang w:val="en-CA"/>
+              </w:rPr>
               <w:t>int</w:t>
             </w:r>
             <w:proofErr w:type="spellEnd"/>
@@ -1846,6 +2767,36 @@
               </w:rPr>
               <w:t xml:space="preserve"> </w:t>
             </w:r>
+            <w:proofErr w:type="spellStart"/>
+            <w:r>
+              <w:rPr>
+                <w:lang w:val="en-CA"/>
+              </w:rPr>
+              <w:t>ReturnOrderDetail_</w:t>
+            </w:r>
+            <w:proofErr w:type="gramStart"/>
+            <w:r>
+              <w:rPr>
+                <w:lang w:val="en-CA"/>
+              </w:rPr>
+              <w:t>AddNewReturnOrderDetail</w:t>
+            </w:r>
+            <w:proofErr w:type="spellEnd"/>
+            <w:r>
+              <w:rPr>
+                <w:lang w:val="en-CA"/>
+              </w:rPr>
+              <w:t>(</w:t>
+            </w:r>
+            <w:proofErr w:type="spellStart"/>
+            <w:proofErr w:type="gramEnd"/>
+            <w:r>
+              <w:rPr>
+                <w:lang w:val="en-CA"/>
+              </w:rPr>
+              <w:t>ReturnedOrderDetail</w:t>
+            </w:r>
+            <w:proofErr w:type="spellEnd"/>
             <w:r>
               <w:rPr>
                 <w:lang w:val="en-CA"/>
@@ -1857,40 +2808,315 @@
               <w:rPr>
                 <w:lang w:val="en-CA"/>
               </w:rPr>
-              <w:t>PurchaseOrder</w:t>
+              <w:t>newReturnOrderDetail</w:t>
+            </w:r>
+            <w:proofErr w:type="spellEnd"/>
+            <w:r>
+              <w:rPr>
+                <w:lang w:val="en-CA"/>
+              </w:rPr>
+              <w:t>)</w:t>
+            </w:r>
+          </w:p>
+          <w:p>
+            <w:pPr>
+              <w:rPr>
+                <w:lang w:val="en-CA"/>
+              </w:rPr>
+            </w:pPr>
+            <w:r>
+              <w:rPr>
+                <w:lang w:val="en-CA"/>
+              </w:rPr>
+              <w:t>Adds a new Return Order Detail for each part being returned</w:t>
+            </w:r>
+          </w:p>
+        </w:tc>
+      </w:tr>
+      <w:tr>
+        <w:tc>
+          <w:tcPr>
+            <w:tcW w:w="2405" w:type="dxa"/>
+          </w:tcPr>
+          <w:p>
+            <w:pPr>
+              <w:rPr>
+                <w:lang w:val="en-CA"/>
+              </w:rPr>
+            </w:pPr>
+            <w:proofErr w:type="spellStart"/>
+            <w:r>
+              <w:rPr>
+                <w:lang w:val="en-CA"/>
+              </w:rPr>
+              <w:t>UnorderedPurchaseItemCartController</w:t>
+            </w:r>
+            <w:proofErr w:type="spellEnd"/>
+            <w:r>
+              <w:rPr>
+                <w:lang w:val="en-CA"/>
+              </w:rPr>
+              <w:t xml:space="preserve"> (</w:t>
+            </w:r>
+            <w:proofErr w:type="gramStart"/>
+            <w:r>
+              <w:rPr>
+                <w:lang w:val="en-CA"/>
+              </w:rPr>
+              <w:t>R,D</w:t>
             </w:r>
             <w:proofErr w:type="gramEnd"/>
             <w:r>
               <w:rPr>
                 <w:lang w:val="en-CA"/>
               </w:rPr>
-              <w:t>_</w:t>
-            </w:r>
-            <w:r>
-              <w:rPr>
-                <w:lang w:val="en-CA"/>
-              </w:rPr>
-              <w:t>Receive</w:t>
-            </w:r>
-            <w:proofErr w:type="spellEnd"/>
-          </w:p>
-          <w:p>
-            <w:pPr>
-              <w:rPr>
-                <w:lang w:val="en-CA"/>
-              </w:rPr>
-            </w:pPr>
-            <w:r>
-              <w:rPr>
-                <w:lang w:val="en-CA"/>
-              </w:rPr>
-              <w:t xml:space="preserve">Update the order with the </w:t>
-            </w:r>
-            <w:r>
-              <w:rPr>
-                <w:lang w:val="en-CA"/>
-              </w:rPr>
-              <w:t>Shipping Sheet info</w:t>
+              <w:t>)</w:t>
+            </w:r>
+          </w:p>
+        </w:tc>
+        <w:tc>
+          <w:tcPr>
+            <w:tcW w:w="6945" w:type="dxa"/>
+            <w:gridSpan w:val="2"/>
+          </w:tcPr>
+          <w:p>
+            <w:pPr>
+              <w:rPr>
+                <w:lang w:val="en-CA"/>
+              </w:rPr>
+            </w:pPr>
+            <w:r>
+              <w:rPr>
+                <w:lang w:val="en-CA"/>
+              </w:rPr>
+              <w:t>List&lt;</w:t>
+            </w:r>
+            <w:proofErr w:type="spellStart"/>
+            <w:r>
+              <w:rPr>
+                <w:lang w:val="en-CA"/>
+              </w:rPr>
+              <w:t>UnorderedPurchaseItemCart</w:t>
+            </w:r>
+            <w:proofErr w:type="spellEnd"/>
+            <w:r>
+              <w:rPr>
+                <w:lang w:val="en-CA"/>
+              </w:rPr>
+              <w:t xml:space="preserve">&gt; </w:t>
+            </w:r>
+            <w:proofErr w:type="spellStart"/>
+            <w:r>
+              <w:rPr>
+                <w:lang w:val="en-CA"/>
+              </w:rPr>
+              <w:t>UnorderedCartItems_</w:t>
+            </w:r>
+            <w:proofErr w:type="gramStart"/>
+            <w:r>
+              <w:rPr>
+                <w:lang w:val="en-CA"/>
+              </w:rPr>
+              <w:t>List</w:t>
+            </w:r>
+            <w:proofErr w:type="spellEnd"/>
+            <w:r>
+              <w:rPr>
+                <w:lang w:val="en-CA"/>
+              </w:rPr>
+              <w:t>(</w:t>
+            </w:r>
+            <w:proofErr w:type="gramEnd"/>
+            <w:r>
+              <w:rPr>
+                <w:lang w:val="en-CA"/>
+              </w:rPr>
+              <w:t>)</w:t>
+            </w:r>
+          </w:p>
+          <w:p>
+            <w:pPr>
+              <w:rPr>
+                <w:lang w:val="en-CA"/>
+              </w:rPr>
+            </w:pPr>
+            <w:r>
+              <w:rPr>
+                <w:lang w:val="en-CA"/>
+              </w:rPr>
+              <w:t>Gets all Items in the Cart</w:t>
+            </w:r>
+          </w:p>
+          <w:p>
+            <w:pPr>
+              <w:rPr>
+                <w:lang w:val="en-CA"/>
+              </w:rPr>
+            </w:pPr>
+            <w:r>
+              <w:rPr>
+                <w:lang w:val="en-CA"/>
+              </w:rPr>
+              <w:t xml:space="preserve">void </w:t>
+            </w:r>
+            <w:proofErr w:type="spellStart"/>
+            <w:r>
+              <w:rPr>
+                <w:lang w:val="en-CA"/>
+              </w:rPr>
+              <w:t>UnorderedCartItems_</w:t>
+            </w:r>
+            <w:proofErr w:type="gramStart"/>
+            <w:r>
+              <w:rPr>
+                <w:lang w:val="en-CA"/>
+              </w:rPr>
+              <w:t>EmptyCart</w:t>
+            </w:r>
+            <w:proofErr w:type="spellEnd"/>
+            <w:r>
+              <w:rPr>
+                <w:lang w:val="en-CA"/>
+              </w:rPr>
+              <w:t>(</w:t>
+            </w:r>
+            <w:proofErr w:type="gramEnd"/>
+            <w:r>
+              <w:rPr>
+                <w:lang w:val="en-CA"/>
+              </w:rPr>
+              <w:t>)</w:t>
+            </w:r>
+          </w:p>
+          <w:p>
+            <w:pPr>
+              <w:rPr>
+                <w:lang w:val="en-CA"/>
+              </w:rPr>
+            </w:pPr>
+            <w:r>
+              <w:rPr>
+                <w:lang w:val="en-CA"/>
+              </w:rPr>
+              <w:t>Removes all items from the cart</w:t>
+            </w:r>
+          </w:p>
+        </w:tc>
+      </w:tr>
+      <w:tr>
+        <w:tc>
+          <w:tcPr>
+            <w:tcW w:w="2405" w:type="dxa"/>
+          </w:tcPr>
+          <w:p>
+            <w:pPr>
+              <w:rPr>
+                <w:lang w:val="en-CA"/>
+              </w:rPr>
+            </w:pPr>
+            <w:proofErr w:type="spellStart"/>
+            <w:r>
+              <w:rPr>
+                <w:lang w:val="en-CA"/>
+              </w:rPr>
+              <w:t>PurchaseOrderController</w:t>
+            </w:r>
+            <w:proofErr w:type="spellEnd"/>
+            <w:r>
+              <w:rPr>
+                <w:lang w:val="en-CA"/>
+              </w:rPr>
+              <w:t xml:space="preserve"> (U)</w:t>
+            </w:r>
+          </w:p>
+        </w:tc>
+        <w:tc>
+          <w:tcPr>
+            <w:tcW w:w="6945" w:type="dxa"/>
+            <w:gridSpan w:val="2"/>
+          </w:tcPr>
+          <w:p>
+            <w:pPr>
+              <w:rPr>
+                <w:lang w:val="en-CA"/>
+              </w:rPr>
+            </w:pPr>
+            <w:proofErr w:type="spellStart"/>
+            <w:r>
+              <w:rPr>
+                <w:lang w:val="en-CA"/>
+              </w:rPr>
+              <w:t>int</w:t>
+            </w:r>
+            <w:proofErr w:type="spellEnd"/>
+            <w:r>
+              <w:rPr>
+                <w:lang w:val="en-CA"/>
+              </w:rPr>
+              <w:t xml:space="preserve"> </w:t>
+            </w:r>
+            <w:proofErr w:type="spellStart"/>
+            <w:r>
+              <w:rPr>
+                <w:lang w:val="en-CA"/>
+              </w:rPr>
+              <w:t>PurchaseOrder_</w:t>
+            </w:r>
+            <w:proofErr w:type="gramStart"/>
+            <w:r>
+              <w:rPr>
+                <w:lang w:val="en-CA"/>
+              </w:rPr>
+              <w:t>CloseOrder</w:t>
+            </w:r>
+            <w:proofErr w:type="spellEnd"/>
+            <w:r>
+              <w:rPr>
+                <w:lang w:val="en-CA"/>
+              </w:rPr>
+              <w:t>(</w:t>
+            </w:r>
+            <w:proofErr w:type="spellStart"/>
+            <w:proofErr w:type="gramEnd"/>
+            <w:r>
+              <w:rPr>
+                <w:lang w:val="en-CA"/>
+              </w:rPr>
+              <w:t>int</w:t>
+            </w:r>
+            <w:proofErr w:type="spellEnd"/>
+            <w:r>
+              <w:rPr>
+                <w:lang w:val="en-CA"/>
+              </w:rPr>
+              <w:t xml:space="preserve"> </w:t>
+            </w:r>
+            <w:proofErr w:type="spellStart"/>
+            <w:r>
+              <w:rPr>
+                <w:lang w:val="en-CA"/>
+              </w:rPr>
+              <w:t>purchaseOrderID</w:t>
+            </w:r>
+            <w:proofErr w:type="spellEnd"/>
+            <w:r>
+              <w:rPr>
+                <w:lang w:val="en-CA"/>
+              </w:rPr>
+              <w:t>)</w:t>
+            </w:r>
+          </w:p>
+          <w:p>
+            <w:pPr>
+              <w:rPr>
+                <w:lang w:val="en-CA"/>
+              </w:rPr>
+            </w:pPr>
+            <w:r>
+              <w:rPr>
+                <w:lang w:val="en-CA"/>
+              </w:rPr>
+              <w:t>Sets the order to status of Closed</w:t>
             </w:r>
           </w:p>
         </w:tc>
@@ -1916,7 +3142,25 @@
                 <w:sz w:val="18"/>
                 <w:lang w:val="en-CA"/>
               </w:rPr>
-              <w:t>SQL Table(s): (C,R,U,D)</w:t>
+              <w:t>SQL Table(s): (</w:t>
+            </w:r>
+            <w:proofErr w:type="gramStart"/>
+            <w:r>
+              <w:rPr>
+                <w:b/>
+                <w:sz w:val="18"/>
+                <w:lang w:val="en-CA"/>
+              </w:rPr>
+              <w:t>C,R</w:t>
+            </w:r>
+            <w:proofErr w:type="gramEnd"/>
+            <w:r>
+              <w:rPr>
+                <w:b/>
+                <w:sz w:val="18"/>
+                <w:lang w:val="en-CA"/>
+              </w:rPr>
+              <w:t>,U,D)</w:t>
             </w:r>
           </w:p>
         </w:tc>
@@ -1974,6 +3218,58 @@
               <w:rPr>
                 <w:lang w:val="en-CA"/>
               </w:rPr>
+              <w:t xml:space="preserve">(U), </w:t>
+            </w:r>
+            <w:proofErr w:type="spellStart"/>
+            <w:r>
+              <w:rPr>
+                <w:lang w:val="en-CA"/>
+              </w:rPr>
+              <w:t>ReceiveOrder</w:t>
+            </w:r>
+            <w:r>
+              <w:rPr>
+                <w:lang w:val="en-CA"/>
+              </w:rPr>
+              <w:t>s</w:t>
+            </w:r>
+            <w:proofErr w:type="spellEnd"/>
+            <w:r>
+              <w:rPr>
+                <w:lang w:val="en-CA"/>
+              </w:rPr>
+              <w:t xml:space="preserve">(C), </w:t>
+            </w:r>
+            <w:proofErr w:type="spellStart"/>
+            <w:r>
+              <w:rPr>
+                <w:lang w:val="en-CA"/>
+              </w:rPr>
+              <w:t>ReceiveOrderDetail</w:t>
+            </w:r>
+            <w:r>
+              <w:rPr>
+                <w:lang w:val="en-CA"/>
+              </w:rPr>
+              <w:t>s</w:t>
+            </w:r>
+            <w:proofErr w:type="spellEnd"/>
+            <w:r>
+              <w:rPr>
+                <w:lang w:val="en-CA"/>
+              </w:rPr>
+              <w:t>(C), Part</w:t>
+            </w:r>
+            <w:r>
+              <w:rPr>
+                <w:lang w:val="en-CA"/>
+              </w:rPr>
+              <w:t>s</w:t>
+            </w:r>
+            <w:r>
+              <w:rPr>
+                <w:lang w:val="en-CA"/>
+              </w:rPr>
               <w:t>(</w:t>
             </w:r>
             <w:proofErr w:type="gramStart"/>
@@ -1981,7 +3277,13 @@
               <w:rPr>
                 <w:lang w:val="en-CA"/>
               </w:rPr>
-              <w:t>R,U</w:t>
+              <w:t>R,</w:t>
+            </w:r>
+            <w:r>
+              <w:rPr>
+                <w:lang w:val="en-CA"/>
+              </w:rPr>
+              <w:t>U</w:t>
             </w:r>
             <w:proofErr w:type="gramEnd"/>
             <w:r>
@@ -1995,20 +3297,105 @@
               <w:rPr>
                 <w:lang w:val="en-CA"/>
               </w:rPr>
+              <w:t>ReturnOrderDetail</w:t>
+            </w:r>
+            <w:r>
+              <w:rPr>
+                <w:lang w:val="en-CA"/>
+              </w:rPr>
+              <w:t>s</w:t>
+            </w:r>
+            <w:proofErr w:type="spellEnd"/>
+            <w:r>
+              <w:rPr>
+                <w:lang w:val="en-CA"/>
+              </w:rPr>
+              <w:t xml:space="preserve">(C), </w:t>
+            </w:r>
+            <w:proofErr w:type="spellStart"/>
+            <w:r>
+              <w:rPr>
+                <w:lang w:val="en-CA"/>
+              </w:rPr>
+              <w:t>UnorderedPurchaseItemCart</w:t>
+            </w:r>
+            <w:proofErr w:type="spellEnd"/>
+            <w:r>
+              <w:rPr>
+                <w:lang w:val="en-CA"/>
+              </w:rPr>
+              <w:t xml:space="preserve"> (</w:t>
+            </w:r>
+            <w:r>
+              <w:rPr>
+                <w:lang w:val="en-CA"/>
+              </w:rPr>
+              <w:t>C,R</w:t>
+            </w:r>
+            <w:r>
+              <w:rPr>
+                <w:lang w:val="en-CA"/>
+              </w:rPr>
+              <w:t>,</w:t>
+            </w:r>
+            <w:r>
+              <w:rPr>
+                <w:lang w:val="en-CA"/>
+              </w:rPr>
+              <w:t>D)</w:t>
+            </w:r>
+          </w:p>
+        </w:tc>
+        <w:tc>
+          <w:tcPr>
+            <w:tcW w:w="4819" w:type="dxa"/>
+          </w:tcPr>
+          <w:p>
+            <w:pPr>
+              <w:rPr>
+                <w:lang w:val="en-CA"/>
+              </w:rPr>
+            </w:pPr>
+            <w:proofErr w:type="spellStart"/>
+            <w:r>
+              <w:rPr>
+                <w:lang w:val="en-CA"/>
+              </w:rPr>
+              <w:t>OutstandingPurchaseOrderDetails</w:t>
+            </w:r>
+            <w:proofErr w:type="spellEnd"/>
+            <w:r>
+              <w:rPr>
+                <w:lang w:val="en-CA"/>
+              </w:rPr>
+              <w:t>(D)</w:t>
+            </w:r>
+            <w:r>
+              <w:rPr>
+                <w:lang w:val="en-CA"/>
+              </w:rPr>
+              <w:t>,</w:t>
+            </w:r>
+          </w:p>
+          <w:p>
+            <w:pPr>
+              <w:rPr>
+                <w:lang w:val="en-CA"/>
+              </w:rPr>
+            </w:pPr>
+            <w:proofErr w:type="spellStart"/>
+            <w:r>
+              <w:rPr>
+                <w:lang w:val="en-CA"/>
+              </w:rPr>
               <w:t>ReceiveOrder</w:t>
             </w:r>
-            <w:r>
-              <w:rPr>
-                <w:lang w:val="en-CA"/>
-              </w:rPr>
-              <w:t>s</w:t>
-            </w:r>
-            <w:proofErr w:type="spellEnd"/>
-            <w:r>
-              <w:rPr>
-                <w:lang w:val="en-CA"/>
-              </w:rPr>
-              <w:t xml:space="preserve">(C), </w:t>
+            <w:proofErr w:type="spellEnd"/>
+            <w:r>
+              <w:rPr>
+                <w:lang w:val="en-CA"/>
+              </w:rPr>
+              <w:t xml:space="preserve">(E), </w:t>
             </w:r>
             <w:proofErr w:type="spellStart"/>
             <w:r>
@@ -2017,90 +3404,26 @@
               </w:rPr>
               <w:t>ReceiveOrderDetail</w:t>
             </w:r>
-            <w:r>
-              <w:rPr>
-                <w:lang w:val="en-CA"/>
-              </w:rPr>
-              <w:t>s</w:t>
-            </w:r>
-            <w:proofErr w:type="spellEnd"/>
-            <w:r>
-              <w:rPr>
-                <w:lang w:val="en-CA"/>
-              </w:rPr>
-              <w:t>(C), Part</w:t>
-            </w:r>
-            <w:r>
-              <w:rPr>
-                <w:lang w:val="en-CA"/>
-              </w:rPr>
-              <w:t>s</w:t>
-            </w:r>
-            <w:r>
-              <w:rPr>
-                <w:lang w:val="en-CA"/>
-              </w:rPr>
-              <w:t xml:space="preserve">(U), </w:t>
-            </w:r>
-            <w:proofErr w:type="spellStart"/>
-            <w:r>
-              <w:rPr>
-                <w:lang w:val="en-CA"/>
-              </w:rPr>
-              <w:t>ReturnOrderDetail</w:t>
-            </w:r>
-            <w:r>
-              <w:rPr>
-                <w:lang w:val="en-CA"/>
-              </w:rPr>
-              <w:t>s</w:t>
-            </w:r>
-            <w:proofErr w:type="spellEnd"/>
-            <w:r>
-              <w:rPr>
-                <w:lang w:val="en-CA"/>
-              </w:rPr>
-              <w:t xml:space="preserve">(C), </w:t>
-            </w:r>
-            <w:proofErr w:type="spellStart"/>
-            <w:r>
-              <w:rPr>
-                <w:lang w:val="en-CA"/>
-              </w:rPr>
-              <w:t>UnorderedPurchaseItemCart</w:t>
-            </w:r>
-            <w:proofErr w:type="spellEnd"/>
-            <w:r>
-              <w:rPr>
-                <w:lang w:val="en-CA"/>
-              </w:rPr>
-              <w:t xml:space="preserve"> (D)</w:t>
-            </w:r>
-          </w:p>
-        </w:tc>
-        <w:tc>
-          <w:tcPr>
-            <w:tcW w:w="4819" w:type="dxa"/>
-          </w:tcPr>
-          <w:p>
-            <w:pPr>
-              <w:rPr>
-                <w:lang w:val="en-CA"/>
-              </w:rPr>
-            </w:pPr>
-            <w:proofErr w:type="spellStart"/>
-            <w:r>
-              <w:rPr>
-                <w:lang w:val="en-CA"/>
-              </w:rPr>
-              <w:t>ReceivedPurchaseOrder</w:t>
-            </w:r>
-            <w:proofErr w:type="spellEnd"/>
-            <w:r>
-              <w:rPr>
-                <w:lang w:val="en-CA"/>
-              </w:rPr>
-              <w:t xml:space="preserve"> (D)</w:t>
+            <w:proofErr w:type="spellEnd"/>
+            <w:r>
+              <w:rPr>
+                <w:lang w:val="en-CA"/>
+              </w:rPr>
+              <w:t xml:space="preserve"> (E), Part (E), </w:t>
+            </w:r>
+            <w:proofErr w:type="spellStart"/>
+            <w:r>
+              <w:rPr>
+                <w:lang w:val="en-CA"/>
+              </w:rPr>
+              <w:t>ReturnedOrderDetail</w:t>
+            </w:r>
+            <w:proofErr w:type="spellEnd"/>
+            <w:r>
+              <w:rPr>
+                <w:lang w:val="en-CA"/>
+              </w:rPr>
+              <w:t xml:space="preserve"> (E)</w:t>
             </w:r>
           </w:p>
         </w:tc>
@@ -2205,7 +3528,7 @@
               <w:rPr>
                 <w:lang w:val="en-CA"/>
               </w:rPr>
-              <w:t>ForceCloserBtn</w:t>
+              <w:t>ForceCloseBtn</w:t>
             </w:r>
             <w:proofErr w:type="spellEnd"/>
           </w:p>
@@ -2490,6 +3813,116 @@
               </w:rPr>
               <w:t>Sets the desired PO to closed and adds the notes explaining the force close</w:t>
             </w:r>
+            <w:r>
+              <w:rPr>
+                <w:lang w:val="en-CA"/>
+              </w:rPr>
+              <w:t>.</w:t>
+            </w:r>
+          </w:p>
+        </w:tc>
+      </w:tr>
+      <w:tr>
+        <w:tc>
+          <w:tcPr>
+            <w:tcW w:w="2405" w:type="dxa"/>
+          </w:tcPr>
+          <w:p>
+            <w:pPr>
+              <w:rPr>
+                <w:lang w:val="en-CA"/>
+              </w:rPr>
+            </w:pPr>
+            <w:proofErr w:type="spellStart"/>
+            <w:r>
+              <w:rPr>
+                <w:lang w:val="en-CA"/>
+              </w:rPr>
+              <w:t>PartController</w:t>
+            </w:r>
+            <w:proofErr w:type="spellEnd"/>
+          </w:p>
+        </w:tc>
+        <w:tc>
+          <w:tcPr>
+            <w:tcW w:w="6945" w:type="dxa"/>
+            <w:gridSpan w:val="2"/>
+          </w:tcPr>
+          <w:p>
+            <w:pPr>
+              <w:rPr>
+                <w:lang w:val="en-CA"/>
+              </w:rPr>
+            </w:pPr>
+            <w:proofErr w:type="spellStart"/>
+            <w:r>
+              <w:rPr>
+                <w:lang w:val="en-CA"/>
+              </w:rPr>
+              <w:t>int</w:t>
+            </w:r>
+            <w:proofErr w:type="spellEnd"/>
+            <w:r>
+              <w:rPr>
+                <w:lang w:val="en-CA"/>
+              </w:rPr>
+              <w:t xml:space="preserve"> </w:t>
+            </w:r>
+            <w:proofErr w:type="spellStart"/>
+            <w:r>
+              <w:rPr>
+                <w:lang w:val="en-CA"/>
+              </w:rPr>
+              <w:t>Part_</w:t>
+            </w:r>
+            <w:proofErr w:type="gramStart"/>
+            <w:r>
+              <w:rPr>
+                <w:lang w:val="en-CA"/>
+              </w:rPr>
+              <w:t>Update</w:t>
+            </w:r>
+            <w:proofErr w:type="spellEnd"/>
+            <w:r>
+              <w:rPr>
+                <w:lang w:val="en-CA"/>
+              </w:rPr>
+              <w:t>(</w:t>
+            </w:r>
+            <w:proofErr w:type="gramEnd"/>
+            <w:r>
+              <w:rPr>
+                <w:lang w:val="en-CA"/>
+              </w:rPr>
+              <w:t>Part item)</w:t>
+            </w:r>
+          </w:p>
+          <w:p>
+            <w:pPr>
+              <w:rPr>
+                <w:lang w:val="en-CA"/>
+              </w:rPr>
+            </w:pPr>
+            <w:r>
+              <w:rPr>
+                <w:lang w:val="en-CA"/>
+              </w:rPr>
+              <w:t>Update the Part</w:t>
+            </w:r>
+            <w:r>
+              <w:rPr>
+                <w:lang w:val="en-CA"/>
+              </w:rPr>
+              <w:t xml:space="preserve"> QtyOnOrder</w:t>
+            </w:r>
+            <w:bookmarkStart w:id="0" w:name="_GoBack"/>
+            <w:bookmarkEnd w:id="0"/>
+            <w:r>
+              <w:rPr>
+                <w:lang w:val="en-CA"/>
+              </w:rPr>
+              <w:t xml:space="preserve"> to reflect the closure of the Purchase Order</w:t>
+            </w:r>
           </w:p>
         </w:tc>
       </w:tr>
@@ -2514,7 +3947,25 @@
                 <w:sz w:val="18"/>
                 <w:lang w:val="en-CA"/>
               </w:rPr>
-              <w:t>SQL Table(s): (C,R,U,D)</w:t>
+              <w:t>SQL Table(s): (</w:t>
+            </w:r>
+            <w:proofErr w:type="gramStart"/>
+            <w:r>
+              <w:rPr>
+                <w:b/>
+                <w:sz w:val="18"/>
+                <w:lang w:val="en-CA"/>
+              </w:rPr>
+              <w:t>C,R</w:t>
+            </w:r>
+            <w:proofErr w:type="gramEnd"/>
+            <w:r>
+              <w:rPr>
+                <w:b/>
+                <w:sz w:val="18"/>
+                <w:lang w:val="en-CA"/>
+              </w:rPr>
+              <w:t>,U,D)</w:t>
             </w:r>
           </w:p>
         </w:tc>
@@ -3069,19 +4520,11 @@
               </w:rPr>
               <w:t>(</w:t>
             </w:r>
-            <w:proofErr w:type="gramStart"/>
-            <w:r>
-              <w:rPr>
-                <w:lang w:val="en-CA"/>
-              </w:rPr>
-              <w:t>R,U</w:t>
-            </w:r>
-            <w:proofErr w:type="gramEnd"/>
-            <w:r>
-              <w:rPr>
-                <w:lang w:val="en-CA"/>
-              </w:rPr>
-              <w:t>)</w:t>
+            <w:r>
+              <w:rPr>
+                <w:lang w:val="en-CA"/>
+              </w:rPr>
+              <w:t>C)</w:t>
             </w:r>
           </w:p>
         </w:tc>
@@ -3562,21 +5005,7 @@
               <w:rPr>
                 <w:lang w:val="en-CA"/>
               </w:rPr>
-              <w:t>(</w:t>
-            </w:r>
-            <w:proofErr w:type="gramStart"/>
-            <w:r>
-              <w:rPr>
-                <w:lang w:val="en-CA"/>
-              </w:rPr>
-              <w:t>R,D</w:t>
-            </w:r>
-            <w:proofErr w:type="gramEnd"/>
-            <w:r>
-              <w:rPr>
-                <w:lang w:val="en-CA"/>
-              </w:rPr>
-              <w:t>)</w:t>
+              <w:t>(D)</w:t>
             </w:r>
           </w:p>
         </w:tc>
@@ -3741,6 +5170,119 @@
     </w:lvl>
   </w:abstractNum>
   <w:abstractNum w:abstractNumId="1" w15:restartNumberingAfterBreak="0">
+    <w:nsid w:val="10AF399A"/>
+    <w:multiLevelType w:val="hybridMultilevel"/>
+    <w:tmpl w:val="44F028CC"/>
+    <w:lvl w:ilvl="0" w:tplc="10090001">
+      <w:start w:val="1"/>
+      <w:numFmt w:val="bullet"/>
+      <w:lvlText w:val=""/>
+      <w:lvlJc w:val="left"/>
+      <w:pPr>
+        <w:ind w:left="720" w:hanging="360"/>
+      </w:pPr>
+      <w:rPr>
+        <w:rFonts w:ascii="Symbol" w:hAnsi="Symbol" w:hint="default"/>
+      </w:rPr>
+    </w:lvl>
+    <w:lvl w:ilvl="1" w:tplc="10090003" w:tentative="1">
+      <w:start w:val="1"/>
+      <w:numFmt w:val="bullet"/>
+      <w:lvlText w:val="o"/>
+      <w:lvlJc w:val="left"/>
+      <w:pPr>
+        <w:ind w:left="1440" w:hanging="360"/>
+      </w:pPr>
+      <w:rPr>
+        <w:rFonts w:ascii="Courier New" w:hAnsi="Courier New" w:cs="Courier New" w:hint="default"/>
+      </w:rPr>
+    </w:lvl>
+    <w:lvl w:ilvl="2" w:tplc="10090005" w:tentative="1">
+      <w:start w:val="1"/>
+      <w:numFmt w:val="bullet"/>
+      <w:lvlText w:val=""/>
+      <w:lvlJc w:val="left"/>
+      <w:pPr>
+        <w:ind w:left="2160" w:hanging="360"/>
+      </w:pPr>
+      <w:rPr>
+        <w:rFonts w:ascii="Wingdings" w:hAnsi="Wingdings" w:hint="default"/>
+      </w:rPr>
+    </w:lvl>
+    <w:lvl w:ilvl="3" w:tplc="10090001" w:tentative="1">
+      <w:start w:val="1"/>
+      <w:numFmt w:val="bullet"/>
+      <w:lvlText w:val=""/>
+      <w:lvlJc w:val="left"/>
+      <w:pPr>
+        <w:ind w:left="2880" w:hanging="360"/>
+      </w:pPr>
+      <w:rPr>
+        <w:rFonts w:ascii="Symbol" w:hAnsi="Symbol" w:hint="default"/>
+      </w:rPr>
+    </w:lvl>
+    <w:lvl w:ilvl="4" w:tplc="10090003" w:tentative="1">
+      <w:start w:val="1"/>
+      <w:numFmt w:val="bullet"/>
+      <w:lvlText w:val="o"/>
+      <w:lvlJc w:val="left"/>
+      <w:pPr>
+        <w:ind w:left="3600" w:hanging="360"/>
+      </w:pPr>
+      <w:rPr>
+        <w:rFonts w:ascii="Courier New" w:hAnsi="Courier New" w:cs="Courier New" w:hint="default"/>
+      </w:rPr>
+    </w:lvl>
+    <w:lvl w:ilvl="5" w:tplc="10090005" w:tentative="1">
+      <w:start w:val="1"/>
+      <w:numFmt w:val="bullet"/>
+      <w:lvlText w:val=""/>
+      <w:lvlJc w:val="left"/>
+      <w:pPr>
+        <w:ind w:left="4320" w:hanging="360"/>
+      </w:pPr>
+      <w:rPr>
+        <w:rFonts w:ascii="Wingdings" w:hAnsi="Wingdings" w:hint="default"/>
+      </w:rPr>
+    </w:lvl>
+    <w:lvl w:ilvl="6" w:tplc="10090001" w:tentative="1">
+      <w:start w:val="1"/>
+      <w:numFmt w:val="bullet"/>
+      <w:lvlText w:val=""/>
+      <w:lvlJc w:val="left"/>
+      <w:pPr>
+        <w:ind w:left="5040" w:hanging="360"/>
+      </w:pPr>
+      <w:rPr>
+        <w:rFonts w:ascii="Symbol" w:hAnsi="Symbol" w:hint="default"/>
+      </w:rPr>
+    </w:lvl>
+    <w:lvl w:ilvl="7" w:tplc="10090003" w:tentative="1">
+      <w:start w:val="1"/>
+      <w:numFmt w:val="bullet"/>
+      <w:lvlText w:val="o"/>
+      <w:lvlJc w:val="left"/>
+      <w:pPr>
+        <w:ind w:left="5760" w:hanging="360"/>
+      </w:pPr>
+      <w:rPr>
+        <w:rFonts w:ascii="Courier New" w:hAnsi="Courier New" w:cs="Courier New" w:hint="default"/>
+      </w:rPr>
+    </w:lvl>
+    <w:lvl w:ilvl="8" w:tplc="10090005" w:tentative="1">
+      <w:start w:val="1"/>
+      <w:numFmt w:val="bullet"/>
+      <w:lvlText w:val=""/>
+      <w:lvlJc w:val="left"/>
+      <w:pPr>
+        <w:ind w:left="6480" w:hanging="360"/>
+      </w:pPr>
+      <w:rPr>
+        <w:rFonts w:ascii="Wingdings" w:hAnsi="Wingdings" w:hint="default"/>
+      </w:rPr>
+    </w:lvl>
+  </w:abstractNum>
+  <w:abstractNum w:abstractNumId="2" w15:restartNumberingAfterBreak="0">
     <w:nsid w:val="512F5011"/>
     <w:multiLevelType w:val="hybridMultilevel"/>
     <w:tmpl w:val="7160FA2A"/>
@@ -3853,7 +5395,7 @@
       </w:rPr>
     </w:lvl>
   </w:abstractNum>
-  <w:abstractNum w:abstractNumId="2" w15:restartNumberingAfterBreak="0">
+  <w:abstractNum w:abstractNumId="3" w15:restartNumberingAfterBreak="0">
     <w:nsid w:val="63087935"/>
     <w:multiLevelType w:val="hybridMultilevel"/>
     <w:tmpl w:val="8E6E85C0"/>
@@ -3970,9 +5512,12 @@
     <w:abstractNumId w:val="0"/>
   </w:num>
   <w:num w:numId="2">
+    <w:abstractNumId w:val="3"/>
+  </w:num>
+  <w:num w:numId="3">
     <w:abstractNumId w:val="2"/>
   </w:num>
-  <w:num w:numId="3">
+  <w:num w:numId="4">
     <w:abstractNumId w:val="1"/>
   </w:num>
 </w:numbering>

</xml_diff>